<commit_message>
upload mock test 25.fa
</commit_message>
<xml_diff>
--- a/hands-on_pe/25.fa/PE_HSF302_FA25_TrialTest_Note.docx
+++ b/hands-on_pe/25.fa/PE_HSF302_FA25_TrialTest_Note.docx
@@ -1,6 +1,6 @@
 
 <file path=word/document.xml><?xml version="1.0" encoding="utf-8"?>
-<w:document xmlns:wpc="http://schemas.microsoft.com/office/word/2010/wordprocessingCanvas" xmlns:cx="http://schemas.microsoft.com/office/drawing/2014/chartex" xmlns:cx1="http://schemas.microsoft.com/office/drawing/2015/9/8/chartex" xmlns:cx2="http://schemas.microsoft.com/office/drawing/2015/10/21/chartex" xmlns:cx3="http://schemas.microsoft.com/office/drawing/2016/5/9/chartex" xmlns:cx4="http://schemas.microsoft.com/office/drawing/2016/5/10/chartex" xmlns:cx5="http://schemas.microsoft.com/office/drawing/2016/5/11/chartex" xmlns:cx6="http://schemas.microsoft.com/office/drawing/2016/5/12/chartex" xmlns:cx7="http://schemas.microsoft.com/office/drawing/2016/5/13/chartex" xmlns:cx8="http://schemas.microsoft.com/office/drawing/2016/5/14/chartex" xmlns:mc="http://schemas.openxmlformats.org/markup-compatibility/2006" xmlns:aink="http://schemas.microsoft.com/office/drawing/2016/ink" xmlns:am3d="http://schemas.microsoft.com/office/drawing/2017/model3d" xmlns:o="urn:schemas-microsoft-com:office:office" xmlns:oel="http://schemas.microsoft.com/office/2019/extlst" xmlns:r="http://schemas.openxmlformats.org/officeDocument/2006/relationships" xmlns:m="http://schemas.openxmlformats.org/officeDocument/2006/math" xmlns:v="urn:schemas-microsoft-com:vml" xmlns:wp14="http://schemas.microsoft.com/office/word/2010/wordprocessingDrawing" xmlns:wp="http://schemas.openxmlformats.org/drawingml/2006/wordprocessingDrawing" xmlns:w10="urn:schemas-microsoft-com:office:word" xmlns:w="http://schemas.openxmlformats.org/wordprocessingml/2006/main" xmlns:w14="http://schemas.microsoft.com/office/word/2010/wordml" xmlns:w15="http://schemas.microsoft.com/office/word/2012/wordml" xmlns:w16cex="http://schemas.microsoft.com/office/word/2018/wordml/cex" xmlns:w16cid="http://schemas.microsoft.com/office/word/2016/wordml/cid" xmlns:w16="http://schemas.microsoft.com/office/word/2018/wordml" xmlns:w16du="http://schemas.microsoft.com/office/word/2023/wordml/word16du" xmlns:w16sdtdh="http://schemas.microsoft.com/office/word/2020/wordml/sdtdatahash" xmlns:w16sdtfl="http://schemas.microsoft.com/office/word/2024/wordml/sdtformatlock" xmlns:w16se="http://schemas.microsoft.com/office/word/2015/wordml/symex" xmlns:wpg="http://schemas.microsoft.com/office/word/2010/wordprocessingGroup" xmlns:wpi="http://schemas.microsoft.com/office/word/2010/wordprocessingInk" xmlns:wne="http://schemas.microsoft.com/office/word/2006/wordml" xmlns:wps="http://schemas.microsoft.com/office/word/2010/wordprocessingShape" mc:Ignorable="w14 w15 w16se w16cid w16 w16cex w16sdtdh w16sdtfl w16du wp14">
+<w:document xmlns:wpc="http://schemas.microsoft.com/office/word/2010/wordprocessingCanvas" xmlns:cx="http://schemas.microsoft.com/office/drawing/2014/chartex" xmlns:mc="http://schemas.openxmlformats.org/markup-compatibility/2006" xmlns:o="urn:schemas-microsoft-com:office:office" xmlns:r="http://schemas.openxmlformats.org/officeDocument/2006/relationships" xmlns:m="http://schemas.openxmlformats.org/officeDocument/2006/math" xmlns:v="urn:schemas-microsoft-com:vml" xmlns:wp14="http://schemas.microsoft.com/office/word/2010/wordprocessingDrawing" xmlns:wp="http://schemas.openxmlformats.org/drawingml/2006/wordprocessingDrawing" xmlns:w10="urn:schemas-microsoft-com:office:word" xmlns:w="http://schemas.openxmlformats.org/wordprocessingml/2006/main" xmlns:w14="http://schemas.microsoft.com/office/word/2010/wordml" xmlns:w15="http://schemas.microsoft.com/office/word/2012/wordml" xmlns:w16se="http://schemas.microsoft.com/office/word/2015/wordml/symex" xmlns:wpg="http://schemas.microsoft.com/office/word/2010/wordprocessingGroup" xmlns:wpi="http://schemas.microsoft.com/office/word/2010/wordprocessingInk" xmlns:wne="http://schemas.microsoft.com/office/word/2006/wordml" xmlns:wps="http://schemas.microsoft.com/office/word/2010/wordprocessingShape" mc:Ignorable="w14 w15 w16se wp14">
   <w:body>
     <w:p>
       <w:pPr>
@@ -236,7 +236,7 @@
         <w:rPr>
           <w:color w:val="6AAB73"/>
         </w:rPr>
-        <w:t>DemoLab01</w:t>
+        <w:t>pe-hsf302-studentcode</w:t>
       </w:r>
       <w:r>
         <w:rPr>
@@ -256,141 +256,80 @@
         </w:rPr>
         <w:t>=</w:t>
       </w:r>
-      <w:proofErr w:type="gramStart"/>
       <w:r>
         <w:rPr>
           <w:color w:val="6AAB73"/>
         </w:rPr>
-        <w:t>jdbc:sqlserver://localhost:1433;databaseName</w:t>
-      </w:r>
-      <w:proofErr w:type="gramEnd"/>
+        <w:t>jdbc:sqlserver://localhost:1433;databaseName=</w:t>
+      </w:r>
+      <w:r>
+        <w:t xml:space="preserve"> </w:t>
+      </w:r>
       <w:r>
         <w:rPr>
           <w:color w:val="6AAB73"/>
         </w:rPr>
+        <w:t>LaptopShopDB2025</w:t>
+      </w:r>
+      <w:r>
+        <w:rPr>
+          <w:color w:val="6AAB73"/>
+        </w:rPr>
+        <w:t>;encrypt=</w:t>
+      </w:r>
+      <w:proofErr w:type="spellStart"/>
+      <w:r>
+        <w:rPr>
+          <w:color w:val="6AAB73"/>
+        </w:rPr>
+        <w:t>true;trustServerCertificate</w:t>
+      </w:r>
+      <w:proofErr w:type="spellEnd"/>
+      <w:r>
+        <w:rPr>
+          <w:color w:val="6AAB73"/>
+        </w:rPr>
+        <w:t>=true;</w:t>
+      </w:r>
+      <w:r>
+        <w:rPr>
+          <w:color w:val="6AAB73"/>
+        </w:rPr>
+        <w:br/>
+      </w:r>
+      <w:proofErr w:type="spellStart"/>
+      <w:r>
+        <w:t>spring.datasource.username</w:t>
+      </w:r>
+      <w:proofErr w:type="spellEnd"/>
+      <w:r>
         <w:t>=</w:t>
       </w:r>
-      <w:r>
-        <w:t xml:space="preserve"> </w:t>
-      </w:r>
-      <w:r>
-        <w:rPr>
-          <w:color w:val="6AAB73"/>
-        </w:rPr>
-        <w:t>LaptopShopDB</w:t>
-      </w:r>
-      <w:proofErr w:type="gramStart"/>
-      <w:r>
-        <w:rPr>
-          <w:color w:val="6AAB73"/>
-        </w:rPr>
-        <w:t>2025</w:t>
-      </w:r>
-      <w:r>
-        <w:rPr>
-          <w:color w:val="6AAB73"/>
-        </w:rPr>
-        <w:t>;encrypt</w:t>
-      </w:r>
-      <w:proofErr w:type="gramEnd"/>
-      <w:r>
-        <w:rPr>
-          <w:color w:val="6AAB73"/>
-        </w:rPr>
+      <w:proofErr w:type="spellStart"/>
+      <w:r>
+        <w:t>sa</w:t>
+      </w:r>
+      <w:proofErr w:type="spellEnd"/>
+      <w:r>
+        <w:br/>
+      </w:r>
+      <w:proofErr w:type="spellStart"/>
+      <w:r>
+        <w:t>spring.datasource.password</w:t>
+      </w:r>
+      <w:proofErr w:type="spellEnd"/>
+      <w:r>
         <w:t>=</w:t>
       </w:r>
-      <w:proofErr w:type="spellStart"/>
-      <w:proofErr w:type="gramStart"/>
-      <w:r>
-        <w:rPr>
-          <w:color w:val="6AAB73"/>
-        </w:rPr>
-        <w:t>true;trustServerCertificate</w:t>
-      </w:r>
-      <w:proofErr w:type="spellEnd"/>
-      <w:proofErr w:type="gramEnd"/>
-      <w:r>
-        <w:rPr>
-          <w:color w:val="6AAB73"/>
-        </w:rPr>
-        <w:t>=true;</w:t>
-      </w:r>
-      <w:r>
-        <w:rPr>
-          <w:color w:val="6AAB73"/>
-        </w:rPr>
+      <w:r>
+        <w:rPr>
+          <w:color w:val="FF0000"/>
+        </w:rPr>
+        <w:t>1234</w:t>
+      </w:r>
+      <w:r>
         <w:br/>
-      </w:r>
-      <w:proofErr w:type="spellStart"/>
-      <w:proofErr w:type="gramStart"/>
-      <w:r>
-        <w:t>spring.datasource</w:t>
-      </w:r>
-      <w:proofErr w:type="gramEnd"/>
-      <w:r>
-        <w:t>.username</w:t>
-      </w:r>
-      <w:proofErr w:type="spellEnd"/>
-      <w:r>
-        <w:t>=</w:t>
-      </w:r>
-      <w:proofErr w:type="spellStart"/>
-      <w:r>
-        <w:t>sa</w:t>
-      </w:r>
-      <w:proofErr w:type="spellEnd"/>
-      <w:r>
-        <w:br/>
-      </w:r>
-      <w:proofErr w:type="spellStart"/>
-      <w:proofErr w:type="gramStart"/>
-      <w:r>
-        <w:t>spring.datasource</w:t>
-      </w:r>
-      <w:proofErr w:type="gramEnd"/>
-      <w:r>
-        <w:t>.password</w:t>
-      </w:r>
-      <w:proofErr w:type="spellEnd"/>
-      <w:r>
-        <w:t>=1234</w:t>
-      </w:r>
-      <w:r>
-        <w:br/>
-        <w:t>spring.datasource.driverClassName=com.microsoft.</w:t>
-      </w:r>
-      <w:proofErr w:type="gramStart"/>
-      <w:r>
-        <w:t>sqlserver.jdbc</w:t>
-      </w:r>
-      <w:proofErr w:type="gramEnd"/>
-      <w:r>
-        <w:t>.SQLServerDriver</w:t>
-      </w:r>
-      <w:r>
-        <w:br/>
-      </w:r>
-      <w:proofErr w:type="spellStart"/>
-      <w:r>
-        <w:t>spring.jpa.show-sql</w:t>
-      </w:r>
-      <w:proofErr w:type="spellEnd"/>
-      <w:r>
-        <w:t>=true</w:t>
-      </w:r>
-      <w:r>
-        <w:br/>
-      </w:r>
-      <w:proofErr w:type="spellStart"/>
-      <w:r>
-        <w:t>spring.jpa.hibernate.ddl</w:t>
-      </w:r>
-      <w:proofErr w:type="spellEnd"/>
-      <w:r>
-        <w:t>-auto=</w:t>
-      </w:r>
-      <w:r>
-        <w:t>update</w:t>
+        <w:t>spring.datasource.driverClassName=com.microsoft.sqlserver.jdbc.SQLServerDriver</w:t>
       </w:r>
     </w:p>
     <w:p>
@@ -398,7 +337,27 @@
         <w:pStyle w:val="HTMLPreformatted"/>
         <w:shd w:val="clear" w:color="auto" w:fill="1E1F22"/>
         <w:ind w:left="360"/>
-      </w:pPr>
+        <w:rPr>
+          <w:color w:val="FF0000"/>
+        </w:rPr>
+      </w:pPr>
+      <w:r>
+        <w:br/>
+      </w:r>
+      <w:proofErr w:type="spellStart"/>
+      <w:r>
+        <w:t>spring.jpa.hibernate.ddl</w:t>
+      </w:r>
+      <w:proofErr w:type="spellEnd"/>
+      <w:r>
+        <w:t>-auto=</w:t>
+      </w:r>
+      <w:r>
+        <w:rPr>
+          <w:color w:val="FF0000"/>
+        </w:rPr>
+        <w:t>create</w:t>
+      </w:r>
     </w:p>
     <w:p>
       <w:pPr>
@@ -409,30 +368,67 @@
       <w:proofErr w:type="spellStart"/>
       <w:proofErr w:type="gramStart"/>
       <w:r>
-        <w:t>spring.thymeleaf</w:t>
+        <w:t>spring.jpa.show</w:t>
       </w:r>
       <w:proofErr w:type="gramEnd"/>
       <w:r>
-        <w:t>.cache</w:t>
+        <w:t>-sql</w:t>
       </w:r>
       <w:proofErr w:type="spellEnd"/>
       <w:r>
-        <w:t>=false</w:t>
-      </w:r>
-      <w:r>
-        <w:br/>
-      </w:r>
+        <w:t>=true</w:t>
+      </w:r>
+    </w:p>
+    <w:p>
+      <w:pPr>
+        <w:pStyle w:val="HTMLPreformatted"/>
+        <w:shd w:val="clear" w:color="auto" w:fill="1E1F22"/>
+        <w:ind w:left="360"/>
+      </w:pPr>
       <w:proofErr w:type="spellStart"/>
       <w:proofErr w:type="gramStart"/>
       <w:r>
-        <w:t>spring.thymeleaf</w:t>
+        <w:t>spring.jpa.properties</w:t>
       </w:r>
       <w:proofErr w:type="gramEnd"/>
       <w:r>
-        <w:t>.prefix</w:t>
+        <w:t>.hibernate.format_sql</w:t>
       </w:r>
       <w:proofErr w:type="spellEnd"/>
       <w:r>
+        <w:t>=true</w:t>
+      </w:r>
+    </w:p>
+    <w:p>
+      <w:pPr>
+        <w:pStyle w:val="HTMLPreformatted"/>
+        <w:shd w:val="clear" w:color="auto" w:fill="1E1F22"/>
+        <w:ind w:left="360"/>
+      </w:pPr>
+    </w:p>
+    <w:p>
+      <w:pPr>
+        <w:pStyle w:val="HTMLPreformatted"/>
+        <w:shd w:val="clear" w:color="auto" w:fill="1E1F22"/>
+        <w:ind w:left="360"/>
+      </w:pPr>
+      <w:proofErr w:type="spellStart"/>
+      <w:r>
+        <w:t>spring.thymeleaf.cache</w:t>
+      </w:r>
+      <w:proofErr w:type="spellEnd"/>
+      <w:r>
+        <w:t>=false</w:t>
+      </w:r>
+      <w:r>
+        <w:br/>
+      </w:r>
+      <w:proofErr w:type="spellStart"/>
+      <w:r>
+        <w:t>spring.thymeleaf.prefix</w:t>
+      </w:r>
+      <w:proofErr w:type="spellEnd"/>
+      <w:r>
         <w:t>=</w:t>
       </w:r>
       <w:proofErr w:type="spellStart"/>
@@ -445,14 +441,7 @@
       </w:r>
       <w:r>
         <w:br/>
-      </w:r>
-      <w:proofErr w:type="gramStart"/>
-      <w:r>
-        <w:t>spring.thymeleaf</w:t>
-      </w:r>
-      <w:proofErr w:type="gramEnd"/>
-      <w:r>
-        <w:t>.suffix=.html</w:t>
+        <w:t>spring.thymeleaf.suffix=.html</w:t>
       </w:r>
     </w:p>
     <w:p>
@@ -511,8 +500,10 @@
           <w:sz w:val="28"/>
           <w:szCs w:val="28"/>
         </w:rPr>
-        <w:t>pom</w:t>
-      </w:r>
+        <w:t>po</w:t>
+      </w:r>
+      <w:bookmarkStart w:id="0" w:name="_GoBack"/>
+      <w:bookmarkEnd w:id="0"/>
       <w:r>
         <w:rPr>
           <w:rFonts w:ascii="Times New Roman" w:hAnsi="Times New Roman" w:cs="Times New Roman"/>
@@ -520,7 +511,7 @@
           <w:sz w:val="28"/>
           <w:szCs w:val="28"/>
         </w:rPr>
-        <w:t>.</w:t>
+        <w:t>m</w:t>
       </w:r>
       <w:r>
         <w:rPr>
@@ -529,7 +520,37 @@
           <w:sz w:val="28"/>
           <w:szCs w:val="28"/>
         </w:rPr>
+        <w:t>.</w:t>
+      </w:r>
+      <w:r>
+        <w:rPr>
+          <w:rFonts w:ascii="Times New Roman" w:hAnsi="Times New Roman" w:cs="Times New Roman"/>
+          <w:b/>
+          <w:sz w:val="28"/>
+          <w:szCs w:val="28"/>
+        </w:rPr>
         <w:t>xml</w:t>
+      </w:r>
+    </w:p>
+    <w:p>
+      <w:pPr>
+        <w:pStyle w:val="NormalWeb"/>
+        <w:shd w:val="clear" w:color="auto" w:fill="FFFFFF"/>
+        <w:spacing w:before="0" w:beforeAutospacing="0" w:after="0" w:afterAutospacing="0"/>
+        <w:ind w:left="720" w:firstLine="720"/>
+        <w:rPr>
+          <w:rFonts w:ascii="Consolas" w:hAnsi="Consolas"/>
+          <w:sz w:val="20"/>
+          <w:szCs w:val="20"/>
+        </w:rPr>
+      </w:pPr>
+      <w:r>
+        <w:rPr>
+          <w:rFonts w:ascii="Consolas" w:hAnsi="Consolas"/>
+          <w:sz w:val="20"/>
+          <w:szCs w:val="20"/>
+        </w:rPr>
+        <w:t>&lt;dependency&gt;</w:t>
       </w:r>
     </w:p>
     <w:p>
@@ -539,11 +560,20 @@
         <w:spacing w:before="0" w:beforeAutospacing="0" w:after="0" w:afterAutospacing="0"/>
         <w:ind w:left="720"/>
         <w:rPr>
-          <w:rFonts w:ascii="Courier New" w:hAnsi="Courier New" w:cs="Courier New"/>
-          <w:sz w:val="20"/>
-          <w:szCs w:val="20"/>
-        </w:rPr>
-      </w:pPr>
+          <w:rFonts w:ascii="Consolas" w:hAnsi="Consolas"/>
+          <w:sz w:val="20"/>
+          <w:szCs w:val="20"/>
+        </w:rPr>
+      </w:pPr>
+      <w:r>
+        <w:rPr>
+          <w:rFonts w:ascii="Consolas" w:hAnsi="Consolas"/>
+          <w:sz w:val="20"/>
+          <w:szCs w:val="20"/>
+        </w:rPr>
+        <w:t xml:space="preserve">            </w:t>
+      </w:r>
+      <w:proofErr w:type="gramStart"/>
       <w:r>
         <w:rPr>
           <w:rFonts w:ascii="Consolas" w:hAnsi="Consolas"/>
@@ -552,36 +582,10 @@
         </w:rPr>
         <w:t>&lt;</w:t>
       </w:r>
-      <w:r>
-        <w:rPr>
-          <w:rFonts w:ascii="Courier New" w:hAnsi="Courier New" w:cs="Courier New"/>
-          <w:sz w:val="20"/>
-          <w:szCs w:val="20"/>
-        </w:rPr>
-        <w:t>dependencies&gt;</w:t>
-      </w:r>
-      <w:r>
-        <w:rPr>
-          <w:rFonts w:ascii="Courier New" w:hAnsi="Courier New" w:cs="Courier New"/>
-          <w:sz w:val="20"/>
-          <w:szCs w:val="20"/>
-        </w:rPr>
-        <w:br/>
-        <w:t xml:space="preserve">    &lt;dependency&gt;</w:t>
-      </w:r>
-      <w:r>
-        <w:rPr>
-          <w:rFonts w:ascii="Courier New" w:hAnsi="Courier New" w:cs="Courier New"/>
-          <w:sz w:val="20"/>
-          <w:szCs w:val="20"/>
-        </w:rPr>
-        <w:br/>
-        <w:t xml:space="preserve">        &lt;</w:t>
-      </w:r>
       <w:proofErr w:type="spellStart"/>
       <w:r>
         <w:rPr>
-          <w:rFonts w:ascii="Courier New" w:hAnsi="Courier New" w:cs="Courier New"/>
+          <w:rFonts w:ascii="Consolas" w:hAnsi="Consolas"/>
           <w:sz w:val="20"/>
           <w:szCs w:val="20"/>
         </w:rPr>
@@ -590,7 +594,7 @@
       <w:proofErr w:type="spellEnd"/>
       <w:r>
         <w:rPr>
-          <w:rFonts w:ascii="Courier New" w:hAnsi="Courier New" w:cs="Courier New"/>
+          <w:rFonts w:ascii="Consolas" w:hAnsi="Consolas"/>
           <w:sz w:val="20"/>
           <w:szCs w:val="20"/>
         </w:rPr>
@@ -599,16 +603,17 @@
       <w:proofErr w:type="spellStart"/>
       <w:r>
         <w:rPr>
-          <w:rFonts w:ascii="Courier New" w:hAnsi="Courier New" w:cs="Courier New"/>
-          <w:sz w:val="20"/>
-          <w:szCs w:val="20"/>
-        </w:rPr>
-        <w:t>com.microsoft.sqlserver</w:t>
+          <w:rFonts w:ascii="Consolas" w:hAnsi="Consolas"/>
+          <w:sz w:val="20"/>
+          <w:szCs w:val="20"/>
+        </w:rPr>
+        <w:t>org.springframework.boot</w:t>
       </w:r>
       <w:proofErr w:type="spellEnd"/>
-      <w:r>
-        <w:rPr>
-          <w:rFonts w:ascii="Courier New" w:hAnsi="Courier New" w:cs="Courier New"/>
+      <w:proofErr w:type="gramEnd"/>
+      <w:r>
+        <w:rPr>
+          <w:rFonts w:ascii="Consolas" w:hAnsi="Consolas"/>
           <w:sz w:val="20"/>
           <w:szCs w:val="20"/>
         </w:rPr>
@@ -617,7 +622,7 @@
       <w:proofErr w:type="spellStart"/>
       <w:r>
         <w:rPr>
-          <w:rFonts w:ascii="Courier New" w:hAnsi="Courier New" w:cs="Courier New"/>
+          <w:rFonts w:ascii="Consolas" w:hAnsi="Consolas"/>
           <w:sz w:val="20"/>
           <w:szCs w:val="20"/>
         </w:rPr>
@@ -626,593 +631,11 @@
       <w:proofErr w:type="spellEnd"/>
       <w:r>
         <w:rPr>
-          <w:rFonts w:ascii="Courier New" w:hAnsi="Courier New" w:cs="Courier New"/>
+          <w:rFonts w:ascii="Consolas" w:hAnsi="Consolas"/>
           <w:sz w:val="20"/>
           <w:szCs w:val="20"/>
         </w:rPr>
         <w:t>&gt;</w:t>
-      </w:r>
-      <w:r>
-        <w:rPr>
-          <w:rFonts w:ascii="Courier New" w:hAnsi="Courier New" w:cs="Courier New"/>
-          <w:sz w:val="20"/>
-          <w:szCs w:val="20"/>
-        </w:rPr>
-        <w:br/>
-        <w:t xml:space="preserve">        &lt;</w:t>
-      </w:r>
-      <w:proofErr w:type="spellStart"/>
-      <w:r>
-        <w:rPr>
-          <w:rFonts w:ascii="Courier New" w:hAnsi="Courier New" w:cs="Courier New"/>
-          <w:sz w:val="20"/>
-          <w:szCs w:val="20"/>
-        </w:rPr>
-        <w:t>artifactId</w:t>
-      </w:r>
-      <w:proofErr w:type="spellEnd"/>
-      <w:r>
-        <w:rPr>
-          <w:rFonts w:ascii="Courier New" w:hAnsi="Courier New" w:cs="Courier New"/>
-          <w:sz w:val="20"/>
-          <w:szCs w:val="20"/>
-        </w:rPr>
-        <w:t>&gt;</w:t>
-      </w:r>
-      <w:proofErr w:type="spellStart"/>
-      <w:r>
-        <w:rPr>
-          <w:rFonts w:ascii="Courier New" w:hAnsi="Courier New" w:cs="Courier New"/>
-          <w:sz w:val="20"/>
-          <w:szCs w:val="20"/>
-        </w:rPr>
-        <w:t>mssql-jdbc</w:t>
-      </w:r>
-      <w:proofErr w:type="spellEnd"/>
-      <w:r>
-        <w:rPr>
-          <w:rFonts w:ascii="Courier New" w:hAnsi="Courier New" w:cs="Courier New"/>
-          <w:sz w:val="20"/>
-          <w:szCs w:val="20"/>
-        </w:rPr>
-        <w:t>&lt;/</w:t>
-      </w:r>
-      <w:proofErr w:type="spellStart"/>
-      <w:r>
-        <w:rPr>
-          <w:rFonts w:ascii="Courier New" w:hAnsi="Courier New" w:cs="Courier New"/>
-          <w:sz w:val="20"/>
-          <w:szCs w:val="20"/>
-        </w:rPr>
-        <w:t>artifactId</w:t>
-      </w:r>
-      <w:proofErr w:type="spellEnd"/>
-      <w:r>
-        <w:rPr>
-          <w:rFonts w:ascii="Courier New" w:hAnsi="Courier New" w:cs="Courier New"/>
-          <w:sz w:val="20"/>
-          <w:szCs w:val="20"/>
-        </w:rPr>
-        <w:t>&gt;</w:t>
-      </w:r>
-      <w:r>
-        <w:rPr>
-          <w:rFonts w:ascii="Courier New" w:hAnsi="Courier New" w:cs="Courier New"/>
-          <w:sz w:val="20"/>
-          <w:szCs w:val="20"/>
-        </w:rPr>
-        <w:br/>
-        <w:t xml:space="preserve">        &lt;scope&gt;runtime&lt;/scope&gt;</w:t>
-      </w:r>
-      <w:r>
-        <w:rPr>
-          <w:rFonts w:ascii="Courier New" w:hAnsi="Courier New" w:cs="Courier New"/>
-          <w:sz w:val="20"/>
-          <w:szCs w:val="20"/>
-        </w:rPr>
-        <w:br/>
-        <w:t xml:space="preserve">    &lt;/dependency&gt;</w:t>
-      </w:r>
-      <w:r>
-        <w:rPr>
-          <w:rFonts w:ascii="Courier New" w:hAnsi="Courier New" w:cs="Courier New"/>
-          <w:sz w:val="20"/>
-          <w:szCs w:val="20"/>
-        </w:rPr>
-        <w:br/>
-      </w:r>
-      <w:r>
-        <w:rPr>
-          <w:rFonts w:ascii="Courier New" w:hAnsi="Courier New" w:cs="Courier New"/>
-          <w:sz w:val="20"/>
-          <w:szCs w:val="20"/>
-        </w:rPr>
-        <w:br/>
-        <w:t xml:space="preserve">    &lt;dependency&gt;</w:t>
-      </w:r>
-      <w:r>
-        <w:rPr>
-          <w:rFonts w:ascii="Courier New" w:hAnsi="Courier New" w:cs="Courier New"/>
-          <w:sz w:val="20"/>
-          <w:szCs w:val="20"/>
-        </w:rPr>
-        <w:br/>
-        <w:t xml:space="preserve">        &lt;</w:t>
-      </w:r>
-      <w:proofErr w:type="spellStart"/>
-      <w:r>
-        <w:rPr>
-          <w:rFonts w:ascii="Courier New" w:hAnsi="Courier New" w:cs="Courier New"/>
-          <w:sz w:val="20"/>
-          <w:szCs w:val="20"/>
-        </w:rPr>
-        <w:t>groupId</w:t>
-      </w:r>
-      <w:proofErr w:type="spellEnd"/>
-      <w:r>
-        <w:rPr>
-          <w:rFonts w:ascii="Courier New" w:hAnsi="Courier New" w:cs="Courier New"/>
-          <w:sz w:val="20"/>
-          <w:szCs w:val="20"/>
-        </w:rPr>
-        <w:t>&gt;</w:t>
-      </w:r>
-      <w:proofErr w:type="spellStart"/>
-      <w:r>
-        <w:rPr>
-          <w:rFonts w:ascii="Courier New" w:hAnsi="Courier New" w:cs="Courier New"/>
-          <w:sz w:val="20"/>
-          <w:szCs w:val="20"/>
-        </w:rPr>
-        <w:t>org.hibernate</w:t>
-      </w:r>
-      <w:proofErr w:type="spellEnd"/>
-      <w:r>
-        <w:rPr>
-          <w:rFonts w:ascii="Courier New" w:hAnsi="Courier New" w:cs="Courier New"/>
-          <w:sz w:val="20"/>
-          <w:szCs w:val="20"/>
-        </w:rPr>
-        <w:t>&lt;/</w:t>
-      </w:r>
-      <w:proofErr w:type="spellStart"/>
-      <w:r>
-        <w:rPr>
-          <w:rFonts w:ascii="Courier New" w:hAnsi="Courier New" w:cs="Courier New"/>
-          <w:sz w:val="20"/>
-          <w:szCs w:val="20"/>
-        </w:rPr>
-        <w:t>groupId</w:t>
-      </w:r>
-      <w:proofErr w:type="spellEnd"/>
-      <w:r>
-        <w:rPr>
-          <w:rFonts w:ascii="Courier New" w:hAnsi="Courier New" w:cs="Courier New"/>
-          <w:sz w:val="20"/>
-          <w:szCs w:val="20"/>
-        </w:rPr>
-        <w:t>&gt;</w:t>
-      </w:r>
-      <w:r>
-        <w:rPr>
-          <w:rFonts w:ascii="Courier New" w:hAnsi="Courier New" w:cs="Courier New"/>
-          <w:sz w:val="20"/>
-          <w:szCs w:val="20"/>
-        </w:rPr>
-        <w:br/>
-        <w:t xml:space="preserve">        &lt;</w:t>
-      </w:r>
-      <w:proofErr w:type="spellStart"/>
-      <w:r>
-        <w:rPr>
-          <w:rFonts w:ascii="Courier New" w:hAnsi="Courier New" w:cs="Courier New"/>
-          <w:sz w:val="20"/>
-          <w:szCs w:val="20"/>
-        </w:rPr>
-        <w:t>artifactId</w:t>
-      </w:r>
-      <w:proofErr w:type="spellEnd"/>
-      <w:r>
-        <w:rPr>
-          <w:rFonts w:ascii="Courier New" w:hAnsi="Courier New" w:cs="Courier New"/>
-          <w:sz w:val="20"/>
-          <w:szCs w:val="20"/>
-        </w:rPr>
-        <w:t>&gt;hibernate-core&lt;/</w:t>
-      </w:r>
-      <w:proofErr w:type="spellStart"/>
-      <w:r>
-        <w:rPr>
-          <w:rFonts w:ascii="Courier New" w:hAnsi="Courier New" w:cs="Courier New"/>
-          <w:sz w:val="20"/>
-          <w:szCs w:val="20"/>
-        </w:rPr>
-        <w:t>artifactId</w:t>
-      </w:r>
-      <w:proofErr w:type="spellEnd"/>
-      <w:r>
-        <w:rPr>
-          <w:rFonts w:ascii="Courier New" w:hAnsi="Courier New" w:cs="Courier New"/>
-          <w:sz w:val="20"/>
-          <w:szCs w:val="20"/>
-        </w:rPr>
-        <w:t>&gt;</w:t>
-      </w:r>
-      <w:r>
-        <w:rPr>
-          <w:rFonts w:ascii="Courier New" w:hAnsi="Courier New" w:cs="Courier New"/>
-          <w:sz w:val="20"/>
-          <w:szCs w:val="20"/>
-        </w:rPr>
-        <w:br/>
-        <w:t xml:space="preserve">        &lt;version&gt;6.5.2.Final&lt;/version&gt;</w:t>
-      </w:r>
-      <w:r>
-        <w:rPr>
-          <w:rFonts w:ascii="Courier New" w:hAnsi="Courier New" w:cs="Courier New"/>
-          <w:sz w:val="20"/>
-          <w:szCs w:val="20"/>
-        </w:rPr>
-        <w:br/>
-        <w:t xml:space="preserve">    &lt;/dependency&gt;</w:t>
-      </w:r>
-      <w:r>
-        <w:rPr>
-          <w:rFonts w:ascii="Courier New" w:hAnsi="Courier New" w:cs="Courier New"/>
-          <w:sz w:val="20"/>
-          <w:szCs w:val="20"/>
-        </w:rPr>
-        <w:br/>
-      </w:r>
-      <w:r>
-        <w:rPr>
-          <w:rFonts w:ascii="Courier New" w:hAnsi="Courier New" w:cs="Courier New"/>
-          <w:sz w:val="20"/>
-          <w:szCs w:val="20"/>
-        </w:rPr>
-        <w:br/>
-        <w:t xml:space="preserve">    &lt;dependency&gt;</w:t>
-      </w:r>
-      <w:r>
-        <w:rPr>
-          <w:rFonts w:ascii="Courier New" w:hAnsi="Courier New" w:cs="Courier New"/>
-          <w:sz w:val="20"/>
-          <w:szCs w:val="20"/>
-        </w:rPr>
-        <w:br/>
-        <w:t xml:space="preserve">        &lt;</w:t>
-      </w:r>
-      <w:proofErr w:type="spellStart"/>
-      <w:r>
-        <w:rPr>
-          <w:rFonts w:ascii="Courier New" w:hAnsi="Courier New" w:cs="Courier New"/>
-          <w:sz w:val="20"/>
-          <w:szCs w:val="20"/>
-        </w:rPr>
-        <w:t>groupId</w:t>
-      </w:r>
-      <w:proofErr w:type="spellEnd"/>
-      <w:r>
-        <w:rPr>
-          <w:rFonts w:ascii="Courier New" w:hAnsi="Courier New" w:cs="Courier New"/>
-          <w:sz w:val="20"/>
-          <w:szCs w:val="20"/>
-        </w:rPr>
-        <w:t>&gt;</w:t>
-      </w:r>
-      <w:proofErr w:type="spellStart"/>
-      <w:r>
-        <w:rPr>
-          <w:rFonts w:ascii="Courier New" w:hAnsi="Courier New" w:cs="Courier New"/>
-          <w:sz w:val="20"/>
-          <w:szCs w:val="20"/>
-        </w:rPr>
-        <w:t>org.springframework.boot</w:t>
-      </w:r>
-      <w:proofErr w:type="spellEnd"/>
-      <w:r>
-        <w:rPr>
-          <w:rFonts w:ascii="Courier New" w:hAnsi="Courier New" w:cs="Courier New"/>
-          <w:sz w:val="20"/>
-          <w:szCs w:val="20"/>
-        </w:rPr>
-        <w:t>&lt;/</w:t>
-      </w:r>
-      <w:proofErr w:type="spellStart"/>
-      <w:r>
-        <w:rPr>
-          <w:rFonts w:ascii="Courier New" w:hAnsi="Courier New" w:cs="Courier New"/>
-          <w:sz w:val="20"/>
-          <w:szCs w:val="20"/>
-        </w:rPr>
-        <w:t>groupId</w:t>
-      </w:r>
-      <w:proofErr w:type="spellEnd"/>
-      <w:r>
-        <w:rPr>
-          <w:rFonts w:ascii="Courier New" w:hAnsi="Courier New" w:cs="Courier New"/>
-          <w:sz w:val="20"/>
-          <w:szCs w:val="20"/>
-        </w:rPr>
-        <w:t>&gt;</w:t>
-      </w:r>
-      <w:r>
-        <w:rPr>
-          <w:rFonts w:ascii="Courier New" w:hAnsi="Courier New" w:cs="Courier New"/>
-          <w:sz w:val="20"/>
-          <w:szCs w:val="20"/>
-        </w:rPr>
-        <w:br/>
-        <w:t xml:space="preserve">        &lt;</w:t>
-      </w:r>
-      <w:proofErr w:type="spellStart"/>
-      <w:r>
-        <w:rPr>
-          <w:rFonts w:ascii="Courier New" w:hAnsi="Courier New" w:cs="Courier New"/>
-          <w:sz w:val="20"/>
-          <w:szCs w:val="20"/>
-        </w:rPr>
-        <w:t>artifactId</w:t>
-      </w:r>
-      <w:proofErr w:type="spellEnd"/>
-      <w:r>
-        <w:rPr>
-          <w:rFonts w:ascii="Courier New" w:hAnsi="Courier New" w:cs="Courier New"/>
-          <w:sz w:val="20"/>
-          <w:szCs w:val="20"/>
-        </w:rPr>
-        <w:t>&gt;spring-boot-starter-web&lt;/</w:t>
-      </w:r>
-      <w:proofErr w:type="spellStart"/>
-      <w:r>
-        <w:rPr>
-          <w:rFonts w:ascii="Courier New" w:hAnsi="Courier New" w:cs="Courier New"/>
-          <w:sz w:val="20"/>
-          <w:szCs w:val="20"/>
-        </w:rPr>
-        <w:t>artifactId</w:t>
-      </w:r>
-      <w:proofErr w:type="spellEnd"/>
-      <w:r>
-        <w:rPr>
-          <w:rFonts w:ascii="Courier New" w:hAnsi="Courier New" w:cs="Courier New"/>
-          <w:sz w:val="20"/>
-          <w:szCs w:val="20"/>
-        </w:rPr>
-        <w:t>&gt;</w:t>
-      </w:r>
-      <w:r>
-        <w:rPr>
-          <w:rFonts w:ascii="Courier New" w:hAnsi="Courier New" w:cs="Courier New"/>
-          <w:sz w:val="20"/>
-          <w:szCs w:val="20"/>
-        </w:rPr>
-        <w:br/>
-        <w:t xml:space="preserve">        &lt;scope&gt;provided&lt;/scope&gt;</w:t>
-      </w:r>
-      <w:r>
-        <w:rPr>
-          <w:rFonts w:ascii="Courier New" w:hAnsi="Courier New" w:cs="Courier New"/>
-          <w:sz w:val="20"/>
-          <w:szCs w:val="20"/>
-        </w:rPr>
-        <w:br/>
-        <w:t xml:space="preserve">    &lt;/dependency&gt;</w:t>
-      </w:r>
-      <w:r>
-        <w:rPr>
-          <w:rFonts w:ascii="Courier New" w:hAnsi="Courier New" w:cs="Courier New"/>
-          <w:sz w:val="20"/>
-          <w:szCs w:val="20"/>
-        </w:rPr>
-        <w:br/>
-      </w:r>
-      <w:r>
-        <w:rPr>
-          <w:rFonts w:ascii="Courier New" w:hAnsi="Courier New" w:cs="Courier New"/>
-          <w:sz w:val="20"/>
-          <w:szCs w:val="20"/>
-        </w:rPr>
-        <w:br/>
-      </w:r>
-      <w:r>
-        <w:rPr>
-          <w:rFonts w:ascii="Courier New" w:hAnsi="Courier New" w:cs="Courier New"/>
-          <w:sz w:val="20"/>
-          <w:szCs w:val="20"/>
-        </w:rPr>
-        <w:t xml:space="preserve">     &lt;</w:t>
-      </w:r>
-      <w:r>
-        <w:rPr>
-          <w:rFonts w:ascii="Courier New" w:hAnsi="Courier New" w:cs="Courier New"/>
-          <w:sz w:val="20"/>
-          <w:szCs w:val="20"/>
-        </w:rPr>
-        <w:t>dependency&gt;</w:t>
-      </w:r>
-      <w:r>
-        <w:rPr>
-          <w:rFonts w:ascii="Courier New" w:hAnsi="Courier New" w:cs="Courier New"/>
-          <w:sz w:val="20"/>
-          <w:szCs w:val="20"/>
-        </w:rPr>
-        <w:br/>
-        <w:t xml:space="preserve">   </w:t>
-      </w:r>
-      <w:r>
-        <w:rPr>
-          <w:rFonts w:ascii="Courier New" w:hAnsi="Courier New" w:cs="Courier New"/>
-          <w:sz w:val="20"/>
-          <w:szCs w:val="20"/>
-        </w:rPr>
-        <w:tab/>
-      </w:r>
-      <w:r>
-        <w:rPr>
-          <w:rFonts w:ascii="Courier New" w:hAnsi="Courier New" w:cs="Courier New"/>
-          <w:sz w:val="20"/>
-          <w:szCs w:val="20"/>
-        </w:rPr>
-        <w:t xml:space="preserve"> &lt;</w:t>
-      </w:r>
-      <w:proofErr w:type="spellStart"/>
-      <w:r>
-        <w:rPr>
-          <w:rFonts w:ascii="Courier New" w:hAnsi="Courier New" w:cs="Courier New"/>
-          <w:sz w:val="20"/>
-          <w:szCs w:val="20"/>
-        </w:rPr>
-        <w:t>groupId</w:t>
-      </w:r>
-      <w:proofErr w:type="spellEnd"/>
-      <w:r>
-        <w:rPr>
-          <w:rFonts w:ascii="Courier New" w:hAnsi="Courier New" w:cs="Courier New"/>
-          <w:sz w:val="20"/>
-          <w:szCs w:val="20"/>
-        </w:rPr>
-        <w:t>&gt;</w:t>
-      </w:r>
-      <w:proofErr w:type="spellStart"/>
-      <w:r>
-        <w:rPr>
-          <w:rFonts w:ascii="Courier New" w:hAnsi="Courier New" w:cs="Courier New"/>
-          <w:sz w:val="20"/>
-          <w:szCs w:val="20"/>
-        </w:rPr>
-        <w:t>org.springframework.boot</w:t>
-      </w:r>
-      <w:proofErr w:type="spellEnd"/>
-      <w:r>
-        <w:rPr>
-          <w:rFonts w:ascii="Courier New" w:hAnsi="Courier New" w:cs="Courier New"/>
-          <w:sz w:val="20"/>
-          <w:szCs w:val="20"/>
-        </w:rPr>
-        <w:t>&lt;/</w:t>
-      </w:r>
-      <w:proofErr w:type="spellStart"/>
-      <w:r>
-        <w:rPr>
-          <w:rFonts w:ascii="Courier New" w:hAnsi="Courier New" w:cs="Courier New"/>
-          <w:sz w:val="20"/>
-          <w:szCs w:val="20"/>
-        </w:rPr>
-        <w:t>groupId</w:t>
-      </w:r>
-      <w:proofErr w:type="spellEnd"/>
-      <w:r>
-        <w:rPr>
-          <w:rFonts w:ascii="Courier New" w:hAnsi="Courier New" w:cs="Courier New"/>
-          <w:sz w:val="20"/>
-          <w:szCs w:val="20"/>
-        </w:rPr>
-        <w:t>&gt;</w:t>
-      </w:r>
-      <w:r>
-        <w:rPr>
-          <w:rFonts w:ascii="Courier New" w:hAnsi="Courier New" w:cs="Courier New"/>
-          <w:sz w:val="20"/>
-          <w:szCs w:val="20"/>
-        </w:rPr>
-        <w:br/>
-        <w:t xml:space="preserve">   </w:t>
-      </w:r>
-      <w:r>
-        <w:rPr>
-          <w:rFonts w:ascii="Courier New" w:hAnsi="Courier New" w:cs="Courier New"/>
-          <w:sz w:val="20"/>
-          <w:szCs w:val="20"/>
-        </w:rPr>
-        <w:tab/>
-      </w:r>
-      <w:r>
-        <w:rPr>
-          <w:rFonts w:ascii="Courier New" w:hAnsi="Courier New" w:cs="Courier New"/>
-          <w:sz w:val="20"/>
-          <w:szCs w:val="20"/>
-        </w:rPr>
-        <w:t xml:space="preserve"> &lt;</w:t>
-      </w:r>
-      <w:proofErr w:type="spellStart"/>
-      <w:r>
-        <w:rPr>
-          <w:rFonts w:ascii="Courier New" w:hAnsi="Courier New" w:cs="Courier New"/>
-          <w:sz w:val="20"/>
-          <w:szCs w:val="20"/>
-        </w:rPr>
-        <w:t>artifactId</w:t>
-      </w:r>
-      <w:proofErr w:type="spellEnd"/>
-      <w:r>
-        <w:rPr>
-          <w:rFonts w:ascii="Courier New" w:hAnsi="Courier New" w:cs="Courier New"/>
-          <w:sz w:val="20"/>
-          <w:szCs w:val="20"/>
-        </w:rPr>
-        <w:t>&gt;spring-boot-starter-data-</w:t>
-      </w:r>
-      <w:proofErr w:type="spellStart"/>
-      <w:r>
-        <w:rPr>
-          <w:rFonts w:ascii="Courier New" w:hAnsi="Courier New" w:cs="Courier New"/>
-          <w:sz w:val="20"/>
-          <w:szCs w:val="20"/>
-        </w:rPr>
-        <w:t>jpa</w:t>
-      </w:r>
-      <w:proofErr w:type="spellEnd"/>
-      <w:r>
-        <w:rPr>
-          <w:rFonts w:ascii="Courier New" w:hAnsi="Courier New" w:cs="Courier New"/>
-          <w:sz w:val="20"/>
-          <w:szCs w:val="20"/>
-        </w:rPr>
-        <w:t>&lt;/</w:t>
-      </w:r>
-      <w:proofErr w:type="spellStart"/>
-      <w:r>
-        <w:rPr>
-          <w:rFonts w:ascii="Courier New" w:hAnsi="Courier New" w:cs="Courier New"/>
-          <w:sz w:val="20"/>
-          <w:szCs w:val="20"/>
-        </w:rPr>
-        <w:t>artifactId</w:t>
-      </w:r>
-      <w:proofErr w:type="spellEnd"/>
-      <w:r>
-        <w:rPr>
-          <w:rFonts w:ascii="Courier New" w:hAnsi="Courier New" w:cs="Courier New"/>
-          <w:sz w:val="20"/>
-          <w:szCs w:val="20"/>
-        </w:rPr>
-        <w:t>&gt;</w:t>
-      </w:r>
-      <w:r>
-        <w:rPr>
-          <w:rFonts w:ascii="Courier New" w:hAnsi="Courier New" w:cs="Courier New"/>
-          <w:sz w:val="20"/>
-          <w:szCs w:val="20"/>
-        </w:rPr>
-        <w:br/>
-        <w:t xml:space="preserve">  </w:t>
-      </w:r>
-      <w:r>
-        <w:rPr>
-          <w:rFonts w:ascii="Courier New" w:hAnsi="Courier New" w:cs="Courier New"/>
-          <w:sz w:val="20"/>
-          <w:szCs w:val="20"/>
-        </w:rPr>
-        <w:tab/>
-      </w:r>
-      <w:r>
-        <w:rPr>
-          <w:rFonts w:ascii="Courier New" w:hAnsi="Courier New" w:cs="Courier New"/>
-          <w:sz w:val="20"/>
-          <w:szCs w:val="20"/>
-        </w:rPr>
-        <w:t xml:space="preserve">  &lt;version&gt;3.4.2&lt;/version&gt;</w:t>
       </w:r>
     </w:p>
     <w:p>
@@ -1222,172 +645,54 @@
         <w:spacing w:before="0" w:beforeAutospacing="0" w:after="0" w:afterAutospacing="0"/>
         <w:ind w:left="720"/>
         <w:rPr>
-          <w:rFonts w:ascii="Courier New" w:hAnsi="Courier New" w:cs="Courier New"/>
-          <w:sz w:val="20"/>
-          <w:szCs w:val="20"/>
-        </w:rPr>
-      </w:pPr>
-      <w:r>
-        <w:rPr>
-          <w:rFonts w:ascii="Courier New" w:hAnsi="Courier New" w:cs="Courier New"/>
-          <w:sz w:val="20"/>
-          <w:szCs w:val="20"/>
-        </w:rPr>
-        <w:t xml:space="preserve">     </w:t>
-      </w:r>
-      <w:r>
-        <w:rPr>
-          <w:rFonts w:ascii="Courier New" w:hAnsi="Courier New" w:cs="Courier New"/>
-          <w:sz w:val="20"/>
-          <w:szCs w:val="20"/>
-        </w:rPr>
-        <w:t>&lt;/dependency&gt;</w:t>
-      </w:r>
-    </w:p>
-    <w:p>
-      <w:pPr>
-        <w:pStyle w:val="NormalWeb"/>
-        <w:ind w:left="1440"/>
-        <w:rPr>
-          <w:rFonts w:ascii="Courier New" w:hAnsi="Courier New" w:cs="Courier New"/>
-          <w:sz w:val="20"/>
-          <w:szCs w:val="20"/>
-        </w:rPr>
-      </w:pPr>
-      <w:r>
-        <w:rPr>
-          <w:rFonts w:ascii="Courier New" w:hAnsi="Courier New" w:cs="Courier New"/>
-          <w:sz w:val="20"/>
-          <w:szCs w:val="20"/>
-        </w:rPr>
-        <w:t>&lt;dependency&gt;</w:t>
-      </w:r>
-      <w:r>
-        <w:rPr>
-          <w:rFonts w:ascii="Courier New" w:hAnsi="Courier New" w:cs="Courier New"/>
-          <w:sz w:val="20"/>
-          <w:szCs w:val="20"/>
-        </w:rPr>
-        <w:br/>
-        <w:t xml:space="preserve">    </w:t>
-      </w:r>
-      <w:proofErr w:type="gramStart"/>
-      <w:r>
-        <w:rPr>
-          <w:rFonts w:ascii="Courier New" w:hAnsi="Courier New" w:cs="Courier New"/>
-          <w:sz w:val="20"/>
-          <w:szCs w:val="20"/>
-        </w:rPr>
-        <w:t>&lt;</w:t>
+          <w:rFonts w:ascii="Consolas" w:hAnsi="Consolas"/>
+          <w:sz w:val="20"/>
+          <w:szCs w:val="20"/>
+        </w:rPr>
+      </w:pPr>
+      <w:r>
+        <w:rPr>
+          <w:rFonts w:ascii="Consolas" w:hAnsi="Consolas"/>
+          <w:sz w:val="20"/>
+          <w:szCs w:val="20"/>
+        </w:rPr>
+        <w:t xml:space="preserve">            &lt;</w:t>
       </w:r>
       <w:proofErr w:type="spellStart"/>
       <w:r>
         <w:rPr>
-          <w:rFonts w:ascii="Courier New" w:hAnsi="Courier New" w:cs="Courier New"/>
-          <w:sz w:val="20"/>
-          <w:szCs w:val="20"/>
-        </w:rPr>
-        <w:t>groupId</w:t>
+          <w:rFonts w:ascii="Consolas" w:hAnsi="Consolas"/>
+          <w:sz w:val="20"/>
+          <w:szCs w:val="20"/>
+        </w:rPr>
+        <w:t>artifactId</w:t>
       </w:r>
       <w:proofErr w:type="spellEnd"/>
       <w:r>
         <w:rPr>
-          <w:rFonts w:ascii="Courier New" w:hAnsi="Courier New" w:cs="Courier New"/>
+          <w:rFonts w:ascii="Consolas" w:hAnsi="Consolas"/>
+          <w:sz w:val="20"/>
+          <w:szCs w:val="20"/>
+        </w:rPr>
+        <w:t>&gt;spring-boot-starter-validation&lt;/</w:t>
+      </w:r>
+      <w:proofErr w:type="spellStart"/>
+      <w:r>
+        <w:rPr>
+          <w:rFonts w:ascii="Consolas" w:hAnsi="Consolas"/>
+          <w:sz w:val="20"/>
+          <w:szCs w:val="20"/>
+        </w:rPr>
+        <w:t>artifactId</w:t>
+      </w:r>
+      <w:proofErr w:type="spellEnd"/>
+      <w:r>
+        <w:rPr>
+          <w:rFonts w:ascii="Consolas" w:hAnsi="Consolas"/>
           <w:sz w:val="20"/>
           <w:szCs w:val="20"/>
         </w:rPr>
         <w:t>&gt;</w:t>
-      </w:r>
-      <w:proofErr w:type="spellStart"/>
-      <w:r>
-        <w:rPr>
-          <w:rFonts w:ascii="Courier New" w:hAnsi="Courier New" w:cs="Courier New"/>
-          <w:sz w:val="20"/>
-          <w:szCs w:val="20"/>
-        </w:rPr>
-        <w:t>org.springframework.boot</w:t>
-      </w:r>
-      <w:proofErr w:type="spellEnd"/>
-      <w:proofErr w:type="gramEnd"/>
-      <w:r>
-        <w:rPr>
-          <w:rFonts w:ascii="Courier New" w:hAnsi="Courier New" w:cs="Courier New"/>
-          <w:sz w:val="20"/>
-          <w:szCs w:val="20"/>
-        </w:rPr>
-        <w:t>&lt;/</w:t>
-      </w:r>
-      <w:proofErr w:type="spellStart"/>
-      <w:r>
-        <w:rPr>
-          <w:rFonts w:ascii="Courier New" w:hAnsi="Courier New" w:cs="Courier New"/>
-          <w:sz w:val="20"/>
-          <w:szCs w:val="20"/>
-        </w:rPr>
-        <w:t>groupId</w:t>
-      </w:r>
-      <w:proofErr w:type="spellEnd"/>
-      <w:r>
-        <w:rPr>
-          <w:rFonts w:ascii="Courier New" w:hAnsi="Courier New" w:cs="Courier New"/>
-          <w:sz w:val="20"/>
-          <w:szCs w:val="20"/>
-        </w:rPr>
-        <w:t>&gt;</w:t>
-      </w:r>
-      <w:r>
-        <w:rPr>
-          <w:rFonts w:ascii="Courier New" w:hAnsi="Courier New" w:cs="Courier New"/>
-          <w:sz w:val="20"/>
-          <w:szCs w:val="20"/>
-        </w:rPr>
-        <w:br/>
-        <w:t xml:space="preserve">    &lt;</w:t>
-      </w:r>
-      <w:proofErr w:type="spellStart"/>
-      <w:r>
-        <w:rPr>
-          <w:rFonts w:ascii="Courier New" w:hAnsi="Courier New" w:cs="Courier New"/>
-          <w:sz w:val="20"/>
-          <w:szCs w:val="20"/>
-        </w:rPr>
-        <w:t>artifactId</w:t>
-      </w:r>
-      <w:proofErr w:type="spellEnd"/>
-      <w:r>
-        <w:rPr>
-          <w:rFonts w:ascii="Courier New" w:hAnsi="Courier New" w:cs="Courier New"/>
-          <w:sz w:val="20"/>
-          <w:szCs w:val="20"/>
-        </w:rPr>
-        <w:t>&gt;spring-boot-starter-validation&lt;/</w:t>
-      </w:r>
-      <w:proofErr w:type="spellStart"/>
-      <w:r>
-        <w:rPr>
-          <w:rFonts w:ascii="Courier New" w:hAnsi="Courier New" w:cs="Courier New"/>
-          <w:sz w:val="20"/>
-          <w:szCs w:val="20"/>
-        </w:rPr>
-        <w:t>artifactId</w:t>
-      </w:r>
-      <w:proofErr w:type="spellEnd"/>
-      <w:r>
-        <w:rPr>
-          <w:rFonts w:ascii="Courier New" w:hAnsi="Courier New" w:cs="Courier New"/>
-          <w:sz w:val="20"/>
-          <w:szCs w:val="20"/>
-        </w:rPr>
-        <w:t>&gt;</w:t>
-      </w:r>
-      <w:r>
-        <w:rPr>
-          <w:rFonts w:ascii="Courier New" w:hAnsi="Courier New" w:cs="Courier New"/>
-          <w:sz w:val="20"/>
-          <w:szCs w:val="20"/>
-        </w:rPr>
-        <w:br/>
-        <w:t>&lt;/dependency&gt;</w:t>
       </w:r>
     </w:p>
     <w:p>
@@ -1397,18 +702,18 @@
         <w:spacing w:before="0" w:beforeAutospacing="0" w:after="0" w:afterAutospacing="0"/>
         <w:ind w:left="720"/>
         <w:rPr>
-          <w:rFonts w:ascii="Courier New" w:hAnsi="Courier New" w:cs="Courier New"/>
-          <w:sz w:val="20"/>
-          <w:szCs w:val="20"/>
-        </w:rPr>
-      </w:pPr>
-      <w:r>
-        <w:rPr>
-          <w:rFonts w:ascii="Courier New" w:hAnsi="Courier New" w:cs="Courier New"/>
-          <w:sz w:val="20"/>
-          <w:szCs w:val="20"/>
-        </w:rPr>
-        <w:t>&lt;/dependencies&gt;</w:t>
+          <w:rFonts w:ascii="Consolas" w:hAnsi="Consolas"/>
+          <w:sz w:val="20"/>
+          <w:szCs w:val="20"/>
+        </w:rPr>
+      </w:pPr>
+      <w:r>
+        <w:rPr>
+          <w:rFonts w:ascii="Consolas" w:hAnsi="Consolas"/>
+          <w:sz w:val="20"/>
+          <w:szCs w:val="20"/>
+        </w:rPr>
+        <w:t xml:space="preserve">        &lt;/dependency&gt;</w:t>
       </w:r>
     </w:p>
     <w:p>
@@ -1418,11 +723,19 @@
         <w:spacing w:before="0" w:beforeAutospacing="0" w:after="0" w:afterAutospacing="0"/>
         <w:ind w:left="720"/>
         <w:rPr>
-          <w:rFonts w:ascii="Courier New" w:hAnsi="Courier New" w:cs="Courier New"/>
-          <w:sz w:val="20"/>
-          <w:szCs w:val="20"/>
-        </w:rPr>
-      </w:pPr>
+          <w:rFonts w:ascii="Consolas" w:hAnsi="Consolas"/>
+          <w:sz w:val="20"/>
+          <w:szCs w:val="20"/>
+        </w:rPr>
+      </w:pPr>
+      <w:r>
+        <w:rPr>
+          <w:rFonts w:ascii="Consolas" w:hAnsi="Consolas"/>
+          <w:sz w:val="20"/>
+          <w:szCs w:val="20"/>
+        </w:rPr>
+        <w:t xml:space="preserve">        &lt;dependency&gt;</w:t>
+      </w:r>
     </w:p>
     <w:p>
       <w:pPr>
@@ -1431,11 +744,1245 @@
         <w:spacing w:before="0" w:beforeAutospacing="0" w:after="0" w:afterAutospacing="0"/>
         <w:ind w:left="720"/>
         <w:rPr>
+          <w:rFonts w:ascii="Consolas" w:hAnsi="Consolas"/>
+          <w:sz w:val="20"/>
+          <w:szCs w:val="20"/>
+        </w:rPr>
+      </w:pPr>
+      <w:r>
+        <w:rPr>
+          <w:rFonts w:ascii="Consolas" w:hAnsi="Consolas"/>
+          <w:sz w:val="20"/>
+          <w:szCs w:val="20"/>
+        </w:rPr>
+        <w:t xml:space="preserve">            </w:t>
+      </w:r>
+      <w:proofErr w:type="gramStart"/>
+      <w:r>
+        <w:rPr>
+          <w:rFonts w:ascii="Consolas" w:hAnsi="Consolas"/>
+          <w:sz w:val="20"/>
+          <w:szCs w:val="20"/>
+        </w:rPr>
+        <w:t>&lt;</w:t>
+      </w:r>
+      <w:proofErr w:type="spellStart"/>
+      <w:r>
+        <w:rPr>
+          <w:rFonts w:ascii="Consolas" w:hAnsi="Consolas"/>
+          <w:sz w:val="20"/>
+          <w:szCs w:val="20"/>
+        </w:rPr>
+        <w:t>groupId</w:t>
+      </w:r>
+      <w:proofErr w:type="spellEnd"/>
+      <w:r>
+        <w:rPr>
+          <w:rFonts w:ascii="Consolas" w:hAnsi="Consolas"/>
+          <w:sz w:val="20"/>
+          <w:szCs w:val="20"/>
+        </w:rPr>
+        <w:t>&gt;</w:t>
+      </w:r>
+      <w:proofErr w:type="spellStart"/>
+      <w:r>
+        <w:rPr>
+          <w:rFonts w:ascii="Consolas" w:hAnsi="Consolas"/>
+          <w:sz w:val="20"/>
+          <w:szCs w:val="20"/>
+        </w:rPr>
+        <w:t>org.springframework.boot</w:t>
+      </w:r>
+      <w:proofErr w:type="spellEnd"/>
+      <w:proofErr w:type="gramEnd"/>
+      <w:r>
+        <w:rPr>
+          <w:rFonts w:ascii="Consolas" w:hAnsi="Consolas"/>
+          <w:sz w:val="20"/>
+          <w:szCs w:val="20"/>
+        </w:rPr>
+        <w:t>&lt;/</w:t>
+      </w:r>
+      <w:proofErr w:type="spellStart"/>
+      <w:r>
+        <w:rPr>
+          <w:rFonts w:ascii="Consolas" w:hAnsi="Consolas"/>
+          <w:sz w:val="20"/>
+          <w:szCs w:val="20"/>
+        </w:rPr>
+        <w:t>groupId</w:t>
+      </w:r>
+      <w:proofErr w:type="spellEnd"/>
+      <w:r>
+        <w:rPr>
+          <w:rFonts w:ascii="Consolas" w:hAnsi="Consolas"/>
+          <w:sz w:val="20"/>
+          <w:szCs w:val="20"/>
+        </w:rPr>
+        <w:t>&gt;</w:t>
+      </w:r>
+    </w:p>
+    <w:p>
+      <w:pPr>
+        <w:pStyle w:val="NormalWeb"/>
+        <w:shd w:val="clear" w:color="auto" w:fill="FFFFFF"/>
+        <w:spacing w:before="0" w:beforeAutospacing="0" w:after="0" w:afterAutospacing="0"/>
+        <w:ind w:left="720"/>
+        <w:rPr>
+          <w:rFonts w:ascii="Consolas" w:hAnsi="Consolas"/>
+          <w:sz w:val="20"/>
+          <w:szCs w:val="20"/>
+        </w:rPr>
+      </w:pPr>
+      <w:r>
+        <w:rPr>
+          <w:rFonts w:ascii="Consolas" w:hAnsi="Consolas"/>
+          <w:sz w:val="20"/>
+          <w:szCs w:val="20"/>
+        </w:rPr>
+        <w:t xml:space="preserve">            &lt;</w:t>
+      </w:r>
+      <w:proofErr w:type="spellStart"/>
+      <w:r>
+        <w:rPr>
+          <w:rFonts w:ascii="Consolas" w:hAnsi="Consolas"/>
+          <w:sz w:val="20"/>
+          <w:szCs w:val="20"/>
+        </w:rPr>
+        <w:t>artifactId</w:t>
+      </w:r>
+      <w:proofErr w:type="spellEnd"/>
+      <w:r>
+        <w:rPr>
+          <w:rFonts w:ascii="Consolas" w:hAnsi="Consolas"/>
+          <w:sz w:val="20"/>
+          <w:szCs w:val="20"/>
+        </w:rPr>
+        <w:t>&gt;spring-boot-starter-data-</w:t>
+      </w:r>
+      <w:proofErr w:type="spellStart"/>
+      <w:r>
+        <w:rPr>
+          <w:rFonts w:ascii="Consolas" w:hAnsi="Consolas"/>
+          <w:sz w:val="20"/>
+          <w:szCs w:val="20"/>
+        </w:rPr>
+        <w:t>jpa</w:t>
+      </w:r>
+      <w:proofErr w:type="spellEnd"/>
+      <w:r>
+        <w:rPr>
+          <w:rFonts w:ascii="Consolas" w:hAnsi="Consolas"/>
+          <w:sz w:val="20"/>
+          <w:szCs w:val="20"/>
+        </w:rPr>
+        <w:t>&lt;/</w:t>
+      </w:r>
+      <w:proofErr w:type="spellStart"/>
+      <w:r>
+        <w:rPr>
+          <w:rFonts w:ascii="Consolas" w:hAnsi="Consolas"/>
+          <w:sz w:val="20"/>
+          <w:szCs w:val="20"/>
+        </w:rPr>
+        <w:t>artifactId</w:t>
+      </w:r>
+      <w:proofErr w:type="spellEnd"/>
+      <w:r>
+        <w:rPr>
+          <w:rFonts w:ascii="Consolas" w:hAnsi="Consolas"/>
+          <w:sz w:val="20"/>
+          <w:szCs w:val="20"/>
+        </w:rPr>
+        <w:t>&gt;</w:t>
+      </w:r>
+    </w:p>
+    <w:p>
+      <w:pPr>
+        <w:pStyle w:val="NormalWeb"/>
+        <w:shd w:val="clear" w:color="auto" w:fill="FFFFFF"/>
+        <w:spacing w:before="0" w:beforeAutospacing="0" w:after="0" w:afterAutospacing="0"/>
+        <w:ind w:left="720"/>
+        <w:rPr>
+          <w:rFonts w:ascii="Consolas" w:hAnsi="Consolas"/>
+          <w:sz w:val="20"/>
+          <w:szCs w:val="20"/>
+        </w:rPr>
+      </w:pPr>
+      <w:r>
+        <w:rPr>
+          <w:rFonts w:ascii="Consolas" w:hAnsi="Consolas"/>
+          <w:sz w:val="20"/>
+          <w:szCs w:val="20"/>
+        </w:rPr>
+        <w:t xml:space="preserve">        &lt;/dependency&gt;</w:t>
+      </w:r>
+    </w:p>
+    <w:p>
+      <w:pPr>
+        <w:pStyle w:val="NormalWeb"/>
+        <w:shd w:val="clear" w:color="auto" w:fill="FFFFFF"/>
+        <w:spacing w:before="0" w:beforeAutospacing="0" w:after="0" w:afterAutospacing="0"/>
+        <w:ind w:left="720"/>
+        <w:rPr>
+          <w:rFonts w:ascii="Consolas" w:hAnsi="Consolas"/>
+          <w:sz w:val="20"/>
+          <w:szCs w:val="20"/>
+        </w:rPr>
+      </w:pPr>
+      <w:r>
+        <w:rPr>
+          <w:rFonts w:ascii="Consolas" w:hAnsi="Consolas"/>
+          <w:sz w:val="20"/>
+          <w:szCs w:val="20"/>
+        </w:rPr>
+        <w:t xml:space="preserve">        &lt;dependency&gt;</w:t>
+      </w:r>
+    </w:p>
+    <w:p>
+      <w:pPr>
+        <w:pStyle w:val="NormalWeb"/>
+        <w:shd w:val="clear" w:color="auto" w:fill="FFFFFF"/>
+        <w:spacing w:before="0" w:beforeAutospacing="0" w:after="0" w:afterAutospacing="0"/>
+        <w:ind w:left="720"/>
+        <w:rPr>
+          <w:rFonts w:ascii="Consolas" w:hAnsi="Consolas"/>
+          <w:sz w:val="20"/>
+          <w:szCs w:val="20"/>
+        </w:rPr>
+      </w:pPr>
+      <w:r>
+        <w:rPr>
+          <w:rFonts w:ascii="Consolas" w:hAnsi="Consolas"/>
+          <w:sz w:val="20"/>
+          <w:szCs w:val="20"/>
+        </w:rPr>
+        <w:t xml:space="preserve">            </w:t>
+      </w:r>
+      <w:proofErr w:type="gramStart"/>
+      <w:r>
+        <w:rPr>
+          <w:rFonts w:ascii="Consolas" w:hAnsi="Consolas"/>
+          <w:sz w:val="20"/>
+          <w:szCs w:val="20"/>
+        </w:rPr>
+        <w:t>&lt;</w:t>
+      </w:r>
+      <w:proofErr w:type="spellStart"/>
+      <w:r>
+        <w:rPr>
+          <w:rFonts w:ascii="Consolas" w:hAnsi="Consolas"/>
+          <w:sz w:val="20"/>
+          <w:szCs w:val="20"/>
+        </w:rPr>
+        <w:t>groupId</w:t>
+      </w:r>
+      <w:proofErr w:type="spellEnd"/>
+      <w:r>
+        <w:rPr>
+          <w:rFonts w:ascii="Consolas" w:hAnsi="Consolas"/>
+          <w:sz w:val="20"/>
+          <w:szCs w:val="20"/>
+        </w:rPr>
+        <w:t>&gt;</w:t>
+      </w:r>
+      <w:proofErr w:type="spellStart"/>
+      <w:r>
+        <w:rPr>
+          <w:rFonts w:ascii="Consolas" w:hAnsi="Consolas"/>
+          <w:sz w:val="20"/>
+          <w:szCs w:val="20"/>
+        </w:rPr>
+        <w:t>org.springframework.boot</w:t>
+      </w:r>
+      <w:proofErr w:type="spellEnd"/>
+      <w:proofErr w:type="gramEnd"/>
+      <w:r>
+        <w:rPr>
+          <w:rFonts w:ascii="Consolas" w:hAnsi="Consolas"/>
+          <w:sz w:val="20"/>
+          <w:szCs w:val="20"/>
+        </w:rPr>
+        <w:t>&lt;/</w:t>
+      </w:r>
+      <w:proofErr w:type="spellStart"/>
+      <w:r>
+        <w:rPr>
+          <w:rFonts w:ascii="Consolas" w:hAnsi="Consolas"/>
+          <w:sz w:val="20"/>
+          <w:szCs w:val="20"/>
+        </w:rPr>
+        <w:t>groupId</w:t>
+      </w:r>
+      <w:proofErr w:type="spellEnd"/>
+      <w:r>
+        <w:rPr>
+          <w:rFonts w:ascii="Consolas" w:hAnsi="Consolas"/>
+          <w:sz w:val="20"/>
+          <w:szCs w:val="20"/>
+        </w:rPr>
+        <w:t>&gt;</w:t>
+      </w:r>
+    </w:p>
+    <w:p>
+      <w:pPr>
+        <w:pStyle w:val="NormalWeb"/>
+        <w:shd w:val="clear" w:color="auto" w:fill="FFFFFF"/>
+        <w:spacing w:before="0" w:beforeAutospacing="0" w:after="0" w:afterAutospacing="0"/>
+        <w:ind w:left="720"/>
+        <w:rPr>
+          <w:rFonts w:ascii="Consolas" w:hAnsi="Consolas"/>
+          <w:sz w:val="20"/>
+          <w:szCs w:val="20"/>
+        </w:rPr>
+      </w:pPr>
+      <w:r>
+        <w:rPr>
+          <w:rFonts w:ascii="Consolas" w:hAnsi="Consolas"/>
+          <w:sz w:val="20"/>
+          <w:szCs w:val="20"/>
+        </w:rPr>
+        <w:t xml:space="preserve">            &lt;</w:t>
+      </w:r>
+      <w:proofErr w:type="spellStart"/>
+      <w:r>
+        <w:rPr>
+          <w:rFonts w:ascii="Consolas" w:hAnsi="Consolas"/>
+          <w:sz w:val="20"/>
+          <w:szCs w:val="20"/>
+        </w:rPr>
+        <w:t>artifactId</w:t>
+      </w:r>
+      <w:proofErr w:type="spellEnd"/>
+      <w:r>
+        <w:rPr>
+          <w:rFonts w:ascii="Consolas" w:hAnsi="Consolas"/>
+          <w:sz w:val="20"/>
+          <w:szCs w:val="20"/>
+        </w:rPr>
+        <w:t>&gt;spring-boot-starter-</w:t>
+      </w:r>
+      <w:proofErr w:type="spellStart"/>
+      <w:r>
+        <w:rPr>
+          <w:rFonts w:ascii="Consolas" w:hAnsi="Consolas"/>
+          <w:sz w:val="20"/>
+          <w:szCs w:val="20"/>
+        </w:rPr>
+        <w:t>thymeleaf</w:t>
+      </w:r>
+      <w:proofErr w:type="spellEnd"/>
+      <w:r>
+        <w:rPr>
+          <w:rFonts w:ascii="Consolas" w:hAnsi="Consolas"/>
+          <w:sz w:val="20"/>
+          <w:szCs w:val="20"/>
+        </w:rPr>
+        <w:t>&lt;/</w:t>
+      </w:r>
+      <w:proofErr w:type="spellStart"/>
+      <w:r>
+        <w:rPr>
+          <w:rFonts w:ascii="Consolas" w:hAnsi="Consolas"/>
+          <w:sz w:val="20"/>
+          <w:szCs w:val="20"/>
+        </w:rPr>
+        <w:t>artifactId</w:t>
+      </w:r>
+      <w:proofErr w:type="spellEnd"/>
+      <w:r>
+        <w:rPr>
+          <w:rFonts w:ascii="Consolas" w:hAnsi="Consolas"/>
+          <w:sz w:val="20"/>
+          <w:szCs w:val="20"/>
+        </w:rPr>
+        <w:t>&gt;</w:t>
+      </w:r>
+    </w:p>
+    <w:p>
+      <w:pPr>
+        <w:pStyle w:val="NormalWeb"/>
+        <w:shd w:val="clear" w:color="auto" w:fill="FFFFFF"/>
+        <w:spacing w:before="0" w:beforeAutospacing="0" w:after="0" w:afterAutospacing="0"/>
+        <w:ind w:left="720"/>
+        <w:rPr>
+          <w:rFonts w:ascii="Consolas" w:hAnsi="Consolas"/>
+          <w:sz w:val="20"/>
+          <w:szCs w:val="20"/>
+        </w:rPr>
+      </w:pPr>
+      <w:r>
+        <w:rPr>
+          <w:rFonts w:ascii="Consolas" w:hAnsi="Consolas"/>
+          <w:sz w:val="20"/>
+          <w:szCs w:val="20"/>
+        </w:rPr>
+        <w:t xml:space="preserve">        &lt;/dependency&gt;</w:t>
+      </w:r>
+    </w:p>
+    <w:p>
+      <w:pPr>
+        <w:pStyle w:val="NormalWeb"/>
+        <w:shd w:val="clear" w:color="auto" w:fill="FFFFFF"/>
+        <w:spacing w:before="0" w:beforeAutospacing="0" w:after="0" w:afterAutospacing="0"/>
+        <w:ind w:left="720"/>
+        <w:rPr>
+          <w:rFonts w:ascii="Consolas" w:hAnsi="Consolas"/>
+          <w:sz w:val="20"/>
+          <w:szCs w:val="20"/>
+        </w:rPr>
+      </w:pPr>
+      <w:r>
+        <w:rPr>
+          <w:rFonts w:ascii="Consolas" w:hAnsi="Consolas"/>
+          <w:sz w:val="20"/>
+          <w:szCs w:val="20"/>
+        </w:rPr>
+        <w:t xml:space="preserve">        &lt;dependency&gt;</w:t>
+      </w:r>
+    </w:p>
+    <w:p>
+      <w:pPr>
+        <w:pStyle w:val="NormalWeb"/>
+        <w:shd w:val="clear" w:color="auto" w:fill="FFFFFF"/>
+        <w:spacing w:before="0" w:beforeAutospacing="0" w:after="0" w:afterAutospacing="0"/>
+        <w:ind w:left="720"/>
+        <w:rPr>
+          <w:rFonts w:ascii="Consolas" w:hAnsi="Consolas"/>
+          <w:sz w:val="20"/>
+          <w:szCs w:val="20"/>
+        </w:rPr>
+      </w:pPr>
+      <w:r>
+        <w:rPr>
+          <w:rFonts w:ascii="Consolas" w:hAnsi="Consolas"/>
+          <w:sz w:val="20"/>
+          <w:szCs w:val="20"/>
+        </w:rPr>
+        <w:t xml:space="preserve">            </w:t>
+      </w:r>
+      <w:proofErr w:type="gramStart"/>
+      <w:r>
+        <w:rPr>
+          <w:rFonts w:ascii="Consolas" w:hAnsi="Consolas"/>
+          <w:sz w:val="20"/>
+          <w:szCs w:val="20"/>
+        </w:rPr>
+        <w:t>&lt;</w:t>
+      </w:r>
+      <w:proofErr w:type="spellStart"/>
+      <w:r>
+        <w:rPr>
+          <w:rFonts w:ascii="Consolas" w:hAnsi="Consolas"/>
+          <w:sz w:val="20"/>
+          <w:szCs w:val="20"/>
+        </w:rPr>
+        <w:t>groupId</w:t>
+      </w:r>
+      <w:proofErr w:type="spellEnd"/>
+      <w:r>
+        <w:rPr>
+          <w:rFonts w:ascii="Consolas" w:hAnsi="Consolas"/>
+          <w:sz w:val="20"/>
+          <w:szCs w:val="20"/>
+        </w:rPr>
+        <w:t>&gt;</w:t>
+      </w:r>
+      <w:proofErr w:type="spellStart"/>
+      <w:r>
+        <w:rPr>
+          <w:rFonts w:ascii="Consolas" w:hAnsi="Consolas"/>
+          <w:sz w:val="20"/>
+          <w:szCs w:val="20"/>
+        </w:rPr>
+        <w:t>org.springframework.boot</w:t>
+      </w:r>
+      <w:proofErr w:type="spellEnd"/>
+      <w:proofErr w:type="gramEnd"/>
+      <w:r>
+        <w:rPr>
+          <w:rFonts w:ascii="Consolas" w:hAnsi="Consolas"/>
+          <w:sz w:val="20"/>
+          <w:szCs w:val="20"/>
+        </w:rPr>
+        <w:t>&lt;/</w:t>
+      </w:r>
+      <w:proofErr w:type="spellStart"/>
+      <w:r>
+        <w:rPr>
+          <w:rFonts w:ascii="Consolas" w:hAnsi="Consolas"/>
+          <w:sz w:val="20"/>
+          <w:szCs w:val="20"/>
+        </w:rPr>
+        <w:t>groupId</w:t>
+      </w:r>
+      <w:proofErr w:type="spellEnd"/>
+      <w:r>
+        <w:rPr>
+          <w:rFonts w:ascii="Consolas" w:hAnsi="Consolas"/>
+          <w:sz w:val="20"/>
+          <w:szCs w:val="20"/>
+        </w:rPr>
+        <w:t>&gt;</w:t>
+      </w:r>
+    </w:p>
+    <w:p>
+      <w:pPr>
+        <w:pStyle w:val="NormalWeb"/>
+        <w:shd w:val="clear" w:color="auto" w:fill="FFFFFF"/>
+        <w:spacing w:before="0" w:beforeAutospacing="0" w:after="0" w:afterAutospacing="0"/>
+        <w:ind w:left="720"/>
+        <w:rPr>
+          <w:rFonts w:ascii="Consolas" w:hAnsi="Consolas"/>
+          <w:sz w:val="20"/>
+          <w:szCs w:val="20"/>
+        </w:rPr>
+      </w:pPr>
+      <w:r>
+        <w:rPr>
+          <w:rFonts w:ascii="Consolas" w:hAnsi="Consolas"/>
+          <w:sz w:val="20"/>
+          <w:szCs w:val="20"/>
+        </w:rPr>
+        <w:t xml:space="preserve">            &lt;</w:t>
+      </w:r>
+      <w:proofErr w:type="spellStart"/>
+      <w:r>
+        <w:rPr>
+          <w:rFonts w:ascii="Consolas" w:hAnsi="Consolas"/>
+          <w:sz w:val="20"/>
+          <w:szCs w:val="20"/>
+        </w:rPr>
+        <w:t>artifactId</w:t>
+      </w:r>
+      <w:proofErr w:type="spellEnd"/>
+      <w:r>
+        <w:rPr>
+          <w:rFonts w:ascii="Consolas" w:hAnsi="Consolas"/>
+          <w:sz w:val="20"/>
+          <w:szCs w:val="20"/>
+        </w:rPr>
+        <w:t>&gt;spring-boot-starter-web&lt;/</w:t>
+      </w:r>
+      <w:proofErr w:type="spellStart"/>
+      <w:r>
+        <w:rPr>
+          <w:rFonts w:ascii="Consolas" w:hAnsi="Consolas"/>
+          <w:sz w:val="20"/>
+          <w:szCs w:val="20"/>
+        </w:rPr>
+        <w:t>artifactId</w:t>
+      </w:r>
+      <w:proofErr w:type="spellEnd"/>
+      <w:r>
+        <w:rPr>
+          <w:rFonts w:ascii="Consolas" w:hAnsi="Consolas"/>
+          <w:sz w:val="20"/>
+          <w:szCs w:val="20"/>
+        </w:rPr>
+        <w:t>&gt;</w:t>
+      </w:r>
+    </w:p>
+    <w:p>
+      <w:pPr>
+        <w:pStyle w:val="NormalWeb"/>
+        <w:shd w:val="clear" w:color="auto" w:fill="FFFFFF"/>
+        <w:spacing w:before="0" w:beforeAutospacing="0" w:after="0" w:afterAutospacing="0"/>
+        <w:ind w:left="720"/>
+        <w:rPr>
+          <w:rFonts w:ascii="Consolas" w:hAnsi="Consolas"/>
+          <w:sz w:val="20"/>
+          <w:szCs w:val="20"/>
+        </w:rPr>
+      </w:pPr>
+      <w:r>
+        <w:rPr>
+          <w:rFonts w:ascii="Consolas" w:hAnsi="Consolas"/>
+          <w:sz w:val="20"/>
+          <w:szCs w:val="20"/>
+        </w:rPr>
+        <w:t xml:space="preserve">        &lt;/dependency&gt;</w:t>
+      </w:r>
+    </w:p>
+    <w:p>
+      <w:pPr>
+        <w:pStyle w:val="NormalWeb"/>
+        <w:shd w:val="clear" w:color="auto" w:fill="FFFFFF"/>
+        <w:spacing w:before="0" w:beforeAutospacing="0" w:after="0" w:afterAutospacing="0"/>
+        <w:ind w:left="720"/>
+        <w:rPr>
+          <w:rFonts w:ascii="Consolas" w:hAnsi="Consolas"/>
+          <w:sz w:val="20"/>
+          <w:szCs w:val="20"/>
+        </w:rPr>
+      </w:pPr>
+      <w:r>
+        <w:rPr>
+          <w:rFonts w:ascii="Consolas" w:hAnsi="Consolas"/>
+          <w:sz w:val="20"/>
+          <w:szCs w:val="20"/>
+        </w:rPr>
+        <w:t xml:space="preserve">        &lt;dependency&gt;</w:t>
+      </w:r>
+    </w:p>
+    <w:p>
+      <w:pPr>
+        <w:pStyle w:val="NormalWeb"/>
+        <w:shd w:val="clear" w:color="auto" w:fill="FFFFFF"/>
+        <w:spacing w:before="0" w:beforeAutospacing="0" w:after="0" w:afterAutospacing="0"/>
+        <w:ind w:left="720"/>
+        <w:rPr>
+          <w:rFonts w:ascii="Consolas" w:hAnsi="Consolas"/>
+          <w:sz w:val="20"/>
+          <w:szCs w:val="20"/>
+        </w:rPr>
+      </w:pPr>
+      <w:r>
+        <w:rPr>
+          <w:rFonts w:ascii="Consolas" w:hAnsi="Consolas"/>
+          <w:sz w:val="20"/>
+          <w:szCs w:val="20"/>
+        </w:rPr>
+        <w:t xml:space="preserve">            </w:t>
+      </w:r>
+      <w:proofErr w:type="gramStart"/>
+      <w:r>
+        <w:rPr>
+          <w:rFonts w:ascii="Consolas" w:hAnsi="Consolas"/>
+          <w:sz w:val="20"/>
+          <w:szCs w:val="20"/>
+        </w:rPr>
+        <w:t>&lt;</w:t>
+      </w:r>
+      <w:proofErr w:type="spellStart"/>
+      <w:r>
+        <w:rPr>
+          <w:rFonts w:ascii="Consolas" w:hAnsi="Consolas"/>
+          <w:sz w:val="20"/>
+          <w:szCs w:val="20"/>
+        </w:rPr>
+        <w:t>groupId</w:t>
+      </w:r>
+      <w:proofErr w:type="spellEnd"/>
+      <w:r>
+        <w:rPr>
+          <w:rFonts w:ascii="Consolas" w:hAnsi="Consolas"/>
+          <w:sz w:val="20"/>
+          <w:szCs w:val="20"/>
+        </w:rPr>
+        <w:t>&gt;</w:t>
+      </w:r>
+      <w:proofErr w:type="spellStart"/>
+      <w:r>
+        <w:rPr>
+          <w:rFonts w:ascii="Consolas" w:hAnsi="Consolas"/>
+          <w:sz w:val="20"/>
+          <w:szCs w:val="20"/>
+        </w:rPr>
+        <w:t>org.springframework.boot</w:t>
+      </w:r>
+      <w:proofErr w:type="spellEnd"/>
+      <w:proofErr w:type="gramEnd"/>
+      <w:r>
+        <w:rPr>
+          <w:rFonts w:ascii="Consolas" w:hAnsi="Consolas"/>
+          <w:sz w:val="20"/>
+          <w:szCs w:val="20"/>
+        </w:rPr>
+        <w:t>&lt;/</w:t>
+      </w:r>
+      <w:proofErr w:type="spellStart"/>
+      <w:r>
+        <w:rPr>
+          <w:rFonts w:ascii="Consolas" w:hAnsi="Consolas"/>
+          <w:sz w:val="20"/>
+          <w:szCs w:val="20"/>
+        </w:rPr>
+        <w:t>groupId</w:t>
+      </w:r>
+      <w:proofErr w:type="spellEnd"/>
+      <w:r>
+        <w:rPr>
+          <w:rFonts w:ascii="Consolas" w:hAnsi="Consolas"/>
+          <w:sz w:val="20"/>
+          <w:szCs w:val="20"/>
+        </w:rPr>
+        <w:t>&gt;</w:t>
+      </w:r>
+    </w:p>
+    <w:p>
+      <w:pPr>
+        <w:pStyle w:val="NormalWeb"/>
+        <w:shd w:val="clear" w:color="auto" w:fill="FFFFFF"/>
+        <w:spacing w:before="0" w:beforeAutospacing="0" w:after="0" w:afterAutospacing="0"/>
+        <w:ind w:left="720"/>
+        <w:rPr>
+          <w:rFonts w:ascii="Consolas" w:hAnsi="Consolas"/>
+          <w:sz w:val="20"/>
+          <w:szCs w:val="20"/>
+        </w:rPr>
+      </w:pPr>
+      <w:r>
+        <w:rPr>
+          <w:rFonts w:ascii="Consolas" w:hAnsi="Consolas"/>
+          <w:sz w:val="20"/>
+          <w:szCs w:val="20"/>
+        </w:rPr>
+        <w:t xml:space="preserve">            &lt;</w:t>
+      </w:r>
+      <w:proofErr w:type="spellStart"/>
+      <w:r>
+        <w:rPr>
+          <w:rFonts w:ascii="Consolas" w:hAnsi="Consolas"/>
+          <w:sz w:val="20"/>
+          <w:szCs w:val="20"/>
+        </w:rPr>
+        <w:t>artifactId</w:t>
+      </w:r>
+      <w:proofErr w:type="spellEnd"/>
+      <w:r>
+        <w:rPr>
+          <w:rFonts w:ascii="Consolas" w:hAnsi="Consolas"/>
+          <w:sz w:val="20"/>
+          <w:szCs w:val="20"/>
+        </w:rPr>
+        <w:t>&gt;spring-boot-</w:t>
+      </w:r>
+      <w:proofErr w:type="spellStart"/>
+      <w:r>
+        <w:rPr>
+          <w:rFonts w:ascii="Consolas" w:hAnsi="Consolas"/>
+          <w:sz w:val="20"/>
+          <w:szCs w:val="20"/>
+        </w:rPr>
+        <w:t>devtools</w:t>
+      </w:r>
+      <w:proofErr w:type="spellEnd"/>
+      <w:r>
+        <w:rPr>
+          <w:rFonts w:ascii="Consolas" w:hAnsi="Consolas"/>
+          <w:sz w:val="20"/>
+          <w:szCs w:val="20"/>
+        </w:rPr>
+        <w:t>&lt;/</w:t>
+      </w:r>
+      <w:proofErr w:type="spellStart"/>
+      <w:r>
+        <w:rPr>
+          <w:rFonts w:ascii="Consolas" w:hAnsi="Consolas"/>
+          <w:sz w:val="20"/>
+          <w:szCs w:val="20"/>
+        </w:rPr>
+        <w:t>artifactId</w:t>
+      </w:r>
+      <w:proofErr w:type="spellEnd"/>
+      <w:r>
+        <w:rPr>
+          <w:rFonts w:ascii="Consolas" w:hAnsi="Consolas"/>
+          <w:sz w:val="20"/>
+          <w:szCs w:val="20"/>
+        </w:rPr>
+        <w:t>&gt;</w:t>
+      </w:r>
+    </w:p>
+    <w:p>
+      <w:pPr>
+        <w:pStyle w:val="NormalWeb"/>
+        <w:shd w:val="clear" w:color="auto" w:fill="FFFFFF"/>
+        <w:spacing w:before="0" w:beforeAutospacing="0" w:after="0" w:afterAutospacing="0"/>
+        <w:ind w:left="720"/>
+        <w:rPr>
+          <w:rFonts w:ascii="Consolas" w:hAnsi="Consolas"/>
+          <w:sz w:val="20"/>
+          <w:szCs w:val="20"/>
+        </w:rPr>
+      </w:pPr>
+      <w:r>
+        <w:rPr>
+          <w:rFonts w:ascii="Consolas" w:hAnsi="Consolas"/>
+          <w:sz w:val="20"/>
+          <w:szCs w:val="20"/>
+        </w:rPr>
+        <w:t xml:space="preserve">            &lt;scope&gt;runtime&lt;/scope&gt;</w:t>
+      </w:r>
+    </w:p>
+    <w:p>
+      <w:pPr>
+        <w:pStyle w:val="NormalWeb"/>
+        <w:shd w:val="clear" w:color="auto" w:fill="FFFFFF"/>
+        <w:spacing w:before="0" w:beforeAutospacing="0" w:after="0" w:afterAutospacing="0"/>
+        <w:ind w:left="720"/>
+        <w:rPr>
+          <w:rFonts w:ascii="Consolas" w:hAnsi="Consolas"/>
+          <w:sz w:val="20"/>
+          <w:szCs w:val="20"/>
+        </w:rPr>
+      </w:pPr>
+      <w:r>
+        <w:rPr>
+          <w:rFonts w:ascii="Consolas" w:hAnsi="Consolas"/>
+          <w:sz w:val="20"/>
+          <w:szCs w:val="20"/>
+        </w:rPr>
+        <w:t xml:space="preserve">            &lt;optional&gt;true&lt;/optional&gt;</w:t>
+      </w:r>
+    </w:p>
+    <w:p>
+      <w:pPr>
+        <w:pStyle w:val="NormalWeb"/>
+        <w:shd w:val="clear" w:color="auto" w:fill="FFFFFF"/>
+        <w:spacing w:before="0" w:beforeAutospacing="0" w:after="0" w:afterAutospacing="0"/>
+        <w:ind w:left="720"/>
+        <w:rPr>
+          <w:rFonts w:ascii="Consolas" w:hAnsi="Consolas"/>
+          <w:sz w:val="20"/>
+          <w:szCs w:val="20"/>
+        </w:rPr>
+      </w:pPr>
+      <w:r>
+        <w:rPr>
+          <w:rFonts w:ascii="Consolas" w:hAnsi="Consolas"/>
+          <w:sz w:val="20"/>
+          <w:szCs w:val="20"/>
+        </w:rPr>
+        <w:t xml:space="preserve">        &lt;/dependency&gt;</w:t>
+      </w:r>
+    </w:p>
+    <w:p>
+      <w:pPr>
+        <w:pStyle w:val="NormalWeb"/>
+        <w:shd w:val="clear" w:color="auto" w:fill="FFFFFF"/>
+        <w:spacing w:before="0" w:beforeAutospacing="0" w:after="0" w:afterAutospacing="0"/>
+        <w:ind w:left="720"/>
+        <w:rPr>
+          <w:rFonts w:ascii="Consolas" w:hAnsi="Consolas"/>
+          <w:sz w:val="20"/>
+          <w:szCs w:val="20"/>
+        </w:rPr>
+      </w:pPr>
+      <w:r>
+        <w:rPr>
+          <w:rFonts w:ascii="Consolas" w:hAnsi="Consolas"/>
+          <w:sz w:val="20"/>
+          <w:szCs w:val="20"/>
+        </w:rPr>
+        <w:t xml:space="preserve">        &lt;dependency&gt;</w:t>
+      </w:r>
+    </w:p>
+    <w:p>
+      <w:pPr>
+        <w:pStyle w:val="NormalWeb"/>
+        <w:shd w:val="clear" w:color="auto" w:fill="FFFFFF"/>
+        <w:spacing w:before="0" w:beforeAutospacing="0" w:after="0" w:afterAutospacing="0"/>
+        <w:ind w:left="720"/>
+        <w:rPr>
+          <w:rFonts w:ascii="Consolas" w:hAnsi="Consolas"/>
+          <w:sz w:val="20"/>
+          <w:szCs w:val="20"/>
+        </w:rPr>
+      </w:pPr>
+      <w:r>
+        <w:rPr>
+          <w:rFonts w:ascii="Consolas" w:hAnsi="Consolas"/>
+          <w:sz w:val="20"/>
+          <w:szCs w:val="20"/>
+        </w:rPr>
+        <w:t xml:space="preserve">            </w:t>
+      </w:r>
+      <w:proofErr w:type="gramStart"/>
+      <w:r>
+        <w:rPr>
+          <w:rFonts w:ascii="Consolas" w:hAnsi="Consolas"/>
+          <w:sz w:val="20"/>
+          <w:szCs w:val="20"/>
+        </w:rPr>
+        <w:t>&lt;</w:t>
+      </w:r>
+      <w:proofErr w:type="spellStart"/>
+      <w:r>
+        <w:rPr>
+          <w:rFonts w:ascii="Consolas" w:hAnsi="Consolas"/>
+          <w:sz w:val="20"/>
+          <w:szCs w:val="20"/>
+        </w:rPr>
+        <w:t>groupId</w:t>
+      </w:r>
+      <w:proofErr w:type="spellEnd"/>
+      <w:r>
+        <w:rPr>
+          <w:rFonts w:ascii="Consolas" w:hAnsi="Consolas"/>
+          <w:sz w:val="20"/>
+          <w:szCs w:val="20"/>
+        </w:rPr>
+        <w:t>&gt;</w:t>
+      </w:r>
+      <w:proofErr w:type="spellStart"/>
+      <w:r>
+        <w:rPr>
+          <w:rFonts w:ascii="Consolas" w:hAnsi="Consolas"/>
+          <w:sz w:val="20"/>
+          <w:szCs w:val="20"/>
+        </w:rPr>
+        <w:t>com.microsoft.sqlserver</w:t>
+      </w:r>
+      <w:proofErr w:type="spellEnd"/>
+      <w:proofErr w:type="gramEnd"/>
+      <w:r>
+        <w:rPr>
+          <w:rFonts w:ascii="Consolas" w:hAnsi="Consolas"/>
+          <w:sz w:val="20"/>
+          <w:szCs w:val="20"/>
+        </w:rPr>
+        <w:t>&lt;/</w:t>
+      </w:r>
+      <w:proofErr w:type="spellStart"/>
+      <w:r>
+        <w:rPr>
+          <w:rFonts w:ascii="Consolas" w:hAnsi="Consolas"/>
+          <w:sz w:val="20"/>
+          <w:szCs w:val="20"/>
+        </w:rPr>
+        <w:t>groupId</w:t>
+      </w:r>
+      <w:proofErr w:type="spellEnd"/>
+      <w:r>
+        <w:rPr>
+          <w:rFonts w:ascii="Consolas" w:hAnsi="Consolas"/>
+          <w:sz w:val="20"/>
+          <w:szCs w:val="20"/>
+        </w:rPr>
+        <w:t>&gt;</w:t>
+      </w:r>
+    </w:p>
+    <w:p>
+      <w:pPr>
+        <w:pStyle w:val="NormalWeb"/>
+        <w:shd w:val="clear" w:color="auto" w:fill="FFFFFF"/>
+        <w:spacing w:before="0" w:beforeAutospacing="0" w:after="0" w:afterAutospacing="0"/>
+        <w:ind w:left="720"/>
+        <w:rPr>
+          <w:rFonts w:ascii="Consolas" w:hAnsi="Consolas"/>
+          <w:sz w:val="20"/>
+          <w:szCs w:val="20"/>
+        </w:rPr>
+      </w:pPr>
+      <w:r>
+        <w:rPr>
+          <w:rFonts w:ascii="Consolas" w:hAnsi="Consolas"/>
+          <w:sz w:val="20"/>
+          <w:szCs w:val="20"/>
+        </w:rPr>
+        <w:t xml:space="preserve">            &lt;</w:t>
+      </w:r>
+      <w:proofErr w:type="spellStart"/>
+      <w:r>
+        <w:rPr>
+          <w:rFonts w:ascii="Consolas" w:hAnsi="Consolas"/>
+          <w:sz w:val="20"/>
+          <w:szCs w:val="20"/>
+        </w:rPr>
+        <w:t>artifactId</w:t>
+      </w:r>
+      <w:proofErr w:type="spellEnd"/>
+      <w:r>
+        <w:rPr>
+          <w:rFonts w:ascii="Consolas" w:hAnsi="Consolas"/>
+          <w:sz w:val="20"/>
+          <w:szCs w:val="20"/>
+        </w:rPr>
+        <w:t>&gt;</w:t>
+      </w:r>
+      <w:proofErr w:type="spellStart"/>
+      <w:r>
+        <w:rPr>
+          <w:rFonts w:ascii="Consolas" w:hAnsi="Consolas"/>
+          <w:sz w:val="20"/>
+          <w:szCs w:val="20"/>
+        </w:rPr>
+        <w:t>mssql-jdbc</w:t>
+      </w:r>
+      <w:proofErr w:type="spellEnd"/>
+      <w:r>
+        <w:rPr>
+          <w:rFonts w:ascii="Consolas" w:hAnsi="Consolas"/>
+          <w:sz w:val="20"/>
+          <w:szCs w:val="20"/>
+        </w:rPr>
+        <w:t>&lt;/</w:t>
+      </w:r>
+      <w:proofErr w:type="spellStart"/>
+      <w:r>
+        <w:rPr>
+          <w:rFonts w:ascii="Consolas" w:hAnsi="Consolas"/>
+          <w:sz w:val="20"/>
+          <w:szCs w:val="20"/>
+        </w:rPr>
+        <w:t>artifactId</w:t>
+      </w:r>
+      <w:proofErr w:type="spellEnd"/>
+      <w:r>
+        <w:rPr>
+          <w:rFonts w:ascii="Consolas" w:hAnsi="Consolas"/>
+          <w:sz w:val="20"/>
+          <w:szCs w:val="20"/>
+        </w:rPr>
+        <w:t>&gt;</w:t>
+      </w:r>
+    </w:p>
+    <w:p>
+      <w:pPr>
+        <w:pStyle w:val="NormalWeb"/>
+        <w:shd w:val="clear" w:color="auto" w:fill="FFFFFF"/>
+        <w:spacing w:before="0" w:beforeAutospacing="0" w:after="0" w:afterAutospacing="0"/>
+        <w:ind w:left="720"/>
+        <w:rPr>
+          <w:rFonts w:ascii="Consolas" w:hAnsi="Consolas"/>
+          <w:sz w:val="20"/>
+          <w:szCs w:val="20"/>
+        </w:rPr>
+      </w:pPr>
+      <w:r>
+        <w:rPr>
+          <w:rFonts w:ascii="Consolas" w:hAnsi="Consolas"/>
+          <w:sz w:val="20"/>
+          <w:szCs w:val="20"/>
+        </w:rPr>
+        <w:t xml:space="preserve">            &lt;scope&gt;runtime&lt;/scope&gt;</w:t>
+      </w:r>
+    </w:p>
+    <w:p>
+      <w:pPr>
+        <w:pStyle w:val="NormalWeb"/>
+        <w:shd w:val="clear" w:color="auto" w:fill="FFFFFF"/>
+        <w:spacing w:before="0" w:beforeAutospacing="0" w:after="0" w:afterAutospacing="0"/>
+        <w:ind w:left="720"/>
+        <w:rPr>
+          <w:rFonts w:ascii="Consolas" w:hAnsi="Consolas"/>
+          <w:sz w:val="20"/>
+          <w:szCs w:val="20"/>
+        </w:rPr>
+      </w:pPr>
+      <w:r>
+        <w:rPr>
+          <w:rFonts w:ascii="Consolas" w:hAnsi="Consolas"/>
+          <w:sz w:val="20"/>
+          <w:szCs w:val="20"/>
+        </w:rPr>
+        <w:t xml:space="preserve">        &lt;/dependency&gt;</w:t>
+      </w:r>
+    </w:p>
+    <w:p>
+      <w:pPr>
+        <w:pStyle w:val="NormalWeb"/>
+        <w:shd w:val="clear" w:color="auto" w:fill="FFFFFF"/>
+        <w:spacing w:before="0" w:beforeAutospacing="0" w:after="0" w:afterAutospacing="0"/>
+        <w:ind w:left="720"/>
+        <w:rPr>
+          <w:rFonts w:ascii="Consolas" w:hAnsi="Consolas"/>
+          <w:sz w:val="20"/>
+          <w:szCs w:val="20"/>
+        </w:rPr>
+      </w:pPr>
+      <w:r>
+        <w:rPr>
+          <w:rFonts w:ascii="Consolas" w:hAnsi="Consolas"/>
+          <w:sz w:val="20"/>
+          <w:szCs w:val="20"/>
+        </w:rPr>
+        <w:t xml:space="preserve">        &lt;dependency&gt;</w:t>
+      </w:r>
+    </w:p>
+    <w:p>
+      <w:pPr>
+        <w:pStyle w:val="NormalWeb"/>
+        <w:shd w:val="clear" w:color="auto" w:fill="FFFFFF"/>
+        <w:spacing w:before="0" w:beforeAutospacing="0" w:after="0" w:afterAutospacing="0"/>
+        <w:ind w:left="720"/>
+        <w:rPr>
+          <w:rFonts w:ascii="Consolas" w:hAnsi="Consolas"/>
+          <w:sz w:val="20"/>
+          <w:szCs w:val="20"/>
+        </w:rPr>
+      </w:pPr>
+      <w:r>
+        <w:rPr>
+          <w:rFonts w:ascii="Consolas" w:hAnsi="Consolas"/>
+          <w:sz w:val="20"/>
+          <w:szCs w:val="20"/>
+        </w:rPr>
+        <w:t xml:space="preserve">            &lt;</w:t>
+      </w:r>
+      <w:proofErr w:type="spellStart"/>
+      <w:r>
+        <w:rPr>
+          <w:rFonts w:ascii="Consolas" w:hAnsi="Consolas"/>
+          <w:sz w:val="20"/>
+          <w:szCs w:val="20"/>
+        </w:rPr>
+        <w:t>groupId</w:t>
+      </w:r>
+      <w:proofErr w:type="spellEnd"/>
+      <w:r>
+        <w:rPr>
+          <w:rFonts w:ascii="Consolas" w:hAnsi="Consolas"/>
+          <w:sz w:val="20"/>
+          <w:szCs w:val="20"/>
+        </w:rPr>
+        <w:t>&gt;</w:t>
+      </w:r>
+      <w:proofErr w:type="spellStart"/>
+      <w:r>
+        <w:rPr>
+          <w:rFonts w:ascii="Consolas" w:hAnsi="Consolas"/>
+          <w:sz w:val="20"/>
+          <w:szCs w:val="20"/>
+        </w:rPr>
+        <w:t>org.projectlombok</w:t>
+      </w:r>
+      <w:proofErr w:type="spellEnd"/>
+      <w:r>
+        <w:rPr>
+          <w:rFonts w:ascii="Consolas" w:hAnsi="Consolas"/>
+          <w:sz w:val="20"/>
+          <w:szCs w:val="20"/>
+        </w:rPr>
+        <w:t>&lt;/</w:t>
+      </w:r>
+      <w:proofErr w:type="spellStart"/>
+      <w:r>
+        <w:rPr>
+          <w:rFonts w:ascii="Consolas" w:hAnsi="Consolas"/>
+          <w:sz w:val="20"/>
+          <w:szCs w:val="20"/>
+        </w:rPr>
+        <w:t>groupId</w:t>
+      </w:r>
+      <w:proofErr w:type="spellEnd"/>
+      <w:r>
+        <w:rPr>
+          <w:rFonts w:ascii="Consolas" w:hAnsi="Consolas"/>
+          <w:sz w:val="20"/>
+          <w:szCs w:val="20"/>
+        </w:rPr>
+        <w:t>&gt;</w:t>
+      </w:r>
+    </w:p>
+    <w:p>
+      <w:pPr>
+        <w:pStyle w:val="NormalWeb"/>
+        <w:shd w:val="clear" w:color="auto" w:fill="FFFFFF"/>
+        <w:spacing w:before="0" w:beforeAutospacing="0" w:after="0" w:afterAutospacing="0"/>
+        <w:ind w:left="720"/>
+        <w:rPr>
+          <w:rFonts w:ascii="Consolas" w:hAnsi="Consolas"/>
+          <w:sz w:val="20"/>
+          <w:szCs w:val="20"/>
+        </w:rPr>
+      </w:pPr>
+      <w:r>
+        <w:rPr>
+          <w:rFonts w:ascii="Consolas" w:hAnsi="Consolas"/>
+          <w:sz w:val="20"/>
+          <w:szCs w:val="20"/>
+        </w:rPr>
+        <w:t xml:space="preserve">            &lt;</w:t>
+      </w:r>
+      <w:proofErr w:type="spellStart"/>
+      <w:r>
+        <w:rPr>
+          <w:rFonts w:ascii="Consolas" w:hAnsi="Consolas"/>
+          <w:sz w:val="20"/>
+          <w:szCs w:val="20"/>
+        </w:rPr>
+        <w:t>artifactId</w:t>
+      </w:r>
+      <w:proofErr w:type="spellEnd"/>
+      <w:r>
+        <w:rPr>
+          <w:rFonts w:ascii="Consolas" w:hAnsi="Consolas"/>
+          <w:sz w:val="20"/>
+          <w:szCs w:val="20"/>
+        </w:rPr>
+        <w:t>&gt;</w:t>
+      </w:r>
+      <w:proofErr w:type="spellStart"/>
+      <w:r>
+        <w:rPr>
+          <w:rFonts w:ascii="Consolas" w:hAnsi="Consolas"/>
+          <w:sz w:val="20"/>
+          <w:szCs w:val="20"/>
+        </w:rPr>
+        <w:t>lombok</w:t>
+      </w:r>
+      <w:proofErr w:type="spellEnd"/>
+      <w:r>
+        <w:rPr>
+          <w:rFonts w:ascii="Consolas" w:hAnsi="Consolas"/>
+          <w:sz w:val="20"/>
+          <w:szCs w:val="20"/>
+        </w:rPr>
+        <w:t>&lt;/</w:t>
+      </w:r>
+      <w:proofErr w:type="spellStart"/>
+      <w:r>
+        <w:rPr>
+          <w:rFonts w:ascii="Consolas" w:hAnsi="Consolas"/>
+          <w:sz w:val="20"/>
+          <w:szCs w:val="20"/>
+        </w:rPr>
+        <w:t>artifactId</w:t>
+      </w:r>
+      <w:proofErr w:type="spellEnd"/>
+      <w:r>
+        <w:rPr>
+          <w:rFonts w:ascii="Consolas" w:hAnsi="Consolas"/>
+          <w:sz w:val="20"/>
+          <w:szCs w:val="20"/>
+        </w:rPr>
+        <w:t>&gt;</w:t>
+      </w:r>
+    </w:p>
+    <w:p>
+      <w:pPr>
+        <w:pStyle w:val="NormalWeb"/>
+        <w:shd w:val="clear" w:color="auto" w:fill="FFFFFF"/>
+        <w:spacing w:before="0" w:beforeAutospacing="0" w:after="0" w:afterAutospacing="0"/>
+        <w:ind w:left="720"/>
+        <w:rPr>
+          <w:rFonts w:ascii="Consolas" w:hAnsi="Consolas"/>
+          <w:sz w:val="20"/>
+          <w:szCs w:val="20"/>
+        </w:rPr>
+      </w:pPr>
+      <w:r>
+        <w:rPr>
+          <w:rFonts w:ascii="Consolas" w:hAnsi="Consolas"/>
+          <w:sz w:val="20"/>
+          <w:szCs w:val="20"/>
+        </w:rPr>
+        <w:t xml:space="preserve">            &lt;optional&gt;true&lt;/optional&gt;</w:t>
+      </w:r>
+    </w:p>
+    <w:p>
+      <w:pPr>
+        <w:pStyle w:val="NormalWeb"/>
+        <w:shd w:val="clear" w:color="auto" w:fill="FFFFFF"/>
+        <w:spacing w:before="0" w:beforeAutospacing="0" w:after="0" w:afterAutospacing="0"/>
+        <w:ind w:left="720"/>
+        <w:rPr>
           <w:rFonts w:ascii="Courier New" w:hAnsi="Courier New" w:cs="Courier New"/>
           <w:sz w:val="20"/>
           <w:szCs w:val="20"/>
         </w:rPr>
       </w:pPr>
+      <w:r>
+        <w:rPr>
+          <w:rFonts w:ascii="Consolas" w:hAnsi="Consolas"/>
+          <w:sz w:val="20"/>
+          <w:szCs w:val="20"/>
+        </w:rPr>
+        <w:t xml:space="preserve">        &lt;/dependency&gt;</w:t>
+      </w:r>
     </w:p>
     <w:p>
       <w:pPr>
@@ -1465,8 +2012,9 @@
           <w:szCs w:val="28"/>
         </w:rPr>
       </w:pPr>
-      <w:bookmarkStart w:id="0" w:name="OLE_LINK10"/>
-      <w:bookmarkStart w:id="1" w:name="OLE_LINK11"/>
+      <w:bookmarkStart w:id="1" w:name="OLE_LINK10"/>
+      <w:bookmarkStart w:id="2" w:name="OLE_LINK11"/>
+      <w:proofErr w:type="spellStart"/>
       <w:r>
         <w:rPr>
           <w:rFonts w:ascii="Times New Roman" w:hAnsi="Times New Roman" w:cs="Times New Roman"/>
@@ -1474,10 +2022,9 @@
           <w:sz w:val="28"/>
           <w:szCs w:val="28"/>
         </w:rPr>
-        <w:lastRenderedPageBreak/>
-        <w:t xml:space="preserve">Config on </w:t>
-      </w:r>
-      <w:proofErr w:type="spellStart"/>
+        <w:t>Config</w:t>
+      </w:r>
+      <w:proofErr w:type="spellEnd"/>
       <w:r>
         <w:rPr>
           <w:rFonts w:ascii="Times New Roman" w:hAnsi="Times New Roman" w:cs="Times New Roman"/>
@@ -1485,9 +2032,9 @@
           <w:sz w:val="28"/>
           <w:szCs w:val="28"/>
         </w:rPr>
-        <w:t>SpringBootApplication</w:t>
-      </w:r>
-      <w:proofErr w:type="spellEnd"/>
+        <w:t xml:space="preserve"> on </w:t>
+      </w:r>
+      <w:proofErr w:type="spellStart"/>
       <w:r>
         <w:rPr>
           <w:rFonts w:ascii="Times New Roman" w:hAnsi="Times New Roman" w:cs="Times New Roman"/>
@@ -1495,8 +2042,9 @@
           <w:sz w:val="28"/>
           <w:szCs w:val="28"/>
         </w:rPr>
-        <w:t xml:space="preserve"> </w:t>
-      </w:r>
+        <w:t>SpringBootApplication</w:t>
+      </w:r>
+      <w:proofErr w:type="spellEnd"/>
       <w:r>
         <w:rPr>
           <w:rFonts w:ascii="Times New Roman" w:hAnsi="Times New Roman" w:cs="Times New Roman"/>
@@ -1504,22 +2052,34 @@
           <w:sz w:val="28"/>
           <w:szCs w:val="28"/>
         </w:rPr>
+        <w:t xml:space="preserve"> </w:t>
+      </w:r>
+      <w:r>
+        <w:rPr>
+          <w:rFonts w:ascii="Times New Roman" w:hAnsi="Times New Roman" w:cs="Times New Roman"/>
+          <w:b/>
+          <w:sz w:val="28"/>
+          <w:szCs w:val="28"/>
+        </w:rPr>
         <w:t>project</w:t>
       </w:r>
     </w:p>
     <w:p>
       <w:pPr>
+        <w:shd w:val="clear" w:color="auto" w:fill="0F243E" w:themeFill="text2" w:themeFillShade="80"/>
         <w:spacing w:after="0" w:line="360" w:lineRule="auto"/>
         <w:ind w:left="720"/>
         <w:rPr>
           <w:rFonts w:ascii="Courier New" w:eastAsia="Times New Roman" w:hAnsi="Courier New" w:cs="Courier New"/>
-          <w:sz w:val="20"/>
-          <w:szCs w:val="20"/>
-        </w:rPr>
-      </w:pPr>
-      <w:r>
-        <w:rPr>
-          <w:rFonts w:ascii="Courier New" w:eastAsia="Times New Roman" w:hAnsi="Courier New" w:cs="Courier New"/>
+          <w:color w:val="002060"/>
+          <w:sz w:val="20"/>
+          <w:szCs w:val="20"/>
+        </w:rPr>
+      </w:pPr>
+      <w:r>
+        <w:rPr>
+          <w:rFonts w:ascii="Courier New" w:eastAsia="Times New Roman" w:hAnsi="Courier New" w:cs="Courier New"/>
+          <w:color w:val="002060"/>
           <w:sz w:val="20"/>
           <w:szCs w:val="20"/>
         </w:rPr>
@@ -1528,60 +2088,27 @@
       <w:r>
         <w:rPr>
           <w:rFonts w:ascii="Courier New" w:eastAsia="Times New Roman" w:hAnsi="Courier New" w:cs="Courier New"/>
+          <w:color w:val="002060"/>
           <w:sz w:val="20"/>
           <w:szCs w:val="20"/>
         </w:rPr>
         <w:br/>
-        <w:t>@</w:t>
-      </w:r>
-      <w:proofErr w:type="gramStart"/>
-      <w:r>
-        <w:rPr>
-          <w:rFonts w:ascii="Courier New" w:eastAsia="Times New Roman" w:hAnsi="Courier New" w:cs="Courier New"/>
-          <w:sz w:val="20"/>
-          <w:szCs w:val="20"/>
-        </w:rPr>
-        <w:t>ComponentScan(</w:t>
-      </w:r>
-      <w:proofErr w:type="gramEnd"/>
-      <w:r>
-        <w:rPr>
-          <w:rFonts w:ascii="Courier New" w:eastAsia="Times New Roman" w:hAnsi="Courier New" w:cs="Courier New"/>
-          <w:sz w:val="20"/>
-          <w:szCs w:val="20"/>
-        </w:rPr>
-        <w:t>{"hsf302.se.fu.vn.controller","hsf302.se.fu.vn.service"})</w:t>
-      </w:r>
-      <w:r>
-        <w:rPr>
-          <w:rFonts w:ascii="Courier New" w:eastAsia="Times New Roman" w:hAnsi="Courier New" w:cs="Courier New"/>
+        <w:t>@ComponentScan({"hsf302.se.fu.vn.controller","hsf302.se.fu.vn.service"})</w:t>
+      </w:r>
+      <w:r>
+        <w:rPr>
+          <w:rFonts w:ascii="Courier New" w:eastAsia="Times New Roman" w:hAnsi="Courier New" w:cs="Courier New"/>
+          <w:color w:val="002060"/>
           <w:sz w:val="20"/>
           <w:szCs w:val="20"/>
         </w:rPr>
         <w:br/>
-        <w:t>@</w:t>
-      </w:r>
-      <w:proofErr w:type="gramStart"/>
-      <w:r>
-        <w:rPr>
-          <w:rFonts w:ascii="Courier New" w:eastAsia="Times New Roman" w:hAnsi="Courier New" w:cs="Courier New"/>
-          <w:sz w:val="20"/>
-          <w:szCs w:val="20"/>
-        </w:rPr>
-        <w:t>EnableJpaRepositories(</w:t>
-      </w:r>
-      <w:proofErr w:type="gramEnd"/>
-      <w:r>
-        <w:rPr>
-          <w:rFonts w:ascii="Courier New" w:eastAsia="Times New Roman" w:hAnsi="Courier New" w:cs="Courier New"/>
-          <w:sz w:val="20"/>
-          <w:szCs w:val="20"/>
-        </w:rPr>
-        <w:t>basePackages = "hsf302.se.fu.vn.repositor</w:t>
-      </w:r>
-      <w:r>
-        <w:rPr>
-          <w:rFonts w:ascii="Courier New" w:eastAsia="Times New Roman" w:hAnsi="Courier New" w:cs="Courier New"/>
+        <w:t>@EnableJpaRepositories(basePackages = "hsf302.se.fu.vn.repositor</w:t>
+      </w:r>
+      <w:r>
+        <w:rPr>
+          <w:rFonts w:ascii="Courier New" w:eastAsia="Times New Roman" w:hAnsi="Courier New" w:cs="Courier New"/>
+          <w:color w:val="002060"/>
           <w:sz w:val="20"/>
           <w:szCs w:val="20"/>
         </w:rPr>
@@ -1590,6 +2117,7 @@
       <w:r>
         <w:rPr>
           <w:rFonts w:ascii="Courier New" w:eastAsia="Times New Roman" w:hAnsi="Courier New" w:cs="Courier New"/>
+          <w:color w:val="002060"/>
           <w:sz w:val="20"/>
           <w:szCs w:val="20"/>
         </w:rPr>
@@ -1598,33 +2126,17 @@
       <w:r>
         <w:rPr>
           <w:rFonts w:ascii="Courier New" w:eastAsia="Times New Roman" w:hAnsi="Courier New" w:cs="Courier New"/>
+          <w:color w:val="002060"/>
           <w:sz w:val="20"/>
           <w:szCs w:val="20"/>
         </w:rPr>
         <w:br/>
-        <w:t>@</w:t>
-      </w:r>
-      <w:proofErr w:type="gramStart"/>
-      <w:r>
-        <w:rPr>
-          <w:rFonts w:ascii="Courier New" w:eastAsia="Times New Roman" w:hAnsi="Courier New" w:cs="Courier New"/>
-          <w:sz w:val="20"/>
-          <w:szCs w:val="20"/>
-        </w:rPr>
-        <w:t>EntityScan(</w:t>
-      </w:r>
-      <w:proofErr w:type="gramEnd"/>
-      <w:r>
-        <w:rPr>
-          <w:rFonts w:ascii="Courier New" w:eastAsia="Times New Roman" w:hAnsi="Courier New" w:cs="Courier New"/>
-          <w:sz w:val="20"/>
-          <w:szCs w:val="20"/>
-        </w:rPr>
-        <w:t>basePackages = "hsf302.se.fu.vn")</w:t>
-      </w:r>
-      <w:r>
-        <w:rPr>
-          <w:rFonts w:ascii="Courier New" w:eastAsia="Times New Roman" w:hAnsi="Courier New" w:cs="Courier New"/>
+        <w:t>@EntityScan(basePackages = "hsf302.se.fu.vn")</w:t>
+      </w:r>
+      <w:r>
+        <w:rPr>
+          <w:rFonts w:ascii="Courier New" w:eastAsia="Times New Roman" w:hAnsi="Courier New" w:cs="Courier New"/>
+          <w:color w:val="002060"/>
           <w:sz w:val="20"/>
           <w:szCs w:val="20"/>
         </w:rPr>
@@ -1634,34 +2146,18 @@
       <w:r>
         <w:rPr>
           <w:rFonts w:ascii="Courier New" w:eastAsia="Times New Roman" w:hAnsi="Courier New" w:cs="Courier New"/>
+          <w:color w:val="002060"/>
           <w:sz w:val="20"/>
           <w:szCs w:val="20"/>
         </w:rPr>
         <w:br/>
-        <w:t xml:space="preserve">    public static void </w:t>
-      </w:r>
-      <w:proofErr w:type="gramStart"/>
-      <w:r>
-        <w:rPr>
-          <w:rFonts w:ascii="Courier New" w:eastAsia="Times New Roman" w:hAnsi="Courier New" w:cs="Courier New"/>
-          <w:sz w:val="20"/>
-          <w:szCs w:val="20"/>
-        </w:rPr>
-        <w:t>main(String[</w:t>
-      </w:r>
-      <w:proofErr w:type="gramEnd"/>
-      <w:r>
-        <w:rPr>
-          <w:rFonts w:ascii="Courier New" w:eastAsia="Times New Roman" w:hAnsi="Courier New" w:cs="Courier New"/>
-          <w:sz w:val="20"/>
-          <w:szCs w:val="20"/>
-        </w:rPr>
-        <w:t xml:space="preserve">] </w:t>
+        <w:t xml:space="preserve">    public static void main(String[] </w:t>
       </w:r>
       <w:proofErr w:type="spellStart"/>
       <w:r>
         <w:rPr>
           <w:rFonts w:ascii="Courier New" w:eastAsia="Times New Roman" w:hAnsi="Courier New" w:cs="Courier New"/>
+          <w:color w:val="002060"/>
           <w:sz w:val="20"/>
           <w:szCs w:val="20"/>
         </w:rPr>
@@ -1671,6 +2167,7 @@
       <w:r>
         <w:rPr>
           <w:rFonts w:ascii="Courier New" w:eastAsia="Times New Roman" w:hAnsi="Courier New" w:cs="Courier New"/>
+          <w:color w:val="002060"/>
           <w:sz w:val="20"/>
           <w:szCs w:val="20"/>
         </w:rPr>
@@ -1679,6 +2176,7 @@
       <w:r>
         <w:rPr>
           <w:rFonts w:ascii="Courier New" w:eastAsia="Times New Roman" w:hAnsi="Courier New" w:cs="Courier New"/>
+          <w:color w:val="002060"/>
           <w:sz w:val="20"/>
           <w:szCs w:val="20"/>
         </w:rPr>
@@ -1686,10 +2184,10 @@
         <w:t xml:space="preserve">        </w:t>
       </w:r>
       <w:proofErr w:type="spellStart"/>
-      <w:proofErr w:type="gramStart"/>
-      <w:r>
-        <w:rPr>
-          <w:rFonts w:ascii="Courier New" w:eastAsia="Times New Roman" w:hAnsi="Courier New" w:cs="Courier New"/>
+      <w:r>
+        <w:rPr>
+          <w:rFonts w:ascii="Courier New" w:eastAsia="Times New Roman" w:hAnsi="Courier New" w:cs="Courier New"/>
+          <w:color w:val="002060"/>
           <w:sz w:val="20"/>
           <w:szCs w:val="20"/>
         </w:rPr>
@@ -1699,24 +2197,17 @@
       <w:r>
         <w:rPr>
           <w:rFonts w:ascii="Courier New" w:eastAsia="Times New Roman" w:hAnsi="Courier New" w:cs="Courier New"/>
-          <w:sz w:val="20"/>
-          <w:szCs w:val="20"/>
-        </w:rPr>
-        <w:t>(</w:t>
-      </w:r>
-      <w:proofErr w:type="gramEnd"/>
-      <w:r>
-        <w:rPr>
-          <w:rFonts w:ascii="Courier New" w:eastAsia="Times New Roman" w:hAnsi="Courier New" w:cs="Courier New"/>
-          <w:sz w:val="20"/>
-          <w:szCs w:val="20"/>
-        </w:rPr>
-        <w:t xml:space="preserve">DemoLab01Application.class, </w:t>
+          <w:color w:val="002060"/>
+          <w:sz w:val="20"/>
+          <w:szCs w:val="20"/>
+        </w:rPr>
+        <w:t xml:space="preserve">(DemoLab01Application.class, </w:t>
       </w:r>
       <w:proofErr w:type="spellStart"/>
       <w:r>
         <w:rPr>
           <w:rFonts w:ascii="Courier New" w:eastAsia="Times New Roman" w:hAnsi="Courier New" w:cs="Courier New"/>
+          <w:color w:val="002060"/>
           <w:sz w:val="20"/>
           <w:szCs w:val="20"/>
         </w:rPr>
@@ -1726,6 +2217,7 @@
       <w:r>
         <w:rPr>
           <w:rFonts w:ascii="Courier New" w:eastAsia="Times New Roman" w:hAnsi="Courier New" w:cs="Courier New"/>
+          <w:color w:val="002060"/>
           <w:sz w:val="20"/>
           <w:szCs w:val="20"/>
         </w:rPr>
@@ -1734,17 +2226,20 @@
     </w:p>
     <w:p>
       <w:pPr>
+        <w:shd w:val="clear" w:color="auto" w:fill="0F243E" w:themeFill="text2" w:themeFillShade="80"/>
         <w:spacing w:after="0" w:line="360" w:lineRule="auto"/>
         <w:ind w:left="720"/>
         <w:rPr>
           <w:rFonts w:ascii="Courier New" w:eastAsia="Times New Roman" w:hAnsi="Courier New" w:cs="Courier New"/>
-          <w:sz w:val="20"/>
-          <w:szCs w:val="20"/>
-        </w:rPr>
-      </w:pPr>
-      <w:r>
-        <w:rPr>
-          <w:rFonts w:ascii="Courier New" w:eastAsia="Times New Roman" w:hAnsi="Courier New" w:cs="Courier New"/>
+          <w:color w:val="002060"/>
+          <w:sz w:val="20"/>
+          <w:szCs w:val="20"/>
+        </w:rPr>
+      </w:pPr>
+      <w:r>
+        <w:rPr>
+          <w:rFonts w:ascii="Courier New" w:eastAsia="Times New Roman" w:hAnsi="Courier New" w:cs="Courier New"/>
+          <w:color w:val="002060"/>
           <w:sz w:val="20"/>
           <w:szCs w:val="20"/>
         </w:rPr>
@@ -1753,14 +2248,15 @@
       <w:r>
         <w:rPr>
           <w:rFonts w:ascii="Courier New" w:eastAsia="Times New Roman" w:hAnsi="Courier New" w:cs="Courier New"/>
+          <w:color w:val="002060"/>
           <w:sz w:val="20"/>
           <w:szCs w:val="20"/>
         </w:rPr>
         <w:br/>
         <w:t>}</w:t>
       </w:r>
-      <w:bookmarkEnd w:id="0"/>
       <w:bookmarkEnd w:id="1"/>
+      <w:bookmarkEnd w:id="2"/>
     </w:p>
     <w:p>
       <w:pPr>
@@ -1884,23 +2380,32 @@
               </w:rPr>
               <w:t xml:space="preserve"> INT </w:t>
             </w:r>
-            <w:proofErr w:type="gramStart"/>
+            <w:r>
+              <w:rPr>
+                <w:b/>
+                <w:bCs/>
+                <w:color w:val="FF0000"/>
+                <w:sz w:val="20"/>
+                <w:szCs w:val="20"/>
+              </w:rPr>
+              <w:t>IDENTITY(1,1)</w:t>
+            </w:r>
+            <w:r>
+              <w:rPr>
+                <w:bCs/>
+                <w:color w:val="FF0000"/>
+                <w:sz w:val="20"/>
+                <w:szCs w:val="20"/>
+              </w:rPr>
+              <w:t xml:space="preserve"> </w:t>
+            </w:r>
             <w:r>
               <w:rPr>
                 <w:bCs/>
                 <w:sz w:val="20"/>
                 <w:szCs w:val="20"/>
               </w:rPr>
-              <w:t>IDENTITY(</w:t>
-            </w:r>
-            <w:proofErr w:type="gramEnd"/>
-            <w:r>
-              <w:rPr>
-                <w:bCs/>
-                <w:sz w:val="20"/>
-                <w:szCs w:val="20"/>
-              </w:rPr>
-              <w:t>1,1) PRIMARY KEY</w:t>
+              <w:t>PRIMARY KEY</w:t>
             </w:r>
           </w:p>
         </w:tc>
@@ -1942,25 +2447,7 @@
                 <w:sz w:val="20"/>
                 <w:szCs w:val="20"/>
               </w:rPr>
-              <w:t xml:space="preserve"> </w:t>
-            </w:r>
-            <w:proofErr w:type="gramStart"/>
-            <w:r>
-              <w:rPr>
-                <w:bCs/>
-                <w:sz w:val="20"/>
-                <w:szCs w:val="20"/>
-              </w:rPr>
-              <w:t>VARCHAR(</w:t>
-            </w:r>
-            <w:proofErr w:type="gramEnd"/>
-            <w:r>
-              <w:rPr>
-                <w:bCs/>
-                <w:sz w:val="20"/>
-                <w:szCs w:val="20"/>
-              </w:rPr>
-              <w:t>100) UNIQUE NOT NULL</w:t>
+              <w:t xml:space="preserve"> VARCHAR(100) UNIQUE NOT NULL</w:t>
             </w:r>
           </w:p>
         </w:tc>
@@ -2002,25 +2489,7 @@
                 <w:sz w:val="20"/>
                 <w:szCs w:val="20"/>
               </w:rPr>
-              <w:t xml:space="preserve"> </w:t>
-            </w:r>
-            <w:proofErr w:type="gramStart"/>
-            <w:r>
-              <w:rPr>
-                <w:bCs/>
-                <w:sz w:val="20"/>
-                <w:szCs w:val="20"/>
-              </w:rPr>
-              <w:t>VARCHAR(</w:t>
-            </w:r>
-            <w:proofErr w:type="gramEnd"/>
-            <w:r>
-              <w:rPr>
-                <w:bCs/>
-                <w:sz w:val="20"/>
-                <w:szCs w:val="20"/>
-              </w:rPr>
-              <w:t>50) NOT NULL</w:t>
+              <w:t xml:space="preserve"> VARCHAR(50) NOT NULL</w:t>
             </w:r>
           </w:p>
         </w:tc>
@@ -2062,25 +2531,7 @@
                 <w:sz w:val="20"/>
                 <w:szCs w:val="20"/>
               </w:rPr>
-              <w:t xml:space="preserve"> </w:t>
-            </w:r>
-            <w:proofErr w:type="gramStart"/>
-            <w:r>
-              <w:rPr>
-                <w:bCs/>
-                <w:sz w:val="20"/>
-                <w:szCs w:val="20"/>
-              </w:rPr>
-              <w:t>VARCHAR(</w:t>
-            </w:r>
-            <w:proofErr w:type="gramEnd"/>
-            <w:r>
-              <w:rPr>
-                <w:bCs/>
-                <w:sz w:val="20"/>
-                <w:szCs w:val="20"/>
-              </w:rPr>
-              <w:t>20) NOT NULL (role IN (</w:t>
+              <w:t xml:space="preserve"> VARCHAR(20) NOT NULL (role IN (</w:t>
             </w:r>
             <w:r>
               <w:rPr>
@@ -2196,17 +2647,17 @@
       <w:tblPr>
         <w:tblStyle w:val="TableGrid"/>
         <w:tblW w:w="0" w:type="auto"/>
-        <w:tblInd w:w="1334" w:type="dxa"/>
+        <w:tblInd w:w="1255" w:type="dxa"/>
         <w:tblLook w:val="04A0" w:firstRow="1" w:lastRow="0" w:firstColumn="1" w:lastColumn="0" w:noHBand="0" w:noVBand="1"/>
       </w:tblPr>
       <w:tblGrid>
-        <w:gridCol w:w="2323"/>
-        <w:gridCol w:w="3488"/>
+        <w:gridCol w:w="2402"/>
+        <w:gridCol w:w="4438"/>
       </w:tblGrid>
       <w:tr>
         <w:tc>
           <w:tcPr>
-            <w:tcW w:w="0" w:type="auto"/>
+            <w:tcW w:w="2402" w:type="dxa"/>
           </w:tcPr>
           <w:p>
             <w:pPr>
@@ -2230,7 +2681,7 @@
         </w:tc>
         <w:tc>
           <w:tcPr>
-            <w:tcW w:w="0" w:type="auto"/>
+            <w:tcW w:w="4438" w:type="dxa"/>
           </w:tcPr>
           <w:p>
             <w:pPr>
@@ -2250,23 +2701,23 @@
               </w:rPr>
               <w:t xml:space="preserve">INT </w:t>
             </w:r>
-            <w:proofErr w:type="gramStart"/>
+            <w:r>
+              <w:rPr>
+                <w:b/>
+                <w:bCs/>
+                <w:color w:val="FF0000"/>
+                <w:sz w:val="20"/>
+                <w:szCs w:val="20"/>
+              </w:rPr>
+              <w:t xml:space="preserve">IDENTITY(1,1) </w:t>
+            </w:r>
             <w:r>
               <w:rPr>
                 <w:bCs/>
                 <w:sz w:val="20"/>
                 <w:szCs w:val="20"/>
               </w:rPr>
-              <w:t>IDENTITY(</w:t>
-            </w:r>
-            <w:proofErr w:type="gramEnd"/>
-            <w:r>
-              <w:rPr>
-                <w:bCs/>
-                <w:sz w:val="20"/>
-                <w:szCs w:val="20"/>
-              </w:rPr>
-              <w:t>1,1) PRIMARY KEY</w:t>
+              <w:t>PRIMARY KEY</w:t>
             </w:r>
           </w:p>
         </w:tc>
@@ -2274,7 +2725,7 @@
       <w:tr>
         <w:tc>
           <w:tcPr>
-            <w:tcW w:w="0" w:type="auto"/>
+            <w:tcW w:w="2402" w:type="dxa"/>
           </w:tcPr>
           <w:p>
             <w:pPr>
@@ -2298,7 +2749,7 @@
         </w:tc>
         <w:tc>
           <w:tcPr>
-            <w:tcW w:w="0" w:type="auto"/>
+            <w:tcW w:w="4438" w:type="dxa"/>
           </w:tcPr>
           <w:p>
             <w:pPr>
@@ -2310,23 +2761,13 @@
                 <w:szCs w:val="20"/>
               </w:rPr>
             </w:pPr>
-            <w:proofErr w:type="gramStart"/>
             <w:r>
               <w:rPr>
                 <w:bCs/>
                 <w:sz w:val="20"/>
                 <w:szCs w:val="20"/>
               </w:rPr>
-              <w:t>VARCHAR(</w:t>
-            </w:r>
-            <w:proofErr w:type="gramEnd"/>
-            <w:r>
-              <w:rPr>
-                <w:bCs/>
-                <w:sz w:val="20"/>
-                <w:szCs w:val="20"/>
-              </w:rPr>
-              <w:t>100) NOT NULL UNIQUE</w:t>
+              <w:t>VARCHAR(100) NOT NULL UNIQUE</w:t>
             </w:r>
           </w:p>
         </w:tc>
@@ -2334,7 +2775,7 @@
       <w:tr>
         <w:tc>
           <w:tcPr>
-            <w:tcW w:w="0" w:type="auto"/>
+            <w:tcW w:w="2402" w:type="dxa"/>
           </w:tcPr>
           <w:p>
             <w:pPr>
@@ -2356,7 +2797,7 @@
         </w:tc>
         <w:tc>
           <w:tcPr>
-            <w:tcW w:w="0" w:type="auto"/>
+            <w:tcW w:w="4438" w:type="dxa"/>
           </w:tcPr>
           <w:p>
             <w:pPr>
@@ -2368,23 +2809,13 @@
                 <w:szCs w:val="20"/>
               </w:rPr>
             </w:pPr>
-            <w:proofErr w:type="gramStart"/>
             <w:r>
               <w:rPr>
                 <w:bCs/>
                 <w:sz w:val="20"/>
                 <w:szCs w:val="20"/>
               </w:rPr>
-              <w:t>VARCHAR(</w:t>
-            </w:r>
-            <w:proofErr w:type="gramEnd"/>
-            <w:r>
-              <w:rPr>
-                <w:bCs/>
-                <w:sz w:val="20"/>
-                <w:szCs w:val="20"/>
-              </w:rPr>
-              <w:t>100)</w:t>
+              <w:t>VARCHAR(100)</w:t>
             </w:r>
           </w:p>
         </w:tc>
@@ -2486,23 +2917,32 @@
               </w:rPr>
               <w:t xml:space="preserve"> INT </w:t>
             </w:r>
-            <w:proofErr w:type="gramStart"/>
+            <w:r>
+              <w:rPr>
+                <w:b/>
+                <w:bCs/>
+                <w:color w:val="FF0000"/>
+                <w:sz w:val="20"/>
+                <w:szCs w:val="20"/>
+              </w:rPr>
+              <w:t>IDENTITY(1,1)</w:t>
+            </w:r>
+            <w:r>
+              <w:rPr>
+                <w:bCs/>
+                <w:color w:val="FF0000"/>
+                <w:sz w:val="20"/>
+                <w:szCs w:val="20"/>
+              </w:rPr>
+              <w:t xml:space="preserve"> </w:t>
+            </w:r>
             <w:r>
               <w:rPr>
                 <w:bCs/>
                 <w:sz w:val="20"/>
                 <w:szCs w:val="20"/>
               </w:rPr>
-              <w:t>IDENTITY(</w:t>
-            </w:r>
-            <w:proofErr w:type="gramEnd"/>
-            <w:r>
-              <w:rPr>
-                <w:bCs/>
-                <w:sz w:val="20"/>
-                <w:szCs w:val="20"/>
-              </w:rPr>
-              <w:t xml:space="preserve">1,1) PRIMARY KEY </w:t>
+              <w:t xml:space="preserve">PRIMARY KEY </w:t>
             </w:r>
           </w:p>
         </w:tc>
@@ -2550,25 +2990,7 @@
                 <w:sz w:val="20"/>
                 <w:szCs w:val="20"/>
               </w:rPr>
-              <w:t xml:space="preserve"> </w:t>
-            </w:r>
-            <w:proofErr w:type="gramStart"/>
-            <w:r>
-              <w:rPr>
-                <w:bCs/>
-                <w:sz w:val="20"/>
-                <w:szCs w:val="20"/>
-              </w:rPr>
-              <w:t>VARCHAR(</w:t>
-            </w:r>
-            <w:proofErr w:type="gramEnd"/>
-            <w:r>
-              <w:rPr>
-                <w:bCs/>
-                <w:sz w:val="20"/>
-                <w:szCs w:val="20"/>
-              </w:rPr>
-              <w:t xml:space="preserve">100) NOT NULL </w:t>
+              <w:t xml:space="preserve"> VARCHAR(100) NOT NULL </w:t>
             </w:r>
           </w:p>
         </w:tc>
@@ -2614,25 +3036,7 @@
                 <w:sz w:val="20"/>
                 <w:szCs w:val="20"/>
               </w:rPr>
-              <w:t xml:space="preserve"> </w:t>
-            </w:r>
-            <w:proofErr w:type="gramStart"/>
-            <w:r>
-              <w:rPr>
-                <w:bCs/>
-                <w:sz w:val="20"/>
-                <w:szCs w:val="20"/>
-              </w:rPr>
-              <w:t>VARCHAR(</w:t>
-            </w:r>
-            <w:proofErr w:type="gramEnd"/>
-            <w:r>
-              <w:rPr>
-                <w:bCs/>
-                <w:sz w:val="20"/>
-                <w:szCs w:val="20"/>
-              </w:rPr>
-              <w:t xml:space="preserve">50) NOT NULL </w:t>
+              <w:t xml:space="preserve"> VARCHAR(50) NOT NULL </w:t>
             </w:r>
           </w:p>
         </w:tc>
@@ -2698,25 +3102,7 @@
                 <w:sz w:val="20"/>
                 <w:szCs w:val="20"/>
               </w:rPr>
-              <w:t xml:space="preserve"> BETWEEN 1990 AND YEAR(</w:t>
-            </w:r>
-            <w:proofErr w:type="gramStart"/>
-            <w:r>
-              <w:rPr>
-                <w:bCs/>
-                <w:sz w:val="20"/>
-                <w:szCs w:val="20"/>
-              </w:rPr>
-              <w:t>GETDATE(</w:t>
-            </w:r>
-            <w:proofErr w:type="gramEnd"/>
-            <w:r>
-              <w:rPr>
-                <w:bCs/>
-                <w:sz w:val="20"/>
-                <w:szCs w:val="20"/>
-              </w:rPr>
-              <w:t xml:space="preserve">))) </w:t>
+              <w:t xml:space="preserve"> BETWEEN 1990 AND YEAR(GETDATE())) </w:t>
             </w:r>
           </w:p>
         </w:tc>
@@ -2762,25 +3148,7 @@
                 <w:sz w:val="20"/>
                 <w:szCs w:val="20"/>
               </w:rPr>
-              <w:t xml:space="preserve"> </w:t>
-            </w:r>
-            <w:proofErr w:type="gramStart"/>
-            <w:r>
-              <w:rPr>
-                <w:bCs/>
-                <w:sz w:val="20"/>
-                <w:szCs w:val="20"/>
-              </w:rPr>
-              <w:t>DECIMAL(</w:t>
-            </w:r>
-            <w:proofErr w:type="gramEnd"/>
-            <w:r>
-              <w:rPr>
-                <w:bCs/>
-                <w:sz w:val="20"/>
-                <w:szCs w:val="20"/>
-              </w:rPr>
-              <w:t xml:space="preserve">10,2) (price &gt;= 0) </w:t>
+              <w:t xml:space="preserve"> DECIMAL(10,2) (price &gt;= 0) </w:t>
             </w:r>
           </w:p>
         </w:tc>
@@ -3328,18 +3696,18 @@
       <w:tblPr>
         <w:tblStyle w:val="TableGrid"/>
         <w:tblW w:w="0" w:type="auto"/>
-        <w:tblInd w:w="819" w:type="dxa"/>
+        <w:tblInd w:w="895" w:type="dxa"/>
         <w:tblLook w:val="04A0" w:firstRow="1" w:lastRow="0" w:firstColumn="1" w:lastColumn="0" w:noHBand="0" w:noVBand="1"/>
       </w:tblPr>
       <w:tblGrid>
-        <w:gridCol w:w="2504"/>
+        <w:gridCol w:w="2428"/>
         <w:gridCol w:w="2539"/>
         <w:gridCol w:w="2496"/>
       </w:tblGrid>
       <w:tr>
         <w:tc>
           <w:tcPr>
-            <w:tcW w:w="2504" w:type="dxa"/>
+            <w:tcW w:w="2428" w:type="dxa"/>
           </w:tcPr>
           <w:p>
             <w:pPr>
@@ -3411,7 +3779,7 @@
       <w:tr>
         <w:tc>
           <w:tcPr>
-            <w:tcW w:w="2504" w:type="dxa"/>
+            <w:tcW w:w="2428" w:type="dxa"/>
           </w:tcPr>
           <w:p>
             <w:pPr>
@@ -3458,7 +3826,7 @@
       <w:tr>
         <w:tc>
           <w:tcPr>
-            <w:tcW w:w="2504" w:type="dxa"/>
+            <w:tcW w:w="2428" w:type="dxa"/>
           </w:tcPr>
           <w:p>
             <w:pPr>
@@ -3505,7 +3873,7 @@
       <w:tr>
         <w:tc>
           <w:tcPr>
-            <w:tcW w:w="2504" w:type="dxa"/>
+            <w:tcW w:w="2428" w:type="dxa"/>
           </w:tcPr>
           <w:p>
             <w:pPr>
@@ -3617,7 +3985,6 @@
       <w:tblPr>
         <w:tblStyle w:val="TableGrid"/>
         <w:tblW w:w="0" w:type="auto"/>
-        <w:tblInd w:w="453" w:type="dxa"/>
         <w:tblLayout w:type="fixed"/>
         <w:tblLook w:val="04A0" w:firstRow="1" w:lastRow="0" w:firstColumn="1" w:lastColumn="0" w:noHBand="0" w:noVBand="1"/>
       </w:tblPr>
@@ -3625,8 +3992,8 @@
         <w:gridCol w:w="1632"/>
         <w:gridCol w:w="2094"/>
         <w:gridCol w:w="1548"/>
-        <w:gridCol w:w="2065"/>
-        <w:gridCol w:w="890"/>
+        <w:gridCol w:w="1558"/>
+        <w:gridCol w:w="1397"/>
         <w:gridCol w:w="2108"/>
       </w:tblGrid>
       <w:tr>
@@ -3637,7 +4004,6 @@
           <w:p>
             <w:pPr>
               <w:spacing w:line="360" w:lineRule="auto"/>
-              <w:jc w:val="both"/>
               <w:rPr>
                 <w:b/>
               </w:rPr>
@@ -3659,7 +4025,6 @@
           <w:p>
             <w:pPr>
               <w:spacing w:line="360" w:lineRule="auto"/>
-              <w:jc w:val="both"/>
               <w:rPr>
                 <w:b/>
               </w:rPr>
@@ -3681,7 +4046,6 @@
           <w:p>
             <w:pPr>
               <w:spacing w:line="360" w:lineRule="auto"/>
-              <w:jc w:val="both"/>
               <w:rPr>
                 <w:b/>
               </w:rPr>
@@ -3696,12 +4060,11 @@
         </w:tc>
         <w:tc>
           <w:tcPr>
-            <w:tcW w:w="2065" w:type="dxa"/>
+            <w:tcW w:w="1558" w:type="dxa"/>
           </w:tcPr>
           <w:p>
             <w:pPr>
               <w:spacing w:line="360" w:lineRule="auto"/>
-              <w:jc w:val="both"/>
               <w:rPr>
                 <w:b/>
               </w:rPr>
@@ -3718,12 +4081,11 @@
         </w:tc>
         <w:tc>
           <w:tcPr>
-            <w:tcW w:w="890" w:type="dxa"/>
+            <w:tcW w:w="1397" w:type="dxa"/>
           </w:tcPr>
           <w:p>
             <w:pPr>
               <w:spacing w:line="360" w:lineRule="auto"/>
-              <w:jc w:val="both"/>
               <w:rPr>
                 <w:b/>
               </w:rPr>
@@ -3743,7 +4105,6 @@
           <w:p>
             <w:pPr>
               <w:spacing w:line="360" w:lineRule="auto"/>
-              <w:jc w:val="both"/>
               <w:rPr>
                 <w:b/>
               </w:rPr>
@@ -3767,7 +4128,6 @@
           <w:p>
             <w:pPr>
               <w:spacing w:line="360" w:lineRule="auto"/>
-              <w:jc w:val="both"/>
             </w:pPr>
             <w:r>
               <w:t>1</w:t>
@@ -3781,7 +4141,6 @@
           <w:p>
             <w:pPr>
               <w:spacing w:line="360" w:lineRule="auto"/>
-              <w:jc w:val="both"/>
             </w:pPr>
             <w:r>
               <w:t>XPS 13</w:t>
@@ -3795,7 +4154,6 @@
           <w:p>
             <w:pPr>
               <w:spacing w:line="360" w:lineRule="auto"/>
-              <w:jc w:val="both"/>
             </w:pPr>
             <w:r>
               <w:t>Ultrabook</w:t>
@@ -3804,12 +4162,12 @@
         </w:tc>
         <w:tc>
           <w:tcPr>
-            <w:tcW w:w="2065" w:type="dxa"/>
+            <w:tcW w:w="1558" w:type="dxa"/>
           </w:tcPr>
           <w:p>
             <w:pPr>
               <w:spacing w:line="360" w:lineRule="auto"/>
-              <w:jc w:val="both"/>
+              <w:jc w:val="center"/>
             </w:pPr>
             <w:r>
               <w:t>2023</w:t>
@@ -3818,12 +4176,11 @@
         </w:tc>
         <w:tc>
           <w:tcPr>
-            <w:tcW w:w="890" w:type="dxa"/>
+            <w:tcW w:w="1397" w:type="dxa"/>
           </w:tcPr>
           <w:p>
             <w:pPr>
               <w:spacing w:line="360" w:lineRule="auto"/>
-              <w:jc w:val="both"/>
             </w:pPr>
             <w:r>
               <w:t>1299.99</w:t>
@@ -3837,7 +4194,7 @@
           <w:p>
             <w:pPr>
               <w:spacing w:line="360" w:lineRule="auto"/>
-              <w:jc w:val="both"/>
+              <w:jc w:val="center"/>
             </w:pPr>
             <w:r>
               <w:t>1</w:t>
@@ -3853,7 +4210,6 @@
           <w:p>
             <w:pPr>
               <w:spacing w:line="360" w:lineRule="auto"/>
-              <w:jc w:val="both"/>
             </w:pPr>
             <w:r>
               <w:t>2</w:t>
@@ -3867,10 +4223,15 @@
           <w:p>
             <w:pPr>
               <w:spacing w:line="360" w:lineRule="auto"/>
-              <w:jc w:val="both"/>
             </w:pPr>
             <w:r>
-              <w:t>ThinkPad X1 Carbon</w:t>
+              <w:t>ThinkPad</w:t>
+            </w:r>
+            <w:r>
+              <w:t xml:space="preserve"> </w:t>
+            </w:r>
+            <w:r>
+              <w:t>X1 Carbon</w:t>
             </w:r>
           </w:p>
         </w:tc>
@@ -3881,7 +4242,6 @@
           <w:p>
             <w:pPr>
               <w:spacing w:line="360" w:lineRule="auto"/>
-              <w:jc w:val="both"/>
             </w:pPr>
             <w:r>
               <w:t>Business Laptop</w:t>
@@ -3890,12 +4250,12 @@
         </w:tc>
         <w:tc>
           <w:tcPr>
-            <w:tcW w:w="2065" w:type="dxa"/>
+            <w:tcW w:w="1558" w:type="dxa"/>
           </w:tcPr>
           <w:p>
             <w:pPr>
               <w:spacing w:line="360" w:lineRule="auto"/>
-              <w:jc w:val="both"/>
+              <w:jc w:val="center"/>
             </w:pPr>
             <w:r>
               <w:t>2023</w:t>
@@ -3904,12 +4264,11 @@
         </w:tc>
         <w:tc>
           <w:tcPr>
-            <w:tcW w:w="890" w:type="dxa"/>
+            <w:tcW w:w="1397" w:type="dxa"/>
           </w:tcPr>
           <w:p>
             <w:pPr>
               <w:spacing w:line="360" w:lineRule="auto"/>
-              <w:jc w:val="both"/>
             </w:pPr>
             <w:r>
               <w:t>1499.99</w:t>
@@ -3923,7 +4282,7 @@
           <w:p>
             <w:pPr>
               <w:spacing w:line="360" w:lineRule="auto"/>
-              <w:jc w:val="both"/>
+              <w:jc w:val="center"/>
             </w:pPr>
             <w:r>
               <w:t>2</w:t>
@@ -3939,7 +4298,6 @@
           <w:p>
             <w:pPr>
               <w:spacing w:line="360" w:lineRule="auto"/>
-              <w:jc w:val="both"/>
             </w:pPr>
             <w:r>
               <w:t>3</w:t>
@@ -3953,7 +4311,6 @@
           <w:p>
             <w:pPr>
               <w:spacing w:line="360" w:lineRule="auto"/>
-              <w:jc w:val="both"/>
             </w:pPr>
             <w:r>
               <w:t>Pavilion 15</w:t>
@@ -3967,7 +4324,6 @@
           <w:p>
             <w:pPr>
               <w:spacing w:line="360" w:lineRule="auto"/>
-              <w:jc w:val="both"/>
             </w:pPr>
             <w:r>
               <w:t>Consumer Laptop</w:t>
@@ -3976,12 +4332,12 @@
         </w:tc>
         <w:tc>
           <w:tcPr>
-            <w:tcW w:w="2065" w:type="dxa"/>
+            <w:tcW w:w="1558" w:type="dxa"/>
           </w:tcPr>
           <w:p>
             <w:pPr>
               <w:spacing w:line="360" w:lineRule="auto"/>
-              <w:jc w:val="both"/>
+              <w:jc w:val="center"/>
             </w:pPr>
             <w:r>
               <w:t>2022</w:t>
@@ -3990,12 +4346,11 @@
         </w:tc>
         <w:tc>
           <w:tcPr>
-            <w:tcW w:w="890" w:type="dxa"/>
+            <w:tcW w:w="1397" w:type="dxa"/>
           </w:tcPr>
           <w:p>
             <w:pPr>
               <w:spacing w:line="360" w:lineRule="auto"/>
-              <w:jc w:val="both"/>
             </w:pPr>
             <w:r>
               <w:t>699.99</w:t>
@@ -4009,7 +4364,7 @@
           <w:p>
             <w:pPr>
               <w:spacing w:line="360" w:lineRule="auto"/>
-              <w:jc w:val="both"/>
+              <w:jc w:val="center"/>
             </w:pPr>
             <w:r>
               <w:t>3</w:t>
@@ -4028,7 +4383,6 @@
           <w:p>
             <w:pPr>
               <w:spacing w:line="360" w:lineRule="auto"/>
-              <w:jc w:val="both"/>
             </w:pPr>
             <w:r>
               <w:t>4</w:t>
@@ -4042,7 +4396,6 @@
           <w:p>
             <w:pPr>
               <w:spacing w:line="360" w:lineRule="auto"/>
-              <w:jc w:val="both"/>
             </w:pPr>
             <w:r>
               <w:t>Inspiron 14</w:t>
@@ -4056,7 +4409,6 @@
           <w:p>
             <w:pPr>
               <w:spacing w:line="360" w:lineRule="auto"/>
-              <w:jc w:val="both"/>
             </w:pPr>
             <w:r>
               <w:t>Budget Laptop</w:t>
@@ -4065,12 +4417,12 @@
         </w:tc>
         <w:tc>
           <w:tcPr>
-            <w:tcW w:w="2065" w:type="dxa"/>
+            <w:tcW w:w="1558" w:type="dxa"/>
           </w:tcPr>
           <w:p>
             <w:pPr>
               <w:spacing w:line="360" w:lineRule="auto"/>
-              <w:jc w:val="both"/>
+              <w:jc w:val="center"/>
             </w:pPr>
             <w:r>
               <w:t>2023</w:t>
@@ -4079,12 +4431,11 @@
         </w:tc>
         <w:tc>
           <w:tcPr>
-            <w:tcW w:w="890" w:type="dxa"/>
+            <w:tcW w:w="1397" w:type="dxa"/>
           </w:tcPr>
           <w:p>
             <w:pPr>
               <w:spacing w:line="360" w:lineRule="auto"/>
-              <w:jc w:val="both"/>
             </w:pPr>
             <w:r>
               <w:t>549.99</w:t>
@@ -4098,7 +4449,7 @@
           <w:p>
             <w:pPr>
               <w:spacing w:line="360" w:lineRule="auto"/>
-              <w:jc w:val="both"/>
+              <w:jc w:val="center"/>
             </w:pPr>
             <w:r>
               <w:t>1</w:t>
@@ -4367,7 +4718,171 @@
           <w:szCs w:val="20"/>
           <w:shd w:val="clear" w:color="auto" w:fill="F7FAFF"/>
         </w:rPr>
-        <w:t xml:space="preserve">&lt;tr </w:t>
+        <w:t>&lt;</w:t>
+      </w:r>
+      <w:proofErr w:type="spellStart"/>
+      <w:r>
+        <w:rPr>
+          <w:rFonts w:ascii="Courier New" w:eastAsia="Times New Roman" w:hAnsi="Courier New" w:cs="Courier New"/>
+          <w:color w:val="080808"/>
+          <w:sz w:val="20"/>
+          <w:szCs w:val="20"/>
+          <w:shd w:val="clear" w:color="auto" w:fill="F7FAFF"/>
+        </w:rPr>
+        <w:t>tr</w:t>
+      </w:r>
+      <w:proofErr w:type="spellEnd"/>
+      <w:r>
+        <w:rPr>
+          <w:rFonts w:ascii="Courier New" w:eastAsia="Times New Roman" w:hAnsi="Courier New" w:cs="Courier New"/>
+          <w:color w:val="080808"/>
+          <w:sz w:val="20"/>
+          <w:szCs w:val="20"/>
+          <w:shd w:val="clear" w:color="auto" w:fill="F7FAFF"/>
+        </w:rPr>
+        <w:t xml:space="preserve"> </w:t>
+      </w:r>
+      <w:proofErr w:type="spellStart"/>
+      <w:r>
+        <w:rPr>
+          <w:rFonts w:ascii="Courier New" w:eastAsia="Times New Roman" w:hAnsi="Courier New" w:cs="Courier New"/>
+          <w:color w:val="080808"/>
+          <w:sz w:val="20"/>
+          <w:szCs w:val="20"/>
+          <w:shd w:val="clear" w:color="auto" w:fill="F7FAFF"/>
+        </w:rPr>
+        <w:t>th:each</w:t>
+      </w:r>
+      <w:proofErr w:type="spellEnd"/>
+      <w:r>
+        <w:rPr>
+          <w:rFonts w:ascii="Courier New" w:eastAsia="Times New Roman" w:hAnsi="Courier New" w:cs="Courier New"/>
+          <w:color w:val="080808"/>
+          <w:sz w:val="20"/>
+          <w:szCs w:val="20"/>
+          <w:shd w:val="clear" w:color="auto" w:fill="F7FAFF"/>
+        </w:rPr>
+        <w:t>="user : ${users}"&gt;</w:t>
+      </w:r>
+      <w:r>
+        <w:rPr>
+          <w:rFonts w:ascii="Courier New" w:eastAsia="Times New Roman" w:hAnsi="Courier New" w:cs="Courier New"/>
+          <w:color w:val="080808"/>
+          <w:sz w:val="20"/>
+          <w:szCs w:val="20"/>
+          <w:shd w:val="clear" w:color="auto" w:fill="F7FAFF"/>
+        </w:rPr>
+        <w:br/>
+        <w:t xml:space="preserve">    &lt;td </w:t>
+      </w:r>
+      <w:proofErr w:type="spellStart"/>
+      <w:r>
+        <w:rPr>
+          <w:rFonts w:ascii="Courier New" w:eastAsia="Times New Roman" w:hAnsi="Courier New" w:cs="Courier New"/>
+          <w:color w:val="080808"/>
+          <w:sz w:val="20"/>
+          <w:szCs w:val="20"/>
+          <w:shd w:val="clear" w:color="auto" w:fill="F7FAFF"/>
+        </w:rPr>
+        <w:t>th:text</w:t>
+      </w:r>
+      <w:proofErr w:type="spellEnd"/>
+      <w:r>
+        <w:rPr>
+          <w:rFonts w:ascii="Courier New" w:eastAsia="Times New Roman" w:hAnsi="Courier New" w:cs="Courier New"/>
+          <w:color w:val="080808"/>
+          <w:sz w:val="20"/>
+          <w:szCs w:val="20"/>
+          <w:shd w:val="clear" w:color="auto" w:fill="F7FAFF"/>
+        </w:rPr>
+        <w:t>="${</w:t>
+      </w:r>
+      <w:proofErr w:type="spellStart"/>
+      <w:r>
+        <w:rPr>
+          <w:rFonts w:ascii="Courier New" w:eastAsia="Times New Roman" w:hAnsi="Courier New" w:cs="Courier New"/>
+          <w:color w:val="080808"/>
+          <w:sz w:val="20"/>
+          <w:szCs w:val="20"/>
+          <w:shd w:val="clear" w:color="auto" w:fill="F7FAFF"/>
+        </w:rPr>
+        <w:t>user.username</w:t>
+      </w:r>
+      <w:proofErr w:type="spellEnd"/>
+      <w:r>
+        <w:rPr>
+          <w:rFonts w:ascii="Courier New" w:eastAsia="Times New Roman" w:hAnsi="Courier New" w:cs="Courier New"/>
+          <w:color w:val="080808"/>
+          <w:sz w:val="20"/>
+          <w:szCs w:val="20"/>
+          <w:shd w:val="clear" w:color="auto" w:fill="F7FAFF"/>
+        </w:rPr>
+        <w:t>}"&gt;&lt;/td&gt;</w:t>
+      </w:r>
+      <w:r>
+        <w:rPr>
+          <w:rFonts w:ascii="Courier New" w:eastAsia="Times New Roman" w:hAnsi="Courier New" w:cs="Courier New"/>
+          <w:color w:val="080808"/>
+          <w:sz w:val="20"/>
+          <w:szCs w:val="20"/>
+          <w:shd w:val="clear" w:color="auto" w:fill="F7FAFF"/>
+        </w:rPr>
+        <w:br/>
+        <w:t>&lt;/</w:t>
+      </w:r>
+      <w:proofErr w:type="spellStart"/>
+      <w:r>
+        <w:rPr>
+          <w:rFonts w:ascii="Courier New" w:eastAsia="Times New Roman" w:hAnsi="Courier New" w:cs="Courier New"/>
+          <w:color w:val="080808"/>
+          <w:sz w:val="20"/>
+          <w:szCs w:val="20"/>
+          <w:shd w:val="clear" w:color="auto" w:fill="F7FAFF"/>
+        </w:rPr>
+        <w:t>tr</w:t>
+      </w:r>
+      <w:proofErr w:type="spellEnd"/>
+      <w:r>
+        <w:rPr>
+          <w:rFonts w:ascii="Courier New" w:eastAsia="Times New Roman" w:hAnsi="Courier New" w:cs="Courier New"/>
+          <w:color w:val="080808"/>
+          <w:sz w:val="20"/>
+          <w:szCs w:val="20"/>
+          <w:shd w:val="clear" w:color="auto" w:fill="F7FAFF"/>
+        </w:rPr>
+        <w:t>&gt;</w:t>
+      </w:r>
+    </w:p>
+    <w:p>
+      <w:pPr>
+        <w:pStyle w:val="ListParagraph"/>
+        <w:rPr>
+          <w:rFonts w:ascii="Times New Roman" w:hAnsi="Times New Roman" w:cs="Times New Roman"/>
+          <w:sz w:val="20"/>
+          <w:szCs w:val="20"/>
+        </w:rPr>
+      </w:pPr>
+    </w:p>
+    <w:p>
+      <w:pPr>
+        <w:pStyle w:val="ListParagraph"/>
+        <w:rPr>
+          <w:rFonts w:ascii="Courier New" w:eastAsia="Times New Roman" w:hAnsi="Courier New" w:cs="Courier New"/>
+          <w:color w:val="080808"/>
+          <w:sz w:val="20"/>
+          <w:szCs w:val="20"/>
+          <w:shd w:val="clear" w:color="auto" w:fill="F7FAFF"/>
+        </w:rPr>
+      </w:pPr>
+      <w:r>
+        <w:rPr>
+          <w:rFonts w:ascii="Courier New" w:eastAsia="Times New Roman" w:hAnsi="Courier New" w:cs="Courier New"/>
+          <w:color w:val="080808"/>
+          <w:sz w:val="20"/>
+          <w:szCs w:val="20"/>
+          <w:shd w:val="clear" w:color="auto" w:fill="F7FAFF"/>
+        </w:rPr>
+        <w:t xml:space="preserve">&lt;div class="error-message" </w:t>
       </w:r>
       <w:proofErr w:type="spellStart"/>
       <w:proofErr w:type="gramStart"/>
@@ -4379,7 +4894,7 @@
           <w:szCs w:val="20"/>
           <w:shd w:val="clear" w:color="auto" w:fill="F7FAFF"/>
         </w:rPr>
-        <w:t>th:each</w:t>
+        <w:t>th:if</w:t>
       </w:r>
       <w:proofErr w:type="spellEnd"/>
       <w:proofErr w:type="gramEnd"/>
@@ -4391,152 +4906,6 @@
           <w:szCs w:val="20"/>
           <w:shd w:val="clear" w:color="auto" w:fill="F7FAFF"/>
         </w:rPr>
-        <w:t>="</w:t>
-      </w:r>
-      <w:proofErr w:type="gramStart"/>
-      <w:r>
-        <w:rPr>
-          <w:rFonts w:ascii="Courier New" w:eastAsia="Times New Roman" w:hAnsi="Courier New" w:cs="Courier New"/>
-          <w:color w:val="080808"/>
-          <w:sz w:val="20"/>
-          <w:szCs w:val="20"/>
-          <w:shd w:val="clear" w:color="auto" w:fill="F7FAFF"/>
-        </w:rPr>
-        <w:t>user :</w:t>
-      </w:r>
-      <w:proofErr w:type="gramEnd"/>
-      <w:r>
-        <w:rPr>
-          <w:rFonts w:ascii="Courier New" w:eastAsia="Times New Roman" w:hAnsi="Courier New" w:cs="Courier New"/>
-          <w:color w:val="080808"/>
-          <w:sz w:val="20"/>
-          <w:szCs w:val="20"/>
-          <w:shd w:val="clear" w:color="auto" w:fill="F7FAFF"/>
-        </w:rPr>
-        <w:t xml:space="preserve"> ${users}"&gt;</w:t>
-      </w:r>
-      <w:r>
-        <w:rPr>
-          <w:rFonts w:ascii="Courier New" w:eastAsia="Times New Roman" w:hAnsi="Courier New" w:cs="Courier New"/>
-          <w:color w:val="080808"/>
-          <w:sz w:val="20"/>
-          <w:szCs w:val="20"/>
-          <w:shd w:val="clear" w:color="auto" w:fill="F7FAFF"/>
-        </w:rPr>
-        <w:br/>
-        <w:t xml:space="preserve">    &lt;td </w:t>
-      </w:r>
-      <w:proofErr w:type="spellStart"/>
-      <w:r>
-        <w:rPr>
-          <w:rFonts w:ascii="Courier New" w:eastAsia="Times New Roman" w:hAnsi="Courier New" w:cs="Courier New"/>
-          <w:color w:val="080808"/>
-          <w:sz w:val="20"/>
-          <w:szCs w:val="20"/>
-          <w:shd w:val="clear" w:color="auto" w:fill="F7FAFF"/>
-        </w:rPr>
-        <w:t>th:text</w:t>
-      </w:r>
-      <w:proofErr w:type="spellEnd"/>
-      <w:r>
-        <w:rPr>
-          <w:rFonts w:ascii="Courier New" w:eastAsia="Times New Roman" w:hAnsi="Courier New" w:cs="Courier New"/>
-          <w:color w:val="080808"/>
-          <w:sz w:val="20"/>
-          <w:szCs w:val="20"/>
-          <w:shd w:val="clear" w:color="auto" w:fill="F7FAFF"/>
-        </w:rPr>
-        <w:t>="${</w:t>
-      </w:r>
-      <w:proofErr w:type="spellStart"/>
-      <w:proofErr w:type="gramStart"/>
-      <w:r>
-        <w:rPr>
-          <w:rFonts w:ascii="Courier New" w:eastAsia="Times New Roman" w:hAnsi="Courier New" w:cs="Courier New"/>
-          <w:color w:val="080808"/>
-          <w:sz w:val="20"/>
-          <w:szCs w:val="20"/>
-          <w:shd w:val="clear" w:color="auto" w:fill="F7FAFF"/>
-        </w:rPr>
-        <w:t>user.username</w:t>
-      </w:r>
-      <w:proofErr w:type="spellEnd"/>
-      <w:proofErr w:type="gramEnd"/>
-      <w:r>
-        <w:rPr>
-          <w:rFonts w:ascii="Courier New" w:eastAsia="Times New Roman" w:hAnsi="Courier New" w:cs="Courier New"/>
-          <w:color w:val="080808"/>
-          <w:sz w:val="20"/>
-          <w:szCs w:val="20"/>
-          <w:shd w:val="clear" w:color="auto" w:fill="F7FAFF"/>
-        </w:rPr>
-        <w:t>}"&gt;&lt;/td&gt;</w:t>
-      </w:r>
-      <w:r>
-        <w:rPr>
-          <w:rFonts w:ascii="Courier New" w:eastAsia="Times New Roman" w:hAnsi="Courier New" w:cs="Courier New"/>
-          <w:color w:val="080808"/>
-          <w:sz w:val="20"/>
-          <w:szCs w:val="20"/>
-          <w:shd w:val="clear" w:color="auto" w:fill="F7FAFF"/>
-        </w:rPr>
-        <w:br/>
-        <w:t>&lt;/tr&gt;</w:t>
-      </w:r>
-    </w:p>
-    <w:p>
-      <w:pPr>
-        <w:pStyle w:val="ListParagraph"/>
-        <w:rPr>
-          <w:rFonts w:ascii="Times New Roman" w:hAnsi="Times New Roman" w:cs="Times New Roman"/>
-          <w:sz w:val="20"/>
-          <w:szCs w:val="20"/>
-        </w:rPr>
-      </w:pPr>
-    </w:p>
-    <w:p>
-      <w:pPr>
-        <w:pStyle w:val="ListParagraph"/>
-        <w:rPr>
-          <w:rFonts w:ascii="Courier New" w:eastAsia="Times New Roman" w:hAnsi="Courier New" w:cs="Courier New"/>
-          <w:color w:val="080808"/>
-          <w:sz w:val="20"/>
-          <w:szCs w:val="20"/>
-          <w:shd w:val="clear" w:color="auto" w:fill="F7FAFF"/>
-        </w:rPr>
-      </w:pPr>
-      <w:r>
-        <w:rPr>
-          <w:rFonts w:ascii="Courier New" w:eastAsia="Times New Roman" w:hAnsi="Courier New" w:cs="Courier New"/>
-          <w:color w:val="080808"/>
-          <w:sz w:val="20"/>
-          <w:szCs w:val="20"/>
-          <w:shd w:val="clear" w:color="auto" w:fill="F7FAFF"/>
-        </w:rPr>
-        <w:t xml:space="preserve">&lt;div class="error-message" </w:t>
-      </w:r>
-      <w:proofErr w:type="spellStart"/>
-      <w:proofErr w:type="gramStart"/>
-      <w:r>
-        <w:rPr>
-          <w:rFonts w:ascii="Courier New" w:eastAsia="Times New Roman" w:hAnsi="Courier New" w:cs="Courier New"/>
-          <w:color w:val="080808"/>
-          <w:sz w:val="20"/>
-          <w:szCs w:val="20"/>
-          <w:shd w:val="clear" w:color="auto" w:fill="F7FAFF"/>
-        </w:rPr>
-        <w:t>th:if</w:t>
-      </w:r>
-      <w:proofErr w:type="spellEnd"/>
-      <w:proofErr w:type="gramEnd"/>
-      <w:r>
-        <w:rPr>
-          <w:rFonts w:ascii="Courier New" w:eastAsia="Times New Roman" w:hAnsi="Courier New" w:cs="Courier New"/>
-          <w:color w:val="080808"/>
-          <w:sz w:val="20"/>
-          <w:szCs w:val="20"/>
-          <w:shd w:val="clear" w:color="auto" w:fill="F7FAFF"/>
-        </w:rPr>
         <w:t xml:space="preserve">="${error}" </w:t>
       </w:r>
       <w:proofErr w:type="spellStart"/>
@@ -4606,7 +4975,6 @@
         <w:t xml:space="preserve">    &lt;input type="text" name="username" id="username" </w:t>
       </w:r>
       <w:proofErr w:type="spellStart"/>
-      <w:proofErr w:type="gramStart"/>
       <w:r>
         <w:rPr>
           <w:rFonts w:ascii="Courier New" w:eastAsia="Times New Roman" w:hAnsi="Courier New" w:cs="Courier New"/>
@@ -4618,7 +4986,6 @@
         <w:t>th:field</w:t>
       </w:r>
       <w:proofErr w:type="spellEnd"/>
-      <w:proofErr w:type="gramEnd"/>
       <w:r>
         <w:rPr>
           <w:rFonts w:ascii="Courier New" w:eastAsia="Times New Roman" w:hAnsi="Courier New" w:cs="Courier New"/>
@@ -4638,14 +5005,22 @@
           <w:shd w:val="clear" w:color="auto" w:fill="F7FAFF"/>
         </w:rPr>
         <w:br/>
+      </w:r>
+      <w:r>
+        <w:rPr>
+          <w:rFonts w:ascii="Courier New" w:eastAsia="Times New Roman" w:hAnsi="Courier New" w:cs="Courier New"/>
+          <w:color w:val="EE0000"/>
+          <w:sz w:val="20"/>
+          <w:szCs w:val="20"/>
+          <w:shd w:val="clear" w:color="auto" w:fill="F7FAFF"/>
+        </w:rPr>
         <w:t xml:space="preserve">    &lt;span class="error-message" </w:t>
       </w:r>
       <w:proofErr w:type="spellStart"/>
-      <w:proofErr w:type="gramStart"/>
-      <w:r>
-        <w:rPr>
-          <w:rFonts w:ascii="Courier New" w:eastAsia="Times New Roman" w:hAnsi="Courier New" w:cs="Courier New"/>
-          <w:color w:val="080808"/>
+      <w:r>
+        <w:rPr>
+          <w:rFonts w:ascii="Courier New" w:eastAsia="Times New Roman" w:hAnsi="Courier New" w:cs="Courier New"/>
+          <w:color w:val="EE0000"/>
           <w:sz w:val="20"/>
           <w:szCs w:val="20"/>
           <w:shd w:val="clear" w:color="auto" w:fill="F7FAFF"/>
@@ -4653,33 +5028,32 @@
         <w:t>th:if</w:t>
       </w:r>
       <w:proofErr w:type="spellEnd"/>
-      <w:proofErr w:type="gramEnd"/>
-      <w:r>
-        <w:rPr>
-          <w:rFonts w:ascii="Courier New" w:eastAsia="Times New Roman" w:hAnsi="Courier New" w:cs="Courier New"/>
-          <w:color w:val="080808"/>
+      <w:r>
+        <w:rPr>
+          <w:rFonts w:ascii="Courier New" w:eastAsia="Times New Roman" w:hAnsi="Courier New" w:cs="Courier New"/>
+          <w:color w:val="EE0000"/>
           <w:sz w:val="20"/>
           <w:szCs w:val="20"/>
           <w:shd w:val="clear" w:color="auto" w:fill="F7FAFF"/>
         </w:rPr>
         <w:t>="${#</w:t>
       </w:r>
-      <w:proofErr w:type="gramStart"/>
-      <w:r>
-        <w:rPr>
-          <w:rFonts w:ascii="Courier New" w:eastAsia="Times New Roman" w:hAnsi="Courier New" w:cs="Courier New"/>
-          <w:color w:val="080808"/>
+      <w:proofErr w:type="spellStart"/>
+      <w:r>
+        <w:rPr>
+          <w:rFonts w:ascii="Courier New" w:eastAsia="Times New Roman" w:hAnsi="Courier New" w:cs="Courier New"/>
+          <w:color w:val="EE0000"/>
           <w:sz w:val="20"/>
           <w:szCs w:val="20"/>
           <w:shd w:val="clear" w:color="auto" w:fill="F7FAFF"/>
         </w:rPr>
         <w:t>fields.hasErrors</w:t>
       </w:r>
-      <w:proofErr w:type="gramEnd"/>
-      <w:r>
-        <w:rPr>
-          <w:rFonts w:ascii="Courier New" w:eastAsia="Times New Roman" w:hAnsi="Courier New" w:cs="Courier New"/>
-          <w:color w:val="080808"/>
+      <w:proofErr w:type="spellEnd"/>
+      <w:r>
+        <w:rPr>
+          <w:rFonts w:ascii="Courier New" w:eastAsia="Times New Roman" w:hAnsi="Courier New" w:cs="Courier New"/>
+          <w:color w:val="EE0000"/>
           <w:sz w:val="20"/>
           <w:szCs w:val="20"/>
           <w:shd w:val="clear" w:color="auto" w:fill="F7FAFF"/>
@@ -4689,7 +5063,7 @@
       <w:r>
         <w:rPr>
           <w:rFonts w:ascii="Courier New" w:eastAsia="Times New Roman" w:hAnsi="Courier New" w:cs="Courier New"/>
-          <w:color w:val="080808"/>
+          <w:color w:val="EE0000"/>
           <w:sz w:val="20"/>
           <w:szCs w:val="20"/>
           <w:shd w:val="clear" w:color="auto" w:fill="F7FAFF"/>
@@ -4698,11 +5072,10 @@
         <w:t xml:space="preserve">          </w:t>
       </w:r>
       <w:proofErr w:type="spellStart"/>
-      <w:proofErr w:type="gramStart"/>
-      <w:r>
-        <w:rPr>
-          <w:rFonts w:ascii="Courier New" w:eastAsia="Times New Roman" w:hAnsi="Courier New" w:cs="Courier New"/>
-          <w:color w:val="080808"/>
+      <w:r>
+        <w:rPr>
+          <w:rFonts w:ascii="Courier New" w:eastAsia="Times New Roman" w:hAnsi="Courier New" w:cs="Courier New"/>
+          <w:color w:val="EE0000"/>
           <w:sz w:val="20"/>
           <w:szCs w:val="20"/>
           <w:shd w:val="clear" w:color="auto" w:fill="F7FAFF"/>
@@ -4710,11 +5083,10 @@
         <w:t>th:errors</w:t>
       </w:r>
       <w:proofErr w:type="spellEnd"/>
-      <w:proofErr w:type="gramEnd"/>
-      <w:r>
-        <w:rPr>
-          <w:rFonts w:ascii="Courier New" w:eastAsia="Times New Roman" w:hAnsi="Courier New" w:cs="Courier New"/>
-          <w:color w:val="080808"/>
+      <w:r>
+        <w:rPr>
+          <w:rFonts w:ascii="Courier New" w:eastAsia="Times New Roman" w:hAnsi="Courier New" w:cs="Courier New"/>
+          <w:color w:val="EE0000"/>
           <w:sz w:val="20"/>
           <w:szCs w:val="20"/>
           <w:shd w:val="clear" w:color="auto" w:fill="F7FAFF"/>
@@ -4755,7 +5127,6 @@
         <w:t xml:space="preserve">&lt;form method="post" </w:t>
       </w:r>
       <w:proofErr w:type="spellStart"/>
-      <w:proofErr w:type="gramStart"/>
       <w:r>
         <w:rPr>
           <w:rFonts w:ascii="Courier New" w:eastAsia="Times New Roman" w:hAnsi="Courier New" w:cs="Courier New"/>
@@ -4767,7 +5138,6 @@
         <w:t>th:action</w:t>
       </w:r>
       <w:proofErr w:type="spellEnd"/>
-      <w:proofErr w:type="gramEnd"/>
       <w:r>
         <w:rPr>
           <w:rFonts w:ascii="Courier New" w:eastAsia="Times New Roman" w:hAnsi="Courier New" w:cs="Courier New"/>
@@ -4779,7 +5149,6 @@
         <w:t xml:space="preserve">="@{/product/create}" </w:t>
       </w:r>
       <w:proofErr w:type="spellStart"/>
-      <w:proofErr w:type="gramStart"/>
       <w:r>
         <w:rPr>
           <w:rFonts w:ascii="Courier New" w:eastAsia="Times New Roman" w:hAnsi="Courier New" w:cs="Courier New"/>
@@ -4791,7 +5160,6 @@
         <w:t>th:object</w:t>
       </w:r>
       <w:proofErr w:type="spellEnd"/>
-      <w:proofErr w:type="gramEnd"/>
       <w:r>
         <w:rPr>
           <w:rFonts w:ascii="Courier New" w:eastAsia="Times New Roman" w:hAnsi="Courier New" w:cs="Courier New"/>
@@ -5243,7 +5611,7 @@
 </file>
 
 <file path=word/endnotes.xml><?xml version="1.0" encoding="utf-8"?>
-<w:endnotes xmlns:wpc="http://schemas.microsoft.com/office/word/2010/wordprocessingCanvas" xmlns:cx="http://schemas.microsoft.com/office/drawing/2014/chartex" xmlns:cx1="http://schemas.microsoft.com/office/drawing/2015/9/8/chartex" xmlns:cx2="http://schemas.microsoft.com/office/drawing/2015/10/21/chartex" xmlns:cx3="http://schemas.microsoft.com/office/drawing/2016/5/9/chartex" xmlns:cx4="http://schemas.microsoft.com/office/drawing/2016/5/10/chartex" xmlns:cx5="http://schemas.microsoft.com/office/drawing/2016/5/11/chartex" xmlns:cx6="http://schemas.microsoft.com/office/drawing/2016/5/12/chartex" xmlns:cx7="http://schemas.microsoft.com/office/drawing/2016/5/13/chartex" xmlns:cx8="http://schemas.microsoft.com/office/drawing/2016/5/14/chartex" xmlns:mc="http://schemas.openxmlformats.org/markup-compatibility/2006" xmlns:aink="http://schemas.microsoft.com/office/drawing/2016/ink" xmlns:am3d="http://schemas.microsoft.com/office/drawing/2017/model3d" xmlns:o="urn:schemas-microsoft-com:office:office" xmlns:oel="http://schemas.microsoft.com/office/2019/extlst" xmlns:r="http://schemas.openxmlformats.org/officeDocument/2006/relationships" xmlns:m="http://schemas.openxmlformats.org/officeDocument/2006/math" xmlns:v="urn:schemas-microsoft-com:vml" xmlns:wp14="http://schemas.microsoft.com/office/word/2010/wordprocessingDrawing" xmlns:wp="http://schemas.openxmlformats.org/drawingml/2006/wordprocessingDrawing" xmlns:w10="urn:schemas-microsoft-com:office:word" xmlns:w="http://schemas.openxmlformats.org/wordprocessingml/2006/main" xmlns:w14="http://schemas.microsoft.com/office/word/2010/wordml" xmlns:w15="http://schemas.microsoft.com/office/word/2012/wordml" xmlns:w16cex="http://schemas.microsoft.com/office/word/2018/wordml/cex" xmlns:w16cid="http://schemas.microsoft.com/office/word/2016/wordml/cid" xmlns:w16="http://schemas.microsoft.com/office/word/2018/wordml" xmlns:w16du="http://schemas.microsoft.com/office/word/2023/wordml/word16du" xmlns:w16sdtdh="http://schemas.microsoft.com/office/word/2020/wordml/sdtdatahash" xmlns:w16sdtfl="http://schemas.microsoft.com/office/word/2024/wordml/sdtformatlock" xmlns:w16se="http://schemas.microsoft.com/office/word/2015/wordml/symex" xmlns:wpg="http://schemas.microsoft.com/office/word/2010/wordprocessingGroup" xmlns:wpi="http://schemas.microsoft.com/office/word/2010/wordprocessingInk" xmlns:wne="http://schemas.microsoft.com/office/word/2006/wordml" xmlns:wps="http://schemas.microsoft.com/office/word/2010/wordprocessingShape" mc:Ignorable="w14 w15 w16se w16cid w16 w16cex w16sdtdh w16sdtfl w16du wp14">
+<w:endnotes xmlns:wpc="http://schemas.microsoft.com/office/word/2010/wordprocessingCanvas" xmlns:cx="http://schemas.microsoft.com/office/drawing/2014/chartex" xmlns:mc="http://schemas.openxmlformats.org/markup-compatibility/2006" xmlns:o="urn:schemas-microsoft-com:office:office" xmlns:r="http://schemas.openxmlformats.org/officeDocument/2006/relationships" xmlns:m="http://schemas.openxmlformats.org/officeDocument/2006/math" xmlns:v="urn:schemas-microsoft-com:vml" xmlns:wp14="http://schemas.microsoft.com/office/word/2010/wordprocessingDrawing" xmlns:wp="http://schemas.openxmlformats.org/drawingml/2006/wordprocessingDrawing" xmlns:w10="urn:schemas-microsoft-com:office:word" xmlns:w="http://schemas.openxmlformats.org/wordprocessingml/2006/main" xmlns:w14="http://schemas.microsoft.com/office/word/2010/wordml" xmlns:w15="http://schemas.microsoft.com/office/word/2012/wordml" xmlns:w16se="http://schemas.microsoft.com/office/word/2015/wordml/symex" xmlns:wpg="http://schemas.microsoft.com/office/word/2010/wordprocessingGroup" xmlns:wpi="http://schemas.microsoft.com/office/word/2010/wordprocessingInk" xmlns:wne="http://schemas.microsoft.com/office/word/2006/wordml" xmlns:wps="http://schemas.microsoft.com/office/word/2010/wordprocessingShape" mc:Ignorable="w14 w15 w16se wp14">
   <w:endnote w:type="separator" w:id="-1">
     <w:p>
       <w:pPr>
@@ -5268,7 +5636,7 @@
 </file>
 
 <file path=word/footer1.xml><?xml version="1.0" encoding="utf-8"?>
-<w:ftr xmlns:wpc="http://schemas.microsoft.com/office/word/2010/wordprocessingCanvas" xmlns:cx="http://schemas.microsoft.com/office/drawing/2014/chartex" xmlns:cx1="http://schemas.microsoft.com/office/drawing/2015/9/8/chartex" xmlns:cx2="http://schemas.microsoft.com/office/drawing/2015/10/21/chartex" xmlns:cx3="http://schemas.microsoft.com/office/drawing/2016/5/9/chartex" xmlns:cx4="http://schemas.microsoft.com/office/drawing/2016/5/10/chartex" xmlns:cx5="http://schemas.microsoft.com/office/drawing/2016/5/11/chartex" xmlns:cx6="http://schemas.microsoft.com/office/drawing/2016/5/12/chartex" xmlns:cx7="http://schemas.microsoft.com/office/drawing/2016/5/13/chartex" xmlns:cx8="http://schemas.microsoft.com/office/drawing/2016/5/14/chartex" xmlns:mc="http://schemas.openxmlformats.org/markup-compatibility/2006" xmlns:aink="http://schemas.microsoft.com/office/drawing/2016/ink" xmlns:am3d="http://schemas.microsoft.com/office/drawing/2017/model3d" xmlns:o="urn:schemas-microsoft-com:office:office" xmlns:oel="http://schemas.microsoft.com/office/2019/extlst" xmlns:r="http://schemas.openxmlformats.org/officeDocument/2006/relationships" xmlns:m="http://schemas.openxmlformats.org/officeDocument/2006/math" xmlns:v="urn:schemas-microsoft-com:vml" xmlns:wp14="http://schemas.microsoft.com/office/word/2010/wordprocessingDrawing" xmlns:wp="http://schemas.openxmlformats.org/drawingml/2006/wordprocessingDrawing" xmlns:w10="urn:schemas-microsoft-com:office:word" xmlns:w="http://schemas.openxmlformats.org/wordprocessingml/2006/main" xmlns:w14="http://schemas.microsoft.com/office/word/2010/wordml" xmlns:w15="http://schemas.microsoft.com/office/word/2012/wordml" xmlns:w16cex="http://schemas.microsoft.com/office/word/2018/wordml/cex" xmlns:w16cid="http://schemas.microsoft.com/office/word/2016/wordml/cid" xmlns:w16="http://schemas.microsoft.com/office/word/2018/wordml" xmlns:w16du="http://schemas.microsoft.com/office/word/2023/wordml/word16du" xmlns:w16sdtdh="http://schemas.microsoft.com/office/word/2020/wordml/sdtdatahash" xmlns:w16sdtfl="http://schemas.microsoft.com/office/word/2024/wordml/sdtformatlock" xmlns:w16se="http://schemas.microsoft.com/office/word/2015/wordml/symex" xmlns:wpg="http://schemas.microsoft.com/office/word/2010/wordprocessingGroup" xmlns:wpi="http://schemas.microsoft.com/office/word/2010/wordprocessingInk" xmlns:wne="http://schemas.microsoft.com/office/word/2006/wordml" xmlns:wps="http://schemas.microsoft.com/office/word/2010/wordprocessingShape" mc:Ignorable="w14 w15 w16se w16cid w16 w16cex w16sdtdh w16sdtfl w16du wp14">
+<w:ftr xmlns:wpc="http://schemas.microsoft.com/office/word/2010/wordprocessingCanvas" xmlns:cx="http://schemas.microsoft.com/office/drawing/2014/chartex" xmlns:mc="http://schemas.openxmlformats.org/markup-compatibility/2006" xmlns:o="urn:schemas-microsoft-com:office:office" xmlns:r="http://schemas.openxmlformats.org/officeDocument/2006/relationships" xmlns:m="http://schemas.openxmlformats.org/officeDocument/2006/math" xmlns:v="urn:schemas-microsoft-com:vml" xmlns:wp14="http://schemas.microsoft.com/office/word/2010/wordprocessingDrawing" xmlns:wp="http://schemas.openxmlformats.org/drawingml/2006/wordprocessingDrawing" xmlns:w10="urn:schemas-microsoft-com:office:word" xmlns:w="http://schemas.openxmlformats.org/wordprocessingml/2006/main" xmlns:w14="http://schemas.microsoft.com/office/word/2010/wordml" xmlns:w15="http://schemas.microsoft.com/office/word/2012/wordml" xmlns:w16se="http://schemas.microsoft.com/office/word/2015/wordml/symex" xmlns:wpg="http://schemas.microsoft.com/office/word/2010/wordprocessingGroup" xmlns:wpi="http://schemas.microsoft.com/office/word/2010/wordprocessingInk" xmlns:wne="http://schemas.microsoft.com/office/word/2006/wordml" xmlns:wps="http://schemas.microsoft.com/office/word/2010/wordprocessingShape" mc:Ignorable="w14 w15 w16se wp14">
   <w:sdt>
     <w:sdtPr>
       <w:id w:val="-186217968"/>
@@ -5339,7 +5707,7 @@
             <w:sz w:val="24"/>
             <w:szCs w:val="24"/>
           </w:rPr>
-          <w:t>1</w:t>
+          <w:t>4</w:t>
         </w:r>
         <w:r>
           <w:rPr>
@@ -5364,7 +5732,7 @@
 </file>
 
 <file path=word/footnotes.xml><?xml version="1.0" encoding="utf-8"?>
-<w:footnotes xmlns:wpc="http://schemas.microsoft.com/office/word/2010/wordprocessingCanvas" xmlns:cx="http://schemas.microsoft.com/office/drawing/2014/chartex" xmlns:cx1="http://schemas.microsoft.com/office/drawing/2015/9/8/chartex" xmlns:cx2="http://schemas.microsoft.com/office/drawing/2015/10/21/chartex" xmlns:cx3="http://schemas.microsoft.com/office/drawing/2016/5/9/chartex" xmlns:cx4="http://schemas.microsoft.com/office/drawing/2016/5/10/chartex" xmlns:cx5="http://schemas.microsoft.com/office/drawing/2016/5/11/chartex" xmlns:cx6="http://schemas.microsoft.com/office/drawing/2016/5/12/chartex" xmlns:cx7="http://schemas.microsoft.com/office/drawing/2016/5/13/chartex" xmlns:cx8="http://schemas.microsoft.com/office/drawing/2016/5/14/chartex" xmlns:mc="http://schemas.openxmlformats.org/markup-compatibility/2006" xmlns:aink="http://schemas.microsoft.com/office/drawing/2016/ink" xmlns:am3d="http://schemas.microsoft.com/office/drawing/2017/model3d" xmlns:o="urn:schemas-microsoft-com:office:office" xmlns:oel="http://schemas.microsoft.com/office/2019/extlst" xmlns:r="http://schemas.openxmlformats.org/officeDocument/2006/relationships" xmlns:m="http://schemas.openxmlformats.org/officeDocument/2006/math" xmlns:v="urn:schemas-microsoft-com:vml" xmlns:wp14="http://schemas.microsoft.com/office/word/2010/wordprocessingDrawing" xmlns:wp="http://schemas.openxmlformats.org/drawingml/2006/wordprocessingDrawing" xmlns:w10="urn:schemas-microsoft-com:office:word" xmlns:w="http://schemas.openxmlformats.org/wordprocessingml/2006/main" xmlns:w14="http://schemas.microsoft.com/office/word/2010/wordml" xmlns:w15="http://schemas.microsoft.com/office/word/2012/wordml" xmlns:w16cex="http://schemas.microsoft.com/office/word/2018/wordml/cex" xmlns:w16cid="http://schemas.microsoft.com/office/word/2016/wordml/cid" xmlns:w16="http://schemas.microsoft.com/office/word/2018/wordml" xmlns:w16du="http://schemas.microsoft.com/office/word/2023/wordml/word16du" xmlns:w16sdtdh="http://schemas.microsoft.com/office/word/2020/wordml/sdtdatahash" xmlns:w16sdtfl="http://schemas.microsoft.com/office/word/2024/wordml/sdtformatlock" xmlns:w16se="http://schemas.microsoft.com/office/word/2015/wordml/symex" xmlns:wpg="http://schemas.microsoft.com/office/word/2010/wordprocessingGroup" xmlns:wpi="http://schemas.microsoft.com/office/word/2010/wordprocessingInk" xmlns:wne="http://schemas.microsoft.com/office/word/2006/wordml" xmlns:wps="http://schemas.microsoft.com/office/word/2010/wordprocessingShape" mc:Ignorable="w14 w15 w16se w16cid w16 w16cex w16sdtdh w16sdtfl w16du wp14">
+<w:footnotes xmlns:wpc="http://schemas.microsoft.com/office/word/2010/wordprocessingCanvas" xmlns:cx="http://schemas.microsoft.com/office/drawing/2014/chartex" xmlns:mc="http://schemas.openxmlformats.org/markup-compatibility/2006" xmlns:o="urn:schemas-microsoft-com:office:office" xmlns:r="http://schemas.openxmlformats.org/officeDocument/2006/relationships" xmlns:m="http://schemas.openxmlformats.org/officeDocument/2006/math" xmlns:v="urn:schemas-microsoft-com:vml" xmlns:wp14="http://schemas.microsoft.com/office/word/2010/wordprocessingDrawing" xmlns:wp="http://schemas.openxmlformats.org/drawingml/2006/wordprocessingDrawing" xmlns:w10="urn:schemas-microsoft-com:office:word" xmlns:w="http://schemas.openxmlformats.org/wordprocessingml/2006/main" xmlns:w14="http://schemas.microsoft.com/office/word/2010/wordml" xmlns:w15="http://schemas.microsoft.com/office/word/2012/wordml" xmlns:w16se="http://schemas.microsoft.com/office/word/2015/wordml/symex" xmlns:wpg="http://schemas.microsoft.com/office/word/2010/wordprocessingGroup" xmlns:wpi="http://schemas.microsoft.com/office/word/2010/wordprocessingInk" xmlns:wne="http://schemas.microsoft.com/office/word/2006/wordml" xmlns:wps="http://schemas.microsoft.com/office/word/2010/wordprocessingShape" mc:Ignorable="w14 w15 w16se wp14">
   <w:footnote w:type="separator" w:id="-1">
     <w:p>
       <w:pPr>
@@ -5389,7 +5757,7 @@
 </file>
 
 <file path=word/numbering.xml><?xml version="1.0" encoding="utf-8"?>
-<w:numbering xmlns:wpc="http://schemas.microsoft.com/office/word/2010/wordprocessingCanvas" xmlns:cx="http://schemas.microsoft.com/office/drawing/2014/chartex" xmlns:cx1="http://schemas.microsoft.com/office/drawing/2015/9/8/chartex" xmlns:cx2="http://schemas.microsoft.com/office/drawing/2015/10/21/chartex" xmlns:cx3="http://schemas.microsoft.com/office/drawing/2016/5/9/chartex" xmlns:cx4="http://schemas.microsoft.com/office/drawing/2016/5/10/chartex" xmlns:cx5="http://schemas.microsoft.com/office/drawing/2016/5/11/chartex" xmlns:cx6="http://schemas.microsoft.com/office/drawing/2016/5/12/chartex" xmlns:cx7="http://schemas.microsoft.com/office/drawing/2016/5/13/chartex" xmlns:cx8="http://schemas.microsoft.com/office/drawing/2016/5/14/chartex" xmlns:mc="http://schemas.openxmlformats.org/markup-compatibility/2006" xmlns:aink="http://schemas.microsoft.com/office/drawing/2016/ink" xmlns:am3d="http://schemas.microsoft.com/office/drawing/2017/model3d" xmlns:o="urn:schemas-microsoft-com:office:office" xmlns:oel="http://schemas.microsoft.com/office/2019/extlst" xmlns:r="http://schemas.openxmlformats.org/officeDocument/2006/relationships" xmlns:m="http://schemas.openxmlformats.org/officeDocument/2006/math" xmlns:v="urn:schemas-microsoft-com:vml" xmlns:wp14="http://schemas.microsoft.com/office/word/2010/wordprocessingDrawing" xmlns:wp="http://schemas.openxmlformats.org/drawingml/2006/wordprocessingDrawing" xmlns:w10="urn:schemas-microsoft-com:office:word" xmlns:w="http://schemas.openxmlformats.org/wordprocessingml/2006/main" xmlns:w14="http://schemas.microsoft.com/office/word/2010/wordml" xmlns:w15="http://schemas.microsoft.com/office/word/2012/wordml" xmlns:w16cex="http://schemas.microsoft.com/office/word/2018/wordml/cex" xmlns:w16cid="http://schemas.microsoft.com/office/word/2016/wordml/cid" xmlns:w16="http://schemas.microsoft.com/office/word/2018/wordml" xmlns:w16du="http://schemas.microsoft.com/office/word/2023/wordml/word16du" xmlns:w16sdtdh="http://schemas.microsoft.com/office/word/2020/wordml/sdtdatahash" xmlns:w16sdtfl="http://schemas.microsoft.com/office/word/2024/wordml/sdtformatlock" xmlns:w16se="http://schemas.microsoft.com/office/word/2015/wordml/symex" xmlns:wpg="http://schemas.microsoft.com/office/word/2010/wordprocessingGroup" xmlns:wpi="http://schemas.microsoft.com/office/word/2010/wordprocessingInk" xmlns:wne="http://schemas.microsoft.com/office/word/2006/wordml" xmlns:wps="http://schemas.microsoft.com/office/word/2010/wordprocessingShape" mc:Ignorable="w14 w15 w16se w16cid w16 w16cex w16sdtdh w16sdtfl w16du wp14">
+<w:numbering xmlns:wpc="http://schemas.microsoft.com/office/word/2010/wordprocessingCanvas" xmlns:cx="http://schemas.microsoft.com/office/drawing/2014/chartex" xmlns:mc="http://schemas.openxmlformats.org/markup-compatibility/2006" xmlns:o="urn:schemas-microsoft-com:office:office" xmlns:r="http://schemas.openxmlformats.org/officeDocument/2006/relationships" xmlns:m="http://schemas.openxmlformats.org/officeDocument/2006/math" xmlns:v="urn:schemas-microsoft-com:vml" xmlns:wp14="http://schemas.microsoft.com/office/word/2010/wordprocessingDrawing" xmlns:wp="http://schemas.openxmlformats.org/drawingml/2006/wordprocessingDrawing" xmlns:w10="urn:schemas-microsoft-com:office:word" xmlns:w="http://schemas.openxmlformats.org/wordprocessingml/2006/main" xmlns:w14="http://schemas.microsoft.com/office/word/2010/wordml" xmlns:w15="http://schemas.microsoft.com/office/word/2012/wordml" xmlns:w16se="http://schemas.microsoft.com/office/word/2015/wordml/symex" xmlns:wpg="http://schemas.microsoft.com/office/word/2010/wordprocessingGroup" xmlns:wpi="http://schemas.microsoft.com/office/word/2010/wordprocessingInk" xmlns:wne="http://schemas.microsoft.com/office/word/2006/wordml" xmlns:wps="http://schemas.microsoft.com/office/word/2010/wordprocessingShape" mc:Ignorable="w14 w15 w16se wp14">
   <w:abstractNum w:abstractNumId="0" w15:restartNumberingAfterBreak="0">
     <w:nsid w:val="16E16E4D"/>
     <w:multiLevelType w:val="hybridMultilevel"/>
@@ -7151,37 +7519,37 @@
       </w:pPr>
     </w:lvl>
   </w:abstractNum>
-  <w:num w:numId="1" w16cid:durableId="2118913452">
+  <w:num w:numId="1">
     <w:abstractNumId w:val="0"/>
   </w:num>
-  <w:num w:numId="2" w16cid:durableId="303243370">
+  <w:num w:numId="2">
     <w:abstractNumId w:val="6"/>
   </w:num>
-  <w:num w:numId="3" w16cid:durableId="1197158054">
+  <w:num w:numId="3">
     <w:abstractNumId w:val="7"/>
   </w:num>
-  <w:num w:numId="4" w16cid:durableId="247156207">
+  <w:num w:numId="4">
     <w:abstractNumId w:val="8"/>
   </w:num>
-  <w:num w:numId="5" w16cid:durableId="1897356124">
+  <w:num w:numId="5">
     <w:abstractNumId w:val="4"/>
   </w:num>
-  <w:num w:numId="6" w16cid:durableId="643391147">
+  <w:num w:numId="6">
     <w:abstractNumId w:val="14"/>
   </w:num>
-  <w:num w:numId="7" w16cid:durableId="1650864432">
+  <w:num w:numId="7">
     <w:abstractNumId w:val="1"/>
   </w:num>
-  <w:num w:numId="8" w16cid:durableId="753236562">
+  <w:num w:numId="8">
     <w:abstractNumId w:val="12"/>
   </w:num>
-  <w:num w:numId="9" w16cid:durableId="699667014">
+  <w:num w:numId="9">
     <w:abstractNumId w:val="5"/>
   </w:num>
-  <w:num w:numId="10" w16cid:durableId="798380422">
+  <w:num w:numId="10">
     <w:abstractNumId w:val="9"/>
   </w:num>
-  <w:num w:numId="11" w16cid:durableId="1022315052">
+  <w:num w:numId="11">
     <w:abstractNumId w:val="5"/>
     <w:lvlOverride w:ilvl="0"/>
     <w:lvlOverride w:ilvl="1">
@@ -7209,7 +7577,7 @@
       <w:startOverride w:val="1"/>
     </w:lvlOverride>
   </w:num>
-  <w:num w:numId="12" w16cid:durableId="96295439">
+  <w:num w:numId="12">
     <w:abstractNumId w:val="1"/>
     <w:lvlOverride w:ilvl="0">
       <w:startOverride w:val="1"/>
@@ -7239,32 +7607,32 @@
       <w:startOverride w:val="1"/>
     </w:lvlOverride>
   </w:num>
-  <w:num w:numId="13" w16cid:durableId="1788114547">
+  <w:num w:numId="13">
     <w:abstractNumId w:val="13"/>
   </w:num>
-  <w:num w:numId="14" w16cid:durableId="878322148">
+  <w:num w:numId="14">
     <w:abstractNumId w:val="2"/>
   </w:num>
-  <w:num w:numId="15" w16cid:durableId="1660228795">
+  <w:num w:numId="15">
     <w:abstractNumId w:val="16"/>
   </w:num>
-  <w:num w:numId="16" w16cid:durableId="116527225">
+  <w:num w:numId="16">
     <w:abstractNumId w:val="3"/>
   </w:num>
-  <w:num w:numId="17" w16cid:durableId="505948969">
+  <w:num w:numId="17">
     <w:abstractNumId w:val="11"/>
   </w:num>
-  <w:num w:numId="18" w16cid:durableId="1248536727">
+  <w:num w:numId="18">
     <w:abstractNumId w:val="15"/>
   </w:num>
-  <w:num w:numId="19" w16cid:durableId="1982925933">
+  <w:num w:numId="19">
     <w:abstractNumId w:val="10"/>
   </w:num>
 </w:numbering>
 </file>
 
 <file path=word/styles.xml><?xml version="1.0" encoding="utf-8"?>
-<w:styles xmlns:mc="http://schemas.openxmlformats.org/markup-compatibility/2006" xmlns:r="http://schemas.openxmlformats.org/officeDocument/2006/relationships" xmlns:w="http://schemas.openxmlformats.org/wordprocessingml/2006/main" xmlns:w14="http://schemas.microsoft.com/office/word/2010/wordml" xmlns:w15="http://schemas.microsoft.com/office/word/2012/wordml" xmlns:w16cex="http://schemas.microsoft.com/office/word/2018/wordml/cex" xmlns:w16cid="http://schemas.microsoft.com/office/word/2016/wordml/cid" xmlns:w16="http://schemas.microsoft.com/office/word/2018/wordml" xmlns:w16du="http://schemas.microsoft.com/office/word/2023/wordml/word16du" xmlns:w16sdtdh="http://schemas.microsoft.com/office/word/2020/wordml/sdtdatahash" xmlns:w16sdtfl="http://schemas.microsoft.com/office/word/2024/wordml/sdtformatlock" xmlns:w16se="http://schemas.microsoft.com/office/word/2015/wordml/symex" mc:Ignorable="w14 w15 w16se w16cid w16 w16cex w16sdtdh w16sdtfl w16du">
+<w:styles xmlns:mc="http://schemas.openxmlformats.org/markup-compatibility/2006" xmlns:r="http://schemas.openxmlformats.org/officeDocument/2006/relationships" xmlns:w="http://schemas.openxmlformats.org/wordprocessingml/2006/main" xmlns:w14="http://schemas.microsoft.com/office/word/2010/wordml" xmlns:w15="http://schemas.microsoft.com/office/word/2012/wordml" xmlns:w16se="http://schemas.microsoft.com/office/word/2015/wordml/symex" mc:Ignorable="w14 w15 w16se">
   <w:docDefaults>
     <w:rPrDefault>
       <w:rPr>
@@ -7280,7 +7648,7 @@
       </w:pPr>
     </w:pPrDefault>
   </w:docDefaults>
-  <w:latentStyles w:defLockedState="0" w:defUIPriority="99" w:defSemiHidden="0" w:defUnhideWhenUsed="0" w:defQFormat="0" w:count="376">
+  <w:latentStyles w:defLockedState="0" w:defUIPriority="99" w:defSemiHidden="0" w:defUnhideWhenUsed="0" w:defQFormat="0" w:count="371">
     <w:lsdException w:name="Normal" w:uiPriority="0" w:qFormat="1"/>
     <w:lsdException w:name="heading 1" w:uiPriority="9" w:qFormat="1"/>
     <w:lsdException w:name="heading 2" w:semiHidden="1" w:uiPriority="9" w:unhideWhenUsed="1" w:qFormat="1"/>
@@ -7652,11 +8020,6 @@
     <w:lsdException w:name="List Table 5 Dark Accent 6" w:uiPriority="50"/>
     <w:lsdException w:name="List Table 6 Colorful Accent 6" w:uiPriority="51"/>
     <w:lsdException w:name="List Table 7 Colorful Accent 6" w:uiPriority="52"/>
-    <w:lsdException w:name="Mention" w:semiHidden="1" w:unhideWhenUsed="1"/>
-    <w:lsdException w:name="Smart Hyperlink" w:semiHidden="1" w:unhideWhenUsed="1"/>
-    <w:lsdException w:name="Hashtag" w:semiHidden="1" w:unhideWhenUsed="1"/>
-    <w:lsdException w:name="Unresolved Mention" w:semiHidden="1" w:unhideWhenUsed="1"/>
-    <w:lsdException w:name="Smart Link" w:semiHidden="1" w:unhideWhenUsed="1"/>
   </w:latentStyles>
   <w:style w:type="paragraph" w:default="1" w:styleId="Normal">
     <w:name w:val="Normal"/>

</xml_diff>